<commit_message>
removed old UI mockup from design doc, added more headers
</commit_message>
<xml_diff>
--- a/design/Design_v2.0.docx
+++ b/design/Design_v2.0.docx
@@ -1,6 +1,6 @@
 
 <file path=word/document.xml><?xml version="1.0" encoding="utf-8"?>
-<w:document xmlns:wpc="http://schemas.microsoft.com/office/word/2010/wordprocessingCanvas" xmlns:mc="http://schemas.openxmlformats.org/markup-compatibility/2006" xmlns:o="urn:schemas-microsoft-com:office:office" xmlns:r="http://schemas.openxmlformats.org/officeDocument/2006/relationships" xmlns:m="http://schemas.openxmlformats.org/officeDocument/2006/math" xmlns:v="urn:schemas-microsoft-com:vml" xmlns:wp14="http://schemas.microsoft.com/office/word/2010/wordprocessingDrawing" xmlns:wp="http://schemas.openxmlformats.org/drawingml/2006/wordprocessingDrawing" xmlns:w10="urn:schemas-microsoft-com:office:word" xmlns:w="http://schemas.openxmlformats.org/wordprocessingml/2006/main" xmlns:w14="http://schemas.microsoft.com/office/word/2010/wordml" xmlns:wpg="http://schemas.microsoft.com/office/word/2010/wordprocessingGroup" xmlns:wpi="http://schemas.microsoft.com/office/word/2010/wordprocessingInk" xmlns:wne="http://schemas.microsoft.com/office/word/2006/wordml" xmlns:wps="http://schemas.microsoft.com/office/word/2010/wordprocessingShape" mc:Ignorable="w14 wp14">
+<w:document xmlns:wpc="http://schemas.microsoft.com/office/word/2010/wordprocessingCanvas" xmlns:mc="http://schemas.openxmlformats.org/markup-compatibility/2006" xmlns:o="urn:schemas-microsoft-com:office:office" xmlns:r="http://schemas.openxmlformats.org/officeDocument/2006/relationships" xmlns:m="http://schemas.openxmlformats.org/officeDocument/2006/math" xmlns:v="urn:schemas-microsoft-com:vml" xmlns:wp14="http://schemas.microsoft.com/office/word/2010/wordprocessingDrawing" xmlns:wp="http://schemas.openxmlformats.org/drawingml/2006/wordprocessingDrawing" xmlns:w10="urn:schemas-microsoft-com:office:word" xmlns:w="http://schemas.openxmlformats.org/wordprocessingml/2006/main" xmlns:w14="http://schemas.microsoft.com/office/word/2010/wordml" xmlns:w15="http://schemas.microsoft.com/office/word/2012/wordml" xmlns:wpg="http://schemas.microsoft.com/office/word/2010/wordprocessingGroup" xmlns:wpi="http://schemas.microsoft.com/office/word/2010/wordprocessingInk" xmlns:wne="http://schemas.microsoft.com/office/word/2006/wordml" xmlns:wps="http://schemas.microsoft.com/office/word/2010/wordprocessingShape" mc:Ignorable="w14 w15 wp14">
   <w:body>
     <w:sdt>
       <w:sdtPr>
@@ -211,41 +211,13 @@
                     <w:bCs/>
                   </w:rPr>
                 </w:pPr>
-                <w:proofErr w:type="spellStart"/>
                 <w:r>
                   <w:rPr>
                     <w:rFonts w:cstheme="minorHAnsi"/>
                     <w:b/>
                     <w:bCs/>
                   </w:rPr>
-                  <w:t>Behnam</w:t>
-                </w:r>
-                <w:proofErr w:type="spellEnd"/>
-                <w:r>
-                  <w:rPr>
-                    <w:rFonts w:cstheme="minorHAnsi"/>
-                    <w:b/>
-                    <w:bCs/>
-                  </w:rPr>
-                  <w:t xml:space="preserve"> </w:t>
-                </w:r>
-                <w:proofErr w:type="spellStart"/>
-                <w:r>
-                  <w:rPr>
-                    <w:rFonts w:cstheme="minorHAnsi"/>
-                    <w:b/>
-                    <w:bCs/>
-                  </w:rPr>
-                  <w:t>Bastami</w:t>
-                </w:r>
-                <w:proofErr w:type="spellEnd"/>
-                <w:r>
-                  <w:rPr>
-                    <w:rFonts w:cstheme="minorHAnsi"/>
-                    <w:b/>
-                    <w:bCs/>
-                  </w:rPr>
-                  <w:t xml:space="preserve"> (A00197752)</w:t>
+                  <w:t>Behnam Bastami (A00197752)</w:t>
                 </w:r>
               </w:p>
               <w:p>
@@ -264,25 +236,7 @@
                     <w:b/>
                     <w:bCs/>
                   </w:rPr>
-                  <w:t xml:space="preserve">Ronald </w:t>
-                </w:r>
-                <w:proofErr w:type="spellStart"/>
-                <w:r>
-                  <w:rPr>
-                    <w:rFonts w:cstheme="minorHAnsi"/>
-                    <w:b/>
-                    <w:bCs/>
-                  </w:rPr>
-                  <w:t>Bellido</w:t>
-                </w:r>
-                <w:proofErr w:type="spellEnd"/>
-                <w:r>
-                  <w:rPr>
-                    <w:rFonts w:cstheme="minorHAnsi"/>
-                    <w:b/>
-                    <w:bCs/>
-                  </w:rPr>
-                  <w:t xml:space="preserve"> (A00694189)</w:t>
+                  <w:t>Ronald Bellido (A00694189)</w:t>
                 </w:r>
               </w:p>
               <w:p>
@@ -3382,44 +3336,21 @@
         <w:br w:type="page"/>
       </w:r>
       <w:bookmarkStart w:id="0" w:name="_Toc352703900"/>
-      <w:proofErr w:type="spellStart"/>
       <w:r>
         <w:lastRenderedPageBreak/>
-        <w:t>Comm</w:t>
-      </w:r>
-      <w:proofErr w:type="spellEnd"/>
-      <w:r>
-        <w:t xml:space="preserve"> Audio Player Design</w:t>
+        <w:t>Comm Audio Player Design</w:t>
       </w:r>
       <w:bookmarkEnd w:id="0"/>
     </w:p>
     <w:p>
-      <w:proofErr w:type="spellStart"/>
-      <w:r>
-        <w:t>Comm</w:t>
-      </w:r>
-      <w:proofErr w:type="spellEnd"/>
-      <w:r>
-        <w:t xml:space="preserve"> Audio Player is a streaming audio player, capable of playing audio streams from a network server, establishing a 2-way microphone chat, downloading and uploading a song on the server and listening to a multicast channel. </w:t>
+      <w:r>
+        <w:t xml:space="preserve">Comm Audio Player is a streaming audio player, capable of playing audio streams from a network server, establishing a 2-way microphone chat, downloading and uploading a song on the server and listening to a multicast channel. </w:t>
       </w:r>
     </w:p>
     <w:p/>
     <w:p>
-      <w:proofErr w:type="spellStart"/>
-      <w:r>
-        <w:t>Comm</w:t>
-      </w:r>
-      <w:proofErr w:type="spellEnd"/>
-      <w:r>
-        <w:t xml:space="preserve"> Audio Player consists of a server and a client, and at startup, the user can choose to launch </w:t>
-      </w:r>
-      <w:proofErr w:type="spellStart"/>
-      <w:r>
-        <w:t>Comm</w:t>
-      </w:r>
-      <w:proofErr w:type="spellEnd"/>
-      <w:r>
-        <w:t xml:space="preserve"> Audio Player as one or the other. As a client, the user can specify whether they want to stream a song, upload or download a song from the server, start a 2-way microphone chat, or listen to a multicast channel. The server, assuming it is established before, is able to listen for new clients, while handling requests from multiple clients. </w:t>
+      <w:r>
+        <w:t xml:space="preserve">Comm Audio Player consists of a server and a client, and at startup, the user can choose to launch Comm Audio Player as one or the other. As a client, the user can specify whether they want to stream a song, upload or download a song from the server, start a 2-way microphone chat, or listen to a multicast channel. The server, assuming it is established before, is able to listen for new clients, while handling requests from multiple clients. </w:t>
       </w:r>
     </w:p>
     <w:p>
@@ -3440,15 +3371,7 @@
     <w:p>
       <w:r>
         <w:tab/>
-        <w:t>[</w:t>
-      </w:r>
-      <w:proofErr w:type="gramStart"/>
-      <w:r>
-        <w:t>header</w:t>
-      </w:r>
-      <w:proofErr w:type="gramEnd"/>
-      <w:r>
-        <w:t xml:space="preserve"> | (optional: data) | \n]</w:t>
+        <w:t>[header | (optional: data) | \n]</w:t>
       </w:r>
     </w:p>
     <w:p>
@@ -3471,14 +3394,12 @@
           <w:numId w:val="3"/>
         </w:numPr>
       </w:pPr>
-      <w:proofErr w:type="gramStart"/>
       <w:r>
         <w:rPr>
           <w:i/>
         </w:rPr>
         <w:t>header</w:t>
       </w:r>
-      <w:proofErr w:type="gramEnd"/>
       <w:r>
         <w:t xml:space="preserve"> will be dependent on what type of the request the packet will be.</w:t>
       </w:r>
@@ -3491,7 +3412,6 @@
           <w:numId w:val="3"/>
         </w:numPr>
       </w:pPr>
-      <w:proofErr w:type="gramStart"/>
       <w:r>
         <w:rPr>
           <w:i/>
@@ -3502,14 +3422,7 @@
         <w:rPr>
           <w:i/>
         </w:rPr>
-        <w:t>ata</w:t>
-      </w:r>
-      <w:proofErr w:type="gramEnd"/>
-      <w:r>
-        <w:rPr>
-          <w:i/>
-        </w:rPr>
-        <w:t xml:space="preserve"> </w:t>
+        <w:t xml:space="preserve">ata </w:t>
       </w:r>
       <w:r>
         <w:t>is dependent on the type of request and may be optional on some requests.</w:t>
@@ -3524,15 +3437,7 @@
         </w:numPr>
       </w:pPr>
       <w:r>
-        <w:t xml:space="preserve">A sample of a typical request would be: “UL </w:t>
-      </w:r>
-      <w:proofErr w:type="spellStart"/>
-      <w:r>
-        <w:t>Behnam’s</w:t>
-      </w:r>
-      <w:proofErr w:type="spellEnd"/>
-      <w:r>
-        <w:t xml:space="preserve"> Party Mix.wav\n”</w:t>
+        <w:t>A sample of a typical request would be: “UL Behnam’s Party Mix.wav\n”</w:t>
       </w:r>
     </w:p>
     <w:p>
@@ -3544,15 +3449,7 @@
         </w:numPr>
       </w:pPr>
       <w:r>
-        <w:t>This is an upload request for the song ‘</w:t>
-      </w:r>
-      <w:proofErr w:type="spellStart"/>
-      <w:r>
-        <w:t>Behnam’s</w:t>
-      </w:r>
-      <w:proofErr w:type="spellEnd"/>
-      <w:r>
-        <w:t xml:space="preserve"> Party Mix.wav’</w:t>
+        <w:t>This is an upload request for the song ‘Behnam’s Party Mix.wav’</w:t>
       </w:r>
     </w:p>
     <w:p>
@@ -3566,13 +3463,8 @@
       <w:bookmarkEnd w:id="2"/>
     </w:p>
     <w:p>
-      <w:proofErr w:type="gramStart"/>
-      <w:r>
-        <w:t>[ header</w:t>
-      </w:r>
-      <w:proofErr w:type="gramEnd"/>
-      <w:r>
-        <w:t xml:space="preserve"> | filename  | \n]</w:t>
+      <w:r>
+        <w:t>[ header | filename  | \n]</w:t>
       </w:r>
     </w:p>
     <w:p>
@@ -3623,15 +3515,7 @@
         <w:t>filename</w:t>
       </w:r>
       <w:r>
-        <w:t xml:space="preserve"> will be an empty string. Reasons for an upload request to be rejected may include: client is currently downloading a file from the </w:t>
-      </w:r>
-      <w:proofErr w:type="gramStart"/>
-      <w:r>
-        <w:t>server,</w:t>
-      </w:r>
-      <w:proofErr w:type="gramEnd"/>
-      <w:r>
-        <w:t xml:space="preserve"> song list is not yet current.</w:t>
+        <w:t xml:space="preserve"> will be an empty string. Reasons for an upload request to be rejected may include: client is currently downloading a file from the server, song list is not yet current.</w:t>
       </w:r>
     </w:p>
     <w:p>
@@ -3645,13 +3529,8 @@
       <w:bookmarkEnd w:id="3"/>
     </w:p>
     <w:p>
-      <w:proofErr w:type="gramStart"/>
-      <w:r>
-        <w:t>[ header</w:t>
-      </w:r>
-      <w:proofErr w:type="gramEnd"/>
-      <w:r>
-        <w:t xml:space="preserve"> | filename | \n]</w:t>
+      <w:r>
+        <w:t>[ header | filename | \n]</w:t>
       </w:r>
     </w:p>
     <w:p>
@@ -3696,15 +3575,7 @@
         <w:t>filename</w:t>
       </w:r>
       <w:r>
-        <w:t xml:space="preserve"> will be an empty string. Reasons for </w:t>
-      </w:r>
-      <w:proofErr w:type="gramStart"/>
-      <w:r>
-        <w:t>an</w:t>
-      </w:r>
-      <w:proofErr w:type="gramEnd"/>
-      <w:r>
-        <w:t xml:space="preserve"> download request to be rejected may include: client is currently downloading a file from the server, song list is not yet current.</w:t>
+        <w:t xml:space="preserve"> will be an empty string. Reasons for an download request to be rejected may include: client is currently downloading a file from the server, song list is not yet current.</w:t>
       </w:r>
     </w:p>
     <w:p/>
@@ -3720,13 +3591,8 @@
       <w:bookmarkEnd w:id="4"/>
     </w:p>
     <w:p>
-      <w:proofErr w:type="gramStart"/>
-      <w:r>
-        <w:t>[ header</w:t>
-      </w:r>
-      <w:proofErr w:type="gramEnd"/>
-      <w:r>
-        <w:t xml:space="preserve"> | filename index | \n]</w:t>
+      <w:r>
+        <w:t>[ header | filename index | \n]</w:t>
       </w:r>
     </w:p>
     <w:p>
@@ -3788,13 +3654,8 @@
       <w:bookmarkEnd w:id="5"/>
     </w:p>
     <w:p>
-      <w:proofErr w:type="gramStart"/>
-      <w:r>
-        <w:t>[ header</w:t>
-      </w:r>
-      <w:proofErr w:type="gramEnd"/>
-      <w:r>
-        <w:t xml:space="preserve"> | \n]</w:t>
+      <w:r>
+        <w:t>[ header | \n]</w:t>
       </w:r>
     </w:p>
     <w:p>
@@ -3826,13 +3687,8 @@
       <w:bookmarkEnd w:id="6"/>
     </w:p>
     <w:p>
-      <w:proofErr w:type="gramStart"/>
-      <w:r>
-        <w:t>[ header</w:t>
-      </w:r>
-      <w:proofErr w:type="gramEnd"/>
-      <w:r>
-        <w:t xml:space="preserve"> | \n]</w:t>
+      <w:r>
+        <w:t>[ header | \n]</w:t>
       </w:r>
     </w:p>
     <w:p>
@@ -3867,13 +3723,8 @@
       <w:bookmarkEnd w:id="7"/>
     </w:p>
     <w:p>
-      <w:proofErr w:type="gramStart"/>
-      <w:r>
-        <w:t>[ header</w:t>
-      </w:r>
-      <w:proofErr w:type="gramEnd"/>
-      <w:r>
-        <w:t xml:space="preserve"> | \n]</w:t>
+      <w:r>
+        <w:t>[ header | \n]</w:t>
       </w:r>
     </w:p>
     <w:p>
@@ -3954,13 +3805,8 @@
           <w:numId w:val="2"/>
         </w:numPr>
       </w:pPr>
-      <w:proofErr w:type="spellStart"/>
-      <w:r>
-        <w:t>libZPlay</w:t>
-      </w:r>
-      <w:proofErr w:type="spellEnd"/>
-      <w:r>
-        <w:t xml:space="preserve"> Win32 Audio Library</w:t>
+      <w:r>
+        <w:t>libZPlay Win32 Audio Library</w:t>
       </w:r>
     </w:p>
     <w:p>
@@ -4057,9 +3903,9 @@
             <o:lock v:ext="edit" aspectratio="t"/>
           </v:shapetype>
           <v:shape id="_x0000_i1025" type="#_x0000_t75" style="width:375pt;height:515.25pt" o:ole="">
-            <v:imagedata r:id="rId8" o:title=""/>
+            <v:imagedata r:id="rId7" o:title=""/>
           </v:shape>
-          <o:OLEObject Type="Embed" ProgID="Visio.Drawing.11" ShapeID="_x0000_i1025" DrawAspect="Content" ObjectID="_1426455226" r:id="rId9"/>
+          <o:OLEObject Type="Embed" ProgID="Visio.Drawing.11" ShapeID="_x0000_i1025" DrawAspect="Content" ObjectID="_1426461265" r:id="rId8"/>
         </w:object>
       </w:r>
     </w:p>
@@ -4072,17 +3918,12 @@
       <w:bookmarkStart w:id="12" w:name="_Toc352703910"/>
       <w:r>
         <w:lastRenderedPageBreak/>
-        <w:t xml:space="preserve">Overall </w:t>
-      </w:r>
-      <w:proofErr w:type="spellStart"/>
-      <w:r>
-        <w:t>P</w:t>
+        <w:t>Overall P</w:t>
       </w:r>
       <w:r>
         <w:t>seudocode</w:t>
       </w:r>
       <w:bookmarkEnd w:id="12"/>
-      <w:proofErr w:type="spellEnd"/>
     </w:p>
     <w:p>
       <w:pPr>
@@ -4345,10 +4186,10 @@
       </w:pPr>
       <w:r>
         <w:object w:dxaOrig="10442" w:dyaOrig="12004">
-          <v:shape id="_x0000_i1032" type="#_x0000_t75" style="width:468pt;height:537.75pt" o:ole="">
-            <v:imagedata r:id="rId10" o:title=""/>
+          <v:shape id="_x0000_i1026" type="#_x0000_t75" style="width:468pt;height:537.75pt" o:ole="">
+            <v:imagedata r:id="rId9" o:title=""/>
           </v:shape>
-          <o:OLEObject Type="Embed" ProgID="Visio.Drawing.11" ShapeID="_x0000_i1032" DrawAspect="Content" ObjectID="_1426455227" r:id="rId11"/>
+          <o:OLEObject Type="Embed" ProgID="Visio.Drawing.11" ShapeID="_x0000_i1026" DrawAspect="Content" ObjectID="_1426461266" r:id="rId10"/>
         </w:object>
       </w:r>
     </w:p>
@@ -4361,17 +4202,12 @@
       <w:bookmarkStart w:id="15" w:name="_Toc352703913"/>
       <w:r>
         <w:lastRenderedPageBreak/>
-        <w:t xml:space="preserve">Download </w:t>
-      </w:r>
-      <w:proofErr w:type="spellStart"/>
-      <w:r>
-        <w:t>P</w:t>
+        <w:t>Download P</w:t>
       </w:r>
       <w:r>
         <w:t>seudocode</w:t>
       </w:r>
       <w:bookmarkEnd w:id="15"/>
-      <w:proofErr w:type="spellEnd"/>
     </w:p>
     <w:p>
       <w:pPr>
@@ -4518,17 +4354,12 @@
       </w:pPr>
       <w:bookmarkStart w:id="16" w:name="_Toc352703914"/>
       <w:r>
-        <w:t xml:space="preserve">Upload </w:t>
-      </w:r>
-      <w:proofErr w:type="spellStart"/>
-      <w:r>
-        <w:t>P</w:t>
+        <w:t>Upload P</w:t>
       </w:r>
       <w:r>
         <w:t>seudocode</w:t>
       </w:r>
       <w:bookmarkEnd w:id="16"/>
-      <w:proofErr w:type="spellEnd"/>
     </w:p>
     <w:p>
       <w:pPr>
@@ -4710,10 +4541,10 @@
       </w:pPr>
       <w:r>
         <w:object w:dxaOrig="8282" w:dyaOrig="6042">
-          <v:shape id="_x0000_i1033" type="#_x0000_t75" style="width:414pt;height:302.25pt" o:ole="">
-            <v:imagedata r:id="rId12" o:title=""/>
+          <v:shape id="_x0000_i1027" type="#_x0000_t75" style="width:414pt;height:302.25pt" o:ole="">
+            <v:imagedata r:id="rId11" o:title=""/>
           </v:shape>
-          <o:OLEObject Type="Embed" ProgID="Visio.Drawing.11" ShapeID="_x0000_i1033" DrawAspect="Content" ObjectID="_1426455228" r:id="rId13"/>
+          <o:OLEObject Type="Embed" ProgID="Visio.Drawing.11" ShapeID="_x0000_i1027" DrawAspect="Content" ObjectID="_1426461267" r:id="rId12"/>
         </w:object>
       </w:r>
     </w:p>
@@ -4730,17 +4561,12 @@
       </w:pPr>
       <w:bookmarkStart w:id="19" w:name="_Toc352703917"/>
       <w:r>
-        <w:t xml:space="preserve">Streaming </w:t>
-      </w:r>
-      <w:proofErr w:type="spellStart"/>
-      <w:r>
-        <w:t>P</w:t>
+        <w:t>Streaming P</w:t>
       </w:r>
       <w:r>
         <w:t>seudocode</w:t>
       </w:r>
       <w:bookmarkEnd w:id="19"/>
-      <w:proofErr w:type="spellEnd"/>
     </w:p>
     <w:p>
       <w:pPr>
@@ -4911,10 +4737,10 @@
       </w:pPr>
       <w:r>
         <w:object w:dxaOrig="6859" w:dyaOrig="6237">
-          <v:shape id="_x0000_i1034" type="#_x0000_t75" style="width:342.75pt;height:312pt" o:ole="">
-            <v:imagedata r:id="rId14" o:title=""/>
+          <v:shape id="_x0000_i1028" type="#_x0000_t75" style="width:342.75pt;height:312pt" o:ole="">
+            <v:imagedata r:id="rId13" o:title=""/>
           </v:shape>
-          <o:OLEObject Type="Embed" ProgID="Visio.Drawing.11" ShapeID="_x0000_i1034" DrawAspect="Content" ObjectID="_1426455229" r:id="rId15"/>
+          <o:OLEObject Type="Embed" ProgID="Visio.Drawing.11" ShapeID="_x0000_i1028" DrawAspect="Content" ObjectID="_1426461268" r:id="rId14"/>
         </w:object>
       </w:r>
     </w:p>
@@ -4927,17 +4753,12 @@
       </w:r>
       <w:bookmarkStart w:id="22" w:name="_Toc352703920"/>
       <w:r>
-        <w:t xml:space="preserve">2-way microphone </w:t>
-      </w:r>
-      <w:proofErr w:type="spellStart"/>
-      <w:r>
-        <w:t>P</w:t>
+        <w:t>2-way microphone P</w:t>
       </w:r>
       <w:r>
         <w:t>seudocode</w:t>
       </w:r>
       <w:bookmarkEnd w:id="22"/>
-      <w:proofErr w:type="spellEnd"/>
     </w:p>
     <w:p>
       <w:pPr>
@@ -5017,36 +4838,29 @@
       </w:pPr>
       <w:r>
         <w:object w:dxaOrig="8846" w:dyaOrig="7189">
-          <v:shape id="_x0000_i1035" type="#_x0000_t75" style="width:442.5pt;height:359.25pt" o:ole="">
-            <v:imagedata r:id="rId16" o:title=""/>
+          <v:shape id="_x0000_i1029" type="#_x0000_t75" style="width:442.5pt;height:359.25pt" o:ole="">
+            <v:imagedata r:id="rId15" o:title=""/>
           </v:shape>
-          <o:OLEObject Type="Embed" ProgID="Visio.Drawing.11" ShapeID="_x0000_i1035" DrawAspect="Content" ObjectID="_1426455230" r:id="rId17"/>
+          <o:OLEObject Type="Embed" ProgID="Visio.Drawing.11" ShapeID="_x0000_i1029" DrawAspect="Content" ObjectID="_1426461269" r:id="rId16"/>
         </w:object>
       </w:r>
-      <w:bookmarkStart w:id="25" w:name="_GoBack"/>
+    </w:p>
+    <w:p/>
+    <w:p>
+      <w:pPr>
+        <w:pStyle w:val="Heading3"/>
+      </w:pPr>
+      <w:r>
+        <w:tab/>
+      </w:r>
+      <w:bookmarkStart w:id="25" w:name="_Toc352703923"/>
+      <w:r>
+        <w:t>Multicast P</w:t>
+      </w:r>
+      <w:r>
+        <w:t>seudocode</w:t>
+      </w:r>
       <w:bookmarkEnd w:id="25"/>
-    </w:p>
-    <w:p/>
-    <w:p>
-      <w:pPr>
-        <w:pStyle w:val="Heading3"/>
-      </w:pPr>
-      <w:r>
-        <w:tab/>
-      </w:r>
-      <w:bookmarkStart w:id="26" w:name="_Toc352703923"/>
-      <w:r>
-        <w:t xml:space="preserve">Multicast </w:t>
-      </w:r>
-      <w:proofErr w:type="spellStart"/>
-      <w:r>
-        <w:t>P</w:t>
-      </w:r>
-      <w:r>
-        <w:t>seudocode</w:t>
-      </w:r>
-      <w:bookmarkEnd w:id="26"/>
-      <w:proofErr w:type="spellEnd"/>
     </w:p>
     <w:p>
       <w:pPr>
@@ -5083,27 +4897,8 @@
       <w:r>
         <w:t>While receiving packets on the multicast channel, play the music data</w:t>
       </w:r>
-    </w:p>
-    <w:p>
-      <w:pPr>
-        <w:pStyle w:val="Heading3"/>
-      </w:pPr>
-      <w:bookmarkStart w:id="27" w:name="_Toc352703924"/>
-      <w:r>
-        <w:lastRenderedPageBreak/>
-        <w:t>UI</w:t>
-      </w:r>
-      <w:bookmarkEnd w:id="27"/>
-    </w:p>
-    <w:p>
-      <w:r>
-        <w:object w:dxaOrig="10290" w:dyaOrig="6834">
-          <v:shape id="_x0000_i1026" type="#_x0000_t75" style="width:467.25pt;height:311.25pt" o:ole="">
-            <v:imagedata r:id="rId18" o:title=""/>
-          </v:shape>
-          <o:OLEObject Type="Embed" ProgID="Visio.Drawing.11" ShapeID="_x0000_i1026" DrawAspect="Content" ObjectID="_1426455231" r:id="rId19"/>
-        </w:object>
-      </w:r>
+      <w:bookmarkStart w:id="26" w:name="_GoBack"/>
+      <w:bookmarkEnd w:id="26"/>
       <w:r>
         <w:br w:type="page"/>
       </w:r>
@@ -5115,84 +4910,74 @@
           <w:rStyle w:val="Heading1Char"/>
         </w:rPr>
       </w:pPr>
-      <w:bookmarkStart w:id="28" w:name="_Toc352703925"/>
+      <w:bookmarkStart w:id="27" w:name="_Toc352703925"/>
       <w:r>
         <w:lastRenderedPageBreak/>
         <w:t>Server</w:t>
       </w:r>
+      <w:bookmarkEnd w:id="27"/>
+    </w:p>
+    <w:p>
+      <w:pPr>
+        <w:pStyle w:val="Heading2"/>
+      </w:pPr>
+      <w:bookmarkStart w:id="28" w:name="_Toc352703926"/>
+      <w:r>
+        <w:rPr>
+          <w:rStyle w:val="Heading1Char"/>
+        </w:rPr>
+        <w:t>State Transition Diagrams</w:t>
+      </w:r>
       <w:bookmarkEnd w:id="28"/>
     </w:p>
     <w:p>
       <w:pPr>
-        <w:pStyle w:val="Heading2"/>
-      </w:pPr>
-      <w:bookmarkStart w:id="29" w:name="_Toc352703926"/>
-      <w:r>
-        <w:rPr>
-          <w:rStyle w:val="Heading1Char"/>
-        </w:rPr>
-        <w:t>State Transition Diagrams</w:t>
+        <w:pStyle w:val="Heading3"/>
+      </w:pPr>
+      <w:bookmarkStart w:id="29" w:name="_Toc352703927"/>
+      <w:r>
+        <w:t>Overview</w:t>
       </w:r>
       <w:bookmarkEnd w:id="29"/>
     </w:p>
     <w:p>
       <w:pPr>
+        <w:jc w:val="center"/>
+      </w:pPr>
+      <w:r>
+        <w:object w:dxaOrig="7473" w:dyaOrig="12787">
+          <v:shape id="_x0000_i1030" type="#_x0000_t75" style="width:312.75pt;height:536.25pt" o:ole="">
+            <v:imagedata r:id="rId17" o:title=""/>
+          </v:shape>
+          <o:OLEObject Type="Embed" ProgID="Visio.Drawing.11" ShapeID="_x0000_i1030" DrawAspect="Content" ObjectID="_1426461270" r:id="rId18"/>
+        </w:object>
+      </w:r>
+    </w:p>
+    <w:p>
+      <w:pPr>
+        <w:spacing w:after="200" w:line="276" w:lineRule="auto"/>
+      </w:pPr>
+      <w:r>
+        <w:br w:type="page"/>
+      </w:r>
+    </w:p>
+    <w:p>
+      <w:pPr>
         <w:pStyle w:val="Heading3"/>
       </w:pPr>
-      <w:bookmarkStart w:id="30" w:name="_Toc352703927"/>
-      <w:r>
-        <w:t>Overview</w:t>
+      <w:bookmarkStart w:id="30" w:name="_Toc352703928"/>
+      <w:r>
+        <w:lastRenderedPageBreak/>
+        <w:t>Overall Server Pseudocode</w:t>
       </w:r>
       <w:bookmarkEnd w:id="30"/>
     </w:p>
     <w:p>
       <w:pPr>
-        <w:jc w:val="center"/>
-      </w:pPr>
-      <w:r>
-        <w:object w:dxaOrig="7473" w:dyaOrig="12787">
-          <v:shape id="_x0000_i1027" type="#_x0000_t75" style="width:312.75pt;height:536.25pt" o:ole="">
-            <v:imagedata r:id="rId20" o:title=""/>
-          </v:shape>
-          <o:OLEObject Type="Embed" ProgID="Visio.Drawing.11" ShapeID="_x0000_i1027" DrawAspect="Content" ObjectID="_1426455232" r:id="rId21"/>
-        </w:object>
-      </w:r>
-    </w:p>
-    <w:p>
-      <w:pPr>
-        <w:spacing w:after="200" w:line="276" w:lineRule="auto"/>
-      </w:pPr>
-      <w:r>
-        <w:br w:type="page"/>
-      </w:r>
-    </w:p>
-    <w:p>
-      <w:pPr>
-        <w:pStyle w:val="Heading3"/>
-      </w:pPr>
-      <w:bookmarkStart w:id="31" w:name="_Toc352703928"/>
-      <w:r>
-        <w:lastRenderedPageBreak/>
-        <w:t xml:space="preserve">Overall Server </w:t>
-      </w:r>
-      <w:proofErr w:type="spellStart"/>
-      <w:r>
-        <w:t>Pseudocode</w:t>
-      </w:r>
-      <w:bookmarkEnd w:id="31"/>
-      <w:proofErr w:type="spellEnd"/>
-    </w:p>
-    <w:p>
-      <w:pPr>
         <w:pStyle w:val="Heading4"/>
       </w:pPr>
-      <w:proofErr w:type="spellStart"/>
-      <w:r>
-        <w:t>StartMulticast</w:t>
-      </w:r>
-      <w:proofErr w:type="spellEnd"/>
-      <w:r>
-        <w:t>:</w:t>
+      <w:r>
+        <w:t>StartMulticast:</w:t>
       </w:r>
     </w:p>
     <w:p>
@@ -5252,15 +5037,7 @@
         </w:numPr>
       </w:pPr>
       <w:r>
-        <w:t xml:space="preserve">Call </w:t>
-      </w:r>
-      <w:proofErr w:type="spellStart"/>
-      <w:r>
-        <w:t>BroadcastTeardown</w:t>
-      </w:r>
-      <w:proofErr w:type="spellEnd"/>
-      <w:r>
-        <w:t>()</w:t>
+        <w:t>Call BroadcastTeardown()</w:t>
       </w:r>
     </w:p>
     <w:p>
@@ -5279,13 +5056,8 @@
       <w:pPr>
         <w:pStyle w:val="Heading4"/>
       </w:pPr>
-      <w:proofErr w:type="spellStart"/>
-      <w:r>
-        <w:t>BroadcastTeardown</w:t>
-      </w:r>
-      <w:proofErr w:type="spellEnd"/>
-      <w:r>
-        <w:t>:</w:t>
+      <w:r>
+        <w:t>BroadcastTeardown:</w:t>
       </w:r>
     </w:p>
     <w:p>
@@ -5316,13 +5088,8 @@
       <w:pPr>
         <w:pStyle w:val="Heading4"/>
       </w:pPr>
-      <w:proofErr w:type="spellStart"/>
-      <w:r>
-        <w:t>BuildSongList</w:t>
-      </w:r>
-      <w:proofErr w:type="spellEnd"/>
-      <w:r>
-        <w:t>:</w:t>
+      <w:r>
+        <w:t>BuildSongList:</w:t>
       </w:r>
     </w:p>
     <w:p>
@@ -5353,16 +5120,11 @@
       <w:pPr>
         <w:pStyle w:val="Heading3"/>
       </w:pPr>
-      <w:bookmarkStart w:id="32" w:name="_Toc352703929"/>
-      <w:proofErr w:type="spellStart"/>
-      <w:r>
-        <w:t>TCPListen</w:t>
-      </w:r>
-      <w:proofErr w:type="spellEnd"/>
-      <w:r>
-        <w:t>:</w:t>
-      </w:r>
-      <w:bookmarkEnd w:id="32"/>
+      <w:bookmarkStart w:id="31" w:name="_Toc352703929"/>
+      <w:r>
+        <w:t>TCPListen:</w:t>
+      </w:r>
+      <w:bookmarkEnd w:id="31"/>
     </w:p>
     <w:p>
       <w:pPr>
@@ -5421,31 +5183,18 @@
         </w:numPr>
       </w:pPr>
       <w:r>
-        <w:t xml:space="preserve">Call </w:t>
-      </w:r>
-      <w:proofErr w:type="spellStart"/>
-      <w:r>
-        <w:t>ListenForClientRequests</w:t>
-      </w:r>
-      <w:proofErr w:type="spellEnd"/>
-      <w:r>
-        <w:t>()</w:t>
+        <w:t>Call ListenForClientRequests()</w:t>
       </w:r>
     </w:p>
     <w:p>
       <w:pPr>
         <w:pStyle w:val="Heading3"/>
       </w:pPr>
-      <w:bookmarkStart w:id="33" w:name="_Toc352703930"/>
-      <w:proofErr w:type="spellStart"/>
-      <w:r>
-        <w:t>ListenForClientRequests</w:t>
-      </w:r>
-      <w:proofErr w:type="spellEnd"/>
-      <w:r>
-        <w:t>:</w:t>
-      </w:r>
-      <w:bookmarkEnd w:id="33"/>
+      <w:bookmarkStart w:id="32" w:name="_Toc352703930"/>
+      <w:r>
+        <w:t>ListenForClientRequests:</w:t>
+      </w:r>
+      <w:bookmarkEnd w:id="32"/>
     </w:p>
     <w:p>
       <w:pPr>
@@ -5480,28 +5229,15 @@
         </w:numPr>
       </w:pPr>
       <w:r>
-        <w:t xml:space="preserve">Call </w:t>
-      </w:r>
-      <w:proofErr w:type="spellStart"/>
-      <w:r>
-        <w:t>DecodeRequest</w:t>
-      </w:r>
-      <w:proofErr w:type="spellEnd"/>
-      <w:r>
-        <w:t>()</w:t>
+        <w:t>Call DecodeRequest()</w:t>
       </w:r>
     </w:p>
     <w:p>
       <w:pPr>
         <w:pStyle w:val="Heading4"/>
       </w:pPr>
-      <w:proofErr w:type="spellStart"/>
-      <w:r>
-        <w:t>DecodeRequest</w:t>
-      </w:r>
-      <w:proofErr w:type="spellEnd"/>
-      <w:r>
-        <w:t>:</w:t>
+      <w:r>
+        <w:t>DecodeRequest:</w:t>
       </w:r>
     </w:p>
     <w:p>
@@ -5558,13 +5294,8 @@
         </w:numPr>
       </w:pPr>
       <w:r>
-        <w:t xml:space="preserve">Start </w:t>
-      </w:r>
-      <w:proofErr w:type="spellStart"/>
-      <w:r>
-        <w:t>ReceiveMode</w:t>
-      </w:r>
-      <w:proofErr w:type="spellEnd"/>
+        <w:t>Start ReceiveMode</w:t>
+      </w:r>
     </w:p>
     <w:p>
       <w:pPr>
@@ -5976,7 +5707,7 @@
       <w:pPr>
         <w:pStyle w:val="Heading3"/>
       </w:pPr>
-      <w:bookmarkStart w:id="34" w:name="_Toc352703931"/>
+      <w:bookmarkStart w:id="33" w:name="_Toc352703931"/>
       <w:r>
         <w:lastRenderedPageBreak/>
         <w:t xml:space="preserve">Handle </w:t>
@@ -5984,7 +5715,7 @@
       <w:r>
         <w:t>Upload Request</w:t>
       </w:r>
-      <w:bookmarkEnd w:id="34"/>
+      <w:bookmarkEnd w:id="33"/>
     </w:p>
     <w:p>
       <w:pPr>
@@ -5992,10 +5723,10 @@
       </w:pPr>
       <w:r>
         <w:object w:dxaOrig="6304" w:dyaOrig="10581">
-          <v:shape id="_x0000_i1028" type="#_x0000_t75" style="width:315pt;height:529.5pt" o:ole="">
-            <v:imagedata r:id="rId22" o:title=""/>
+          <v:shape id="_x0000_i1031" type="#_x0000_t75" style="width:315pt;height:529.5pt" o:ole="">
+            <v:imagedata r:id="rId19" o:title=""/>
           </v:shape>
-          <o:OLEObject Type="Embed" ProgID="Visio.Drawing.11" ShapeID="_x0000_i1028" DrawAspect="Content" ObjectID="_1426455233" r:id="rId23"/>
+          <o:OLEObject Type="Embed" ProgID="Visio.Drawing.11" ShapeID="_x0000_i1031" DrawAspect="Content" ObjectID="_1426461271" r:id="rId20"/>
         </w:object>
       </w:r>
     </w:p>
@@ -6017,17 +5748,12 @@
       <w:pPr>
         <w:pStyle w:val="Heading3"/>
       </w:pPr>
-      <w:bookmarkStart w:id="35" w:name="_Toc352703932"/>
+      <w:bookmarkStart w:id="34" w:name="_Toc352703932"/>
       <w:r>
         <w:lastRenderedPageBreak/>
-        <w:t xml:space="preserve">Handle Upload Requests </w:t>
-      </w:r>
-      <w:proofErr w:type="spellStart"/>
-      <w:r>
-        <w:t>Pseudocode</w:t>
-      </w:r>
-      <w:bookmarkEnd w:id="35"/>
-      <w:proofErr w:type="spellEnd"/>
+        <w:t>Handle Upload Requests Pseudocode</w:t>
+      </w:r>
+      <w:bookmarkEnd w:id="34"/>
     </w:p>
     <w:p>
       <w:pPr>
@@ -6082,31 +5808,7 @@
         <w:t>Note:</w:t>
       </w:r>
       <w:r>
-        <w:t xml:space="preserve"> </w:t>
-      </w:r>
-      <w:proofErr w:type="spellStart"/>
-      <w:r>
-        <w:t>Pseudocode</w:t>
-      </w:r>
-      <w:proofErr w:type="spellEnd"/>
-      <w:r>
-        <w:t xml:space="preserve"> for the rest of handling upload requests are in </w:t>
-      </w:r>
-      <w:proofErr w:type="spellStart"/>
-      <w:r>
-        <w:t>DecodeRequest</w:t>
-      </w:r>
-      <w:proofErr w:type="spellEnd"/>
-      <w:r>
-        <w:t xml:space="preserve"> </w:t>
-      </w:r>
-      <w:proofErr w:type="spellStart"/>
-      <w:r>
-        <w:t>pseudocode</w:t>
-      </w:r>
-      <w:proofErr w:type="spellEnd"/>
-      <w:r>
-        <w:t xml:space="preserve"> stated in the Server Overview. States are drawn here for clarity.</w:t>
+        <w:t xml:space="preserve"> Pseudocode for the rest of handling upload requests are in DecodeRequest pseudocode stated in the Server Overview. States are drawn here for clarity.</w:t>
       </w:r>
     </w:p>
     <w:p>
@@ -6121,12 +5823,12 @@
       <w:pPr>
         <w:pStyle w:val="Heading3"/>
       </w:pPr>
-      <w:bookmarkStart w:id="36" w:name="_Toc352703933"/>
+      <w:bookmarkStart w:id="35" w:name="_Toc352703933"/>
       <w:r>
         <w:lastRenderedPageBreak/>
         <w:t>Handle Download Request</w:t>
       </w:r>
-      <w:bookmarkEnd w:id="36"/>
+      <w:bookmarkEnd w:id="35"/>
     </w:p>
     <w:p>
       <w:pPr>
@@ -6134,10 +5836,10 @@
       </w:pPr>
       <w:r>
         <w:object w:dxaOrig="7516" w:dyaOrig="7774">
-          <v:shape id="_x0000_i1029" type="#_x0000_t75" style="width:377.25pt;height:388.5pt" o:ole="">
-            <v:imagedata r:id="rId24" o:title=""/>
+          <v:shape id="_x0000_i1032" type="#_x0000_t75" style="width:377.25pt;height:388.5pt" o:ole="">
+            <v:imagedata r:id="rId21" o:title=""/>
           </v:shape>
-          <o:OLEObject Type="Embed" ProgID="Visio.Drawing.11" ShapeID="_x0000_i1029" DrawAspect="Content" ObjectID="_1426455234" r:id="rId25"/>
+          <o:OLEObject Type="Embed" ProgID="Visio.Drawing.11" ShapeID="_x0000_i1032" DrawAspect="Content" ObjectID="_1426461272" r:id="rId22"/>
         </w:object>
       </w:r>
     </w:p>
@@ -6149,31 +5851,7 @@
         <w:t>Note:</w:t>
       </w:r>
       <w:r>
-        <w:t xml:space="preserve"> </w:t>
-      </w:r>
-      <w:proofErr w:type="spellStart"/>
-      <w:r>
-        <w:t>Pseudocode</w:t>
-      </w:r>
-      <w:proofErr w:type="spellEnd"/>
-      <w:r>
-        <w:t xml:space="preserve"> for handling download requests are in </w:t>
-      </w:r>
-      <w:proofErr w:type="spellStart"/>
-      <w:r>
-        <w:t>DecodeRequest</w:t>
-      </w:r>
-      <w:proofErr w:type="spellEnd"/>
-      <w:r>
-        <w:t xml:space="preserve"> </w:t>
-      </w:r>
-      <w:proofErr w:type="spellStart"/>
-      <w:r>
-        <w:t>pseudocode</w:t>
-      </w:r>
-      <w:proofErr w:type="spellEnd"/>
-      <w:r>
-        <w:t xml:space="preserve"> stated in the Server Overview. States are drawn here for clarity.</w:t>
+        <w:t xml:space="preserve"> Pseudocode for handling download requests are in DecodeRequest pseudocode stated in the Server Overview. States are drawn here for clarity.</w:t>
       </w:r>
     </w:p>
     <w:p/>
@@ -6181,12 +5859,12 @@
       <w:pPr>
         <w:pStyle w:val="Heading3"/>
       </w:pPr>
-      <w:bookmarkStart w:id="37" w:name="_Toc352703934"/>
+      <w:bookmarkStart w:id="36" w:name="_Toc352703934"/>
       <w:r>
         <w:lastRenderedPageBreak/>
         <w:t>Handle Stream Request</w:t>
       </w:r>
-      <w:bookmarkEnd w:id="37"/>
+      <w:bookmarkEnd w:id="36"/>
     </w:p>
     <w:p>
       <w:pPr>
@@ -6194,10 +5872,10 @@
       </w:pPr>
       <w:r>
         <w:object w:dxaOrig="7763" w:dyaOrig="5682">
-          <v:shape id="_x0000_i1030" type="#_x0000_t75" style="width:387.75pt;height:283.5pt" o:ole="">
-            <v:imagedata r:id="rId26" o:title=""/>
+          <v:shape id="_x0000_i1033" type="#_x0000_t75" style="width:387.75pt;height:283.5pt" o:ole="">
+            <v:imagedata r:id="rId23" o:title=""/>
           </v:shape>
-          <o:OLEObject Type="Embed" ProgID="Visio.Drawing.11" ShapeID="_x0000_i1030" DrawAspect="Content" ObjectID="_1426455235" r:id="rId27"/>
+          <o:OLEObject Type="Embed" ProgID="Visio.Drawing.11" ShapeID="_x0000_i1033" DrawAspect="Content" ObjectID="_1426461273" r:id="rId24"/>
         </w:object>
       </w:r>
     </w:p>
@@ -6209,43 +5887,19 @@
         <w:t>Note:</w:t>
       </w:r>
       <w:r>
-        <w:t xml:space="preserve"> </w:t>
-      </w:r>
-      <w:proofErr w:type="spellStart"/>
-      <w:r>
-        <w:t>Pseudocode</w:t>
-      </w:r>
-      <w:proofErr w:type="spellEnd"/>
-      <w:r>
-        <w:t xml:space="preserve"> for handling stream requests are in </w:t>
-      </w:r>
-      <w:proofErr w:type="spellStart"/>
-      <w:r>
-        <w:t>DecodeRequest</w:t>
-      </w:r>
-      <w:proofErr w:type="spellEnd"/>
-      <w:r>
-        <w:t xml:space="preserve"> </w:t>
-      </w:r>
-      <w:proofErr w:type="spellStart"/>
-      <w:r>
-        <w:t>pseudocode</w:t>
-      </w:r>
-      <w:proofErr w:type="spellEnd"/>
-      <w:r>
-        <w:t xml:space="preserve"> stated in the Server Overview. States are drawn here for clarity.</w:t>
+        <w:t xml:space="preserve"> Pseudocode for handling stream requests are in DecodeRequest pseudocode stated in the Server Overview. States are drawn here for clarity.</w:t>
       </w:r>
     </w:p>
     <w:p>
       <w:pPr>
         <w:pStyle w:val="Heading3"/>
       </w:pPr>
-      <w:bookmarkStart w:id="38" w:name="_Toc352703935"/>
+      <w:bookmarkStart w:id="37" w:name="_Toc352703935"/>
       <w:r>
         <w:lastRenderedPageBreak/>
         <w:t>Handle 2-way Microphone Chat Request</w:t>
       </w:r>
-      <w:bookmarkEnd w:id="38"/>
+      <w:bookmarkEnd w:id="37"/>
     </w:p>
     <w:p>
       <w:pPr>
@@ -6253,10 +5907,10 @@
       </w:pPr>
       <w:r>
         <w:object w:dxaOrig="8516" w:dyaOrig="11442">
-          <v:shape id="_x0000_i1031" type="#_x0000_t75" style="width:426pt;height:571.5pt" o:ole="">
-            <v:imagedata r:id="rId28" o:title=""/>
+          <v:shape id="_x0000_i1034" type="#_x0000_t75" style="width:426pt;height:571.5pt" o:ole="">
+            <v:imagedata r:id="rId25" o:title=""/>
           </v:shape>
-          <o:OLEObject Type="Embed" ProgID="Visio.Drawing.11" ShapeID="_x0000_i1031" DrawAspect="Content" ObjectID="_1426455236" r:id="rId29"/>
+          <o:OLEObject Type="Embed" ProgID="Visio.Drawing.11" ShapeID="_x0000_i1034" DrawAspect="Content" ObjectID="_1426461274" r:id="rId26"/>
         </w:object>
       </w:r>
     </w:p>
@@ -6268,31 +5922,7 @@
         <w:t>Note:</w:t>
       </w:r>
       <w:r>
-        <w:t xml:space="preserve"> </w:t>
-      </w:r>
-      <w:proofErr w:type="spellStart"/>
-      <w:r>
-        <w:t>Pseudocode</w:t>
-      </w:r>
-      <w:proofErr w:type="spellEnd"/>
-      <w:r>
-        <w:t xml:space="preserve"> for handling 2-way microphone requests are in </w:t>
-      </w:r>
-      <w:proofErr w:type="spellStart"/>
-      <w:r>
-        <w:t>DecodeRequest</w:t>
-      </w:r>
-      <w:proofErr w:type="spellEnd"/>
-      <w:r>
-        <w:t xml:space="preserve"> </w:t>
-      </w:r>
-      <w:proofErr w:type="spellStart"/>
-      <w:r>
-        <w:t>pseudocode</w:t>
-      </w:r>
-      <w:proofErr w:type="spellEnd"/>
-      <w:r>
-        <w:t xml:space="preserve"> stated in the Server Overview. States are drawn here for clarity.</w:t>
+        <w:t xml:space="preserve"> Pseudocode for handling 2-way microphone requests are in DecodeRequest pseudocode stated in the Server Overview. States are drawn here for clarity.</w:t>
       </w:r>
     </w:p>
     <w:p/>
@@ -6312,13 +5942,8 @@
         <w:t>List</w:t>
       </w:r>
       <w:r>
-        <w:t xml:space="preserve"> Requests </w:t>
-      </w:r>
-      <w:proofErr w:type="spellStart"/>
-      <w:r>
-        <w:t>Pseudocode</w:t>
-      </w:r>
-      <w:proofErr w:type="spellEnd"/>
+        <w:t xml:space="preserve"> Requests Pseudocode</w:t>
+      </w:r>
     </w:p>
     <w:p>
       <w:pPr>
@@ -6388,7 +6013,7 @@
           <w:szCs w:val="28"/>
         </w:rPr>
       </w:pPr>
-      <w:bookmarkStart w:id="39" w:name="_Toc352703937"/>
+      <w:bookmarkStart w:id="38" w:name="_Toc352703937"/>
       <w:r>
         <w:br w:type="page"/>
       </w:r>
@@ -6401,7 +6026,7 @@
         <w:lastRenderedPageBreak/>
         <w:t>Testing and Verification</w:t>
       </w:r>
-      <w:bookmarkEnd w:id="39"/>
+      <w:bookmarkEnd w:id="38"/>
     </w:p>
     <w:p/>
     <w:p/>
@@ -6534,15 +6159,7 @@
           </w:tcPr>
           <w:p>
             <w:r>
-              <w:t xml:space="preserve">File transfers from client to </w:t>
-            </w:r>
-            <w:proofErr w:type="gramStart"/>
-            <w:r>
-              <w:t>server,</w:t>
-            </w:r>
-            <w:proofErr w:type="gramEnd"/>
-            <w:r>
-              <w:t xml:space="preserve"> file is present in appropriate directory with proper name.  File plays without issues.</w:t>
+              <w:t>File transfers from client to server, file is present in appropriate directory with proper name.  File plays without issues.</w:t>
             </w:r>
           </w:p>
         </w:tc>
@@ -6560,7 +6177,7 @@
             <w:r>
               <w:rPr>
                 <w:noProof/>
-                <w:lang w:val="en-CA" w:eastAsia="en-CA"/>
+                <w:lang w:eastAsia="en-US"/>
               </w:rPr>
               <w:drawing>
                 <wp:inline distT="0" distB="0" distL="0" distR="0" wp14:anchorId="1108CF9D" wp14:editId="1A11639F">
@@ -6576,7 +6193,7 @@
                           <pic:cNvPicPr preferRelativeResize="0"/>
                         </pic:nvPicPr>
                         <pic:blipFill>
-                          <a:blip r:embed="rId30"/>
+                          <a:blip r:embed="rId27"/>
                           <a:stretch>
                             <a:fillRect/>
                           </a:stretch>
@@ -6647,7 +6264,7 @@
             <w:r>
               <w:rPr>
                 <w:noProof/>
-                <w:lang w:val="en-CA" w:eastAsia="en-CA"/>
+                <w:lang w:eastAsia="en-US"/>
               </w:rPr>
               <w:drawing>
                 <wp:inline distT="0" distB="0" distL="0" distR="0" wp14:anchorId="28279D56" wp14:editId="12CBA62A">
@@ -6663,7 +6280,7 @@
                           <pic:cNvPicPr preferRelativeResize="0"/>
                         </pic:nvPicPr>
                         <pic:blipFill>
-                          <a:blip r:embed="rId31"/>
+                          <a:blip r:embed="rId28"/>
                           <a:stretch>
                             <a:fillRect/>
                           </a:stretch>
@@ -6775,15 +6392,7 @@
           </w:tcPr>
           <w:p>
             <w:r>
-              <w:t xml:space="preserve">File transfers from server to </w:t>
-            </w:r>
-            <w:proofErr w:type="gramStart"/>
-            <w:r>
-              <w:t>client,</w:t>
-            </w:r>
-            <w:proofErr w:type="gramEnd"/>
-            <w:r>
-              <w:t xml:space="preserve"> file is present in appropriate directory with proper name.</w:t>
+              <w:t>File transfers from server to client, file is present in appropriate directory with proper name.</w:t>
             </w:r>
           </w:p>
         </w:tc>
@@ -6801,7 +6410,7 @@
             <w:r>
               <w:rPr>
                 <w:noProof/>
-                <w:lang w:val="en-CA" w:eastAsia="en-CA"/>
+                <w:lang w:eastAsia="en-US"/>
               </w:rPr>
               <w:drawing>
                 <wp:inline distT="0" distB="0" distL="0" distR="0" wp14:anchorId="29B25C65" wp14:editId="3A8F5EF1">
@@ -6817,7 +6426,7 @@
                           <pic:cNvPicPr preferRelativeResize="0"/>
                         </pic:nvPicPr>
                         <pic:blipFill>
-                          <a:blip r:embed="rId32"/>
+                          <a:blip r:embed="rId29"/>
                           <a:stretch>
                             <a:fillRect/>
                           </a:stretch>
@@ -6893,7 +6502,7 @@
             <w:r>
               <w:rPr>
                 <w:noProof/>
-                <w:lang w:val="en-CA" w:eastAsia="en-CA"/>
+                <w:lang w:eastAsia="en-US"/>
               </w:rPr>
               <w:drawing>
                 <wp:inline distT="0" distB="0" distL="0" distR="0" wp14:anchorId="293A0BA2" wp14:editId="32DD15A7">
@@ -6909,7 +6518,7 @@
                           <pic:cNvPicPr preferRelativeResize="0"/>
                         </pic:nvPicPr>
                         <pic:blipFill>
-                          <a:blip r:embed="rId33"/>
+                          <a:blip r:embed="rId30"/>
                           <a:stretch>
                             <a:fillRect/>
                           </a:stretch>
@@ -7148,7 +6757,7 @@
             <w:r>
               <w:rPr>
                 <w:noProof/>
-                <w:lang w:val="en-CA" w:eastAsia="en-CA"/>
+                <w:lang w:eastAsia="en-US"/>
               </w:rPr>
               <w:drawing>
                 <wp:inline distT="0" distB="0" distL="0" distR="0" wp14:anchorId="66946C4D" wp14:editId="670BAE7F">
@@ -7164,7 +6773,7 @@
                           <pic:cNvPicPr preferRelativeResize="0"/>
                         </pic:nvPicPr>
                         <pic:blipFill>
-                          <a:blip r:embed="rId34"/>
+                          <a:blip r:embed="rId31"/>
                           <a:stretch>
                             <a:fillRect/>
                           </a:stretch>
@@ -7220,89 +6829,81 @@
       <w:pPr>
         <w:pStyle w:val="Heading1"/>
       </w:pPr>
-      <w:bookmarkStart w:id="40" w:name="_Toc352703938"/>
+      <w:bookmarkStart w:id="39" w:name="_Toc352703938"/>
       <w:r>
         <w:lastRenderedPageBreak/>
         <w:t>User Manual</w:t>
       </w:r>
+      <w:bookmarkEnd w:id="39"/>
+    </w:p>
+    <w:p/>
+    <w:p>
+      <w:r>
+        <w:rPr>
+          <w:i/>
+        </w:rPr>
+        <w:t>System requirements:</w:t>
+      </w:r>
+      <w:r>
+        <w:t xml:space="preserve"> Windows XP SP2 or later, libzplay.dll binary, FuzzyPlayer server (fuzzyserver.exe) and client (fuzzyclient.exe) binaries, TCP/IP connectivity, sound card, speakers and a microphone</w:t>
+      </w:r>
+    </w:p>
+    <w:p/>
+    <w:p>
+      <w:pPr>
+        <w:pStyle w:val="Heading2"/>
+      </w:pPr>
+      <w:bookmarkStart w:id="40" w:name="_Toc352703939"/>
+      <w:r>
+        <w:t>Server</w:t>
+      </w:r>
       <w:bookmarkEnd w:id="40"/>
     </w:p>
     <w:p/>
     <w:p>
       <w:r>
+        <w:t>The server component of this application consists of a simple command line application.  This application takes no command line arguments, and requires no user input throughout the duration of its execution.</w:t>
+      </w:r>
+    </w:p>
+    <w:p/>
+    <w:p>
+      <w:r>
+        <w:t>To run this application, simply run the “</w:t>
+      </w:r>
+      <w:r>
         <w:rPr>
           <w:i/>
         </w:rPr>
-        <w:t>System requirements:</w:t>
-      </w:r>
-      <w:r>
-        <w:t xml:space="preserve"> Windows XP SP2 or later, libzplay.dll binary, </w:t>
-      </w:r>
-      <w:proofErr w:type="spellStart"/>
-      <w:r>
-        <w:t>FuzzyPlayer</w:t>
-      </w:r>
-      <w:proofErr w:type="spellEnd"/>
-      <w:r>
-        <w:t xml:space="preserve"> server (fuzzyserver.exe) and client (fuzzyclient.exe) binaries, TCP/IP connectivity, sound card, speakers and a microphone</w:t>
+        <w:t>FuzzyServer.exe</w:t>
+      </w:r>
+      <w:r>
+        <w:t>” executable file, or run it from the command line using “</w:t>
+      </w:r>
+      <w:r>
+        <w:rPr>
+          <w:i/>
+        </w:rPr>
+        <w:t>FuzzyServer.exe</w:t>
+      </w:r>
+      <w:r>
+        <w:t>”.</w:t>
       </w:r>
     </w:p>
     <w:p/>
     <w:p>
-      <w:pPr>
-        <w:pStyle w:val="Heading2"/>
-      </w:pPr>
-      <w:bookmarkStart w:id="41" w:name="_Toc352703939"/>
-      <w:r>
-        <w:t>Server</w:t>
-      </w:r>
-      <w:bookmarkEnd w:id="41"/>
+      <w:r>
+        <w:t>Upon execution, in its initial state, the server will look similarly to as follows:</w:t>
+      </w:r>
     </w:p>
     <w:p/>
     <w:p>
-      <w:r>
-        <w:t>The server component of this application consists of a simple command line application.  This application takes no command line arguments, and requires no user input throughout the duration of its execution.</w:t>
-      </w:r>
-    </w:p>
-    <w:p/>
-    <w:p>
-      <w:r>
-        <w:t>To run this application, simply run the “</w:t>
-      </w:r>
-      <w:r>
-        <w:rPr>
-          <w:i/>
-        </w:rPr>
-        <w:t>FuzzyServer.exe</w:t>
-      </w:r>
-      <w:r>
-        <w:t>” executable file, or run it from the command line using “</w:t>
-      </w:r>
-      <w:r>
-        <w:rPr>
-          <w:i/>
-        </w:rPr>
-        <w:t>FuzzyServer.exe</w:t>
-      </w:r>
-      <w:r>
-        <w:t>”.</w:t>
-      </w:r>
-    </w:p>
-    <w:p/>
-    <w:p>
-      <w:r>
-        <w:t>Upon execution, in its initial state, the server will look similarly to as follows:</w:t>
-      </w:r>
-    </w:p>
-    <w:p/>
-    <w:p>
       <w:pPr>
         <w:jc w:val="center"/>
       </w:pPr>
       <w:r>
         <w:rPr>
           <w:noProof/>
-          <w:lang w:val="en-CA" w:eastAsia="en-CA"/>
+          <w:lang w:eastAsia="en-US"/>
         </w:rPr>
         <w:drawing>
           <wp:inline distT="0" distB="0" distL="0" distR="0" wp14:anchorId="2061576E" wp14:editId="5163D7FF">
@@ -7318,7 +6919,7 @@
                     <pic:cNvPicPr preferRelativeResize="0"/>
                   </pic:nvPicPr>
                   <pic:blipFill>
-                    <a:blip r:embed="rId35"/>
+                    <a:blip r:embed="rId32"/>
                     <a:stretch>
                       <a:fillRect/>
                     </a:stretch>
@@ -7393,15 +6994,7 @@
         <w:t>Music</w:t>
       </w:r>
       <w:r>
-        <w:t xml:space="preserve">” subdirectory in order until all have been played. Like a radio station, clients can “tune in” to the </w:t>
-      </w:r>
-      <w:proofErr w:type="spellStart"/>
-      <w:r>
-        <w:t>FuzzyServer</w:t>
-      </w:r>
-      <w:proofErr w:type="spellEnd"/>
-      <w:r>
-        <w:t xml:space="preserve"> multicast at and time while it is casting.</w:t>
+        <w:t>” subdirectory in order until all have been played. Like a radio station, clients can “tune in” to the FuzzyServer multicast at and time while it is casting.</w:t>
       </w:r>
     </w:p>
     <w:p>
@@ -7426,25 +7019,17 @@
       <w:pPr>
         <w:pStyle w:val="Heading2"/>
       </w:pPr>
-      <w:bookmarkStart w:id="42" w:name="_Toc352703940"/>
+      <w:bookmarkStart w:id="41" w:name="_Toc352703940"/>
       <w:r>
         <w:lastRenderedPageBreak/>
         <w:t>Client</w:t>
       </w:r>
-      <w:bookmarkEnd w:id="42"/>
+      <w:bookmarkEnd w:id="41"/>
     </w:p>
     <w:p/>
     <w:p>
       <w:r>
-        <w:t xml:space="preserve">The </w:t>
-      </w:r>
-      <w:proofErr w:type="spellStart"/>
-      <w:r>
-        <w:t>FuzzyPlayer</w:t>
-      </w:r>
-      <w:proofErr w:type="spellEnd"/>
-      <w:r>
-        <w:t xml:space="preserve"> Client is used to connect to a central server that hosts music files, chat sessions and multicast sessions. The libzplay.dll must be in the same directory as your fuzzyclient.exe executable. Before starting the client, ensure that your microphone and speakers are not muted and plugged in.  Ensure the server is running and be sure to know its IP.</w:t>
+        <w:t>The FuzzyPlayer Client is used to connect to a central server that hosts music files, chat sessions and multicast sessions. The libzplay.dll must be in the same directory as your fuzzyclient.exe executable. Before starting the client, ensure that your microphone and speakers are not muted and plugged in.  Ensure the server is running and be sure to know its IP.</w:t>
       </w:r>
     </w:p>
     <w:p/>
@@ -7453,7 +7038,7 @@
       <w:r>
         <w:rPr>
           <w:noProof/>
-          <w:lang w:val="en-CA" w:eastAsia="en-CA"/>
+          <w:lang w:eastAsia="en-US"/>
         </w:rPr>
         <w:drawing>
           <wp:inline distT="0" distB="0" distL="0" distR="0" wp14:anchorId="7E6244F3" wp14:editId="1AFC0D06">
@@ -7469,7 +7054,7 @@
                     <pic:cNvPicPr preferRelativeResize="0"/>
                   </pic:nvPicPr>
                   <pic:blipFill>
-                    <a:blip r:embed="rId36"/>
+                    <a:blip r:embed="rId33"/>
                     <a:stretch>
                       <a:fillRect/>
                     </a:stretch>
@@ -7497,21 +7082,7 @@
         <w:rPr>
           <w:u w:val="single"/>
         </w:rPr>
-        <w:t xml:space="preserve">To connect to the </w:t>
-      </w:r>
-      <w:proofErr w:type="spellStart"/>
-      <w:r>
-        <w:rPr>
-          <w:u w:val="single"/>
-        </w:rPr>
-        <w:t>FuzzyServer</w:t>
-      </w:r>
-      <w:proofErr w:type="spellEnd"/>
-      <w:r>
-        <w:rPr>
-          <w:u w:val="single"/>
-        </w:rPr>
-        <w:t>:</w:t>
+        <w:t>To connect to the FuzzyServer:</w:t>
       </w:r>
     </w:p>
     <w:p>
@@ -7524,15 +7095,7 @@
         <w:ind w:hanging="359"/>
       </w:pPr>
       <w:r>
-        <w:t xml:space="preserve">Type in the IP of the computer that is running </w:t>
-      </w:r>
-      <w:proofErr w:type="spellStart"/>
-      <w:r>
-        <w:t>FuzzyServer</w:t>
-      </w:r>
-      <w:proofErr w:type="spellEnd"/>
-      <w:r>
-        <w:t xml:space="preserve"> into the Hostname box</w:t>
+        <w:t>Type in the IP of the computer that is running FuzzyServer into the Hostname box</w:t>
       </w:r>
     </w:p>
     <w:p>
@@ -7545,15 +7108,7 @@
         <w:ind w:hanging="359"/>
       </w:pPr>
       <w:r>
-        <w:t xml:space="preserve">Type in the port of the </w:t>
-      </w:r>
-      <w:proofErr w:type="spellStart"/>
-      <w:r>
-        <w:t>FuzzyServer</w:t>
-      </w:r>
-      <w:proofErr w:type="spellEnd"/>
-      <w:r>
-        <w:t xml:space="preserve"> (default: 5555)</w:t>
+        <w:t>Type in the port of the FuzzyServer (default: 5555)</w:t>
       </w:r>
     </w:p>
     <w:p>
@@ -7612,13 +7167,8 @@
         <w:ind w:hanging="359"/>
       </w:pPr>
       <w:r>
-        <w:t xml:space="preserve">Connect to the </w:t>
-      </w:r>
-      <w:proofErr w:type="spellStart"/>
-      <w:r>
-        <w:t>FuzzyServer</w:t>
-      </w:r>
-      <w:proofErr w:type="spellEnd"/>
+        <w:t>Connect to the FuzzyServer</w:t>
+      </w:r>
     </w:p>
     <w:p>
       <w:pPr>
@@ -7635,7 +7185,7 @@
       <w:r>
         <w:rPr>
           <w:noProof/>
-          <w:lang w:val="en-CA" w:eastAsia="en-CA"/>
+          <w:lang w:eastAsia="en-US"/>
         </w:rPr>
         <w:drawing>
           <wp:inline distT="0" distB="0" distL="0" distR="0" wp14:anchorId="2052E9EF" wp14:editId="27E539C9">
@@ -7651,7 +7201,7 @@
                     <pic:cNvPicPr preferRelativeResize="0"/>
                   </pic:nvPicPr>
                   <pic:blipFill>
-                    <a:blip r:embed="rId31"/>
+                    <a:blip r:embed="rId28"/>
                     <a:stretch>
                       <a:fillRect/>
                     </a:stretch>
@@ -7731,13 +7281,8 @@
         <w:ind w:hanging="359"/>
       </w:pPr>
       <w:r>
-        <w:t xml:space="preserve">Connect to the </w:t>
-      </w:r>
-      <w:proofErr w:type="spellStart"/>
-      <w:r>
-        <w:t>FuzzyServer</w:t>
-      </w:r>
-      <w:proofErr w:type="spellEnd"/>
+        <w:t>Connect to the FuzzyServer</w:t>
+      </w:r>
     </w:p>
     <w:p>
       <w:pPr>
@@ -7811,13 +7356,8 @@
         <w:ind w:hanging="359"/>
       </w:pPr>
       <w:r>
-        <w:t xml:space="preserve">Connect to the </w:t>
-      </w:r>
-      <w:proofErr w:type="spellStart"/>
-      <w:r>
-        <w:t>FuzzyServer</w:t>
-      </w:r>
-      <w:proofErr w:type="spellEnd"/>
+        <w:t>Connect to the FuzzyServer</w:t>
+      </w:r>
     </w:p>
     <w:p>
       <w:pPr>
@@ -7861,7 +7401,7 @@
       <w:r>
         <w:rPr>
           <w:noProof/>
-          <w:lang w:val="en-CA" w:eastAsia="en-CA"/>
+          <w:lang w:eastAsia="en-US"/>
         </w:rPr>
         <w:drawing>
           <wp:inline distT="0" distB="0" distL="0" distR="0" wp14:anchorId="5FB54E8C" wp14:editId="49934812">
@@ -7877,7 +7417,7 @@
                     <pic:cNvPicPr preferRelativeResize="0"/>
                   </pic:nvPicPr>
                   <pic:blipFill>
-                    <a:blip r:embed="rId37"/>
+                    <a:blip r:embed="rId34"/>
                     <a:stretch>
                       <a:fillRect/>
                     </a:stretch>
@@ -7935,13 +7475,8 @@
         <w:ind w:hanging="359"/>
       </w:pPr>
       <w:r>
-        <w:t xml:space="preserve">Connect to the </w:t>
-      </w:r>
-      <w:proofErr w:type="spellStart"/>
-      <w:r>
-        <w:t>FuzzyServer</w:t>
-      </w:r>
-      <w:proofErr w:type="spellEnd"/>
+        <w:t>Connect to the FuzzyServer</w:t>
+      </w:r>
     </w:p>
     <w:p>
       <w:pPr>
@@ -7971,8 +7506,8 @@
     </w:p>
     <w:p/>
     <w:sectPr>
-      <w:headerReference w:type="default" r:id="rId38"/>
-      <w:footerReference w:type="default" r:id="rId39"/>
+      <w:headerReference w:type="default" r:id="rId35"/>
+      <w:footerReference w:type="default" r:id="rId36"/>
       <w:pgSz w:w="12240" w:h="15840"/>
       <w:pgMar w:top="1440" w:right="1440" w:bottom="1440" w:left="1440" w:header="720" w:footer="720" w:gutter="0"/>
       <w:cols w:space="720"/>
@@ -7984,7 +7519,7 @@
 </file>
 
 <file path=word/endnotes.xml><?xml version="1.0" encoding="utf-8"?>
-<w:endnotes xmlns:wpc="http://schemas.microsoft.com/office/word/2010/wordprocessingCanvas" xmlns:mc="http://schemas.openxmlformats.org/markup-compatibility/2006" xmlns:o="urn:schemas-microsoft-com:office:office" xmlns:r="http://schemas.openxmlformats.org/officeDocument/2006/relationships" xmlns:m="http://schemas.openxmlformats.org/officeDocument/2006/math" xmlns:v="urn:schemas-microsoft-com:vml" xmlns:wp14="http://schemas.microsoft.com/office/word/2010/wordprocessingDrawing" xmlns:wp="http://schemas.openxmlformats.org/drawingml/2006/wordprocessingDrawing" xmlns:w10="urn:schemas-microsoft-com:office:word" xmlns:w="http://schemas.openxmlformats.org/wordprocessingml/2006/main" xmlns:w14="http://schemas.microsoft.com/office/word/2010/wordml" xmlns:wpg="http://schemas.microsoft.com/office/word/2010/wordprocessingGroup" xmlns:wpi="http://schemas.microsoft.com/office/word/2010/wordprocessingInk" xmlns:wne="http://schemas.microsoft.com/office/word/2006/wordml" xmlns:wps="http://schemas.microsoft.com/office/word/2010/wordprocessingShape" mc:Ignorable="w14 wp14">
+<w:endnotes xmlns:wpc="http://schemas.microsoft.com/office/word/2010/wordprocessingCanvas" xmlns:mc="http://schemas.openxmlformats.org/markup-compatibility/2006" xmlns:o="urn:schemas-microsoft-com:office:office" xmlns:r="http://schemas.openxmlformats.org/officeDocument/2006/relationships" xmlns:m="http://schemas.openxmlformats.org/officeDocument/2006/math" xmlns:v="urn:schemas-microsoft-com:vml" xmlns:wp14="http://schemas.microsoft.com/office/word/2010/wordprocessingDrawing" xmlns:wp="http://schemas.openxmlformats.org/drawingml/2006/wordprocessingDrawing" xmlns:w10="urn:schemas-microsoft-com:office:word" xmlns:w="http://schemas.openxmlformats.org/wordprocessingml/2006/main" xmlns:w14="http://schemas.microsoft.com/office/word/2010/wordml" xmlns:w15="http://schemas.microsoft.com/office/word/2012/wordml" xmlns:wpg="http://schemas.microsoft.com/office/word/2010/wordprocessingGroup" xmlns:wpi="http://schemas.microsoft.com/office/word/2010/wordprocessingInk" xmlns:wne="http://schemas.microsoft.com/office/word/2006/wordml" xmlns:wps="http://schemas.microsoft.com/office/word/2010/wordprocessingShape" mc:Ignorable="w14 w15 wp14">
   <w:endnote w:type="separator" w:id="-1">
     <w:p>
       <w:r>
@@ -8003,7 +7538,7 @@
 </file>
 
 <file path=word/footer1.xml><?xml version="1.0" encoding="utf-8"?>
-<w:ftr xmlns:wpc="http://schemas.microsoft.com/office/word/2010/wordprocessingCanvas" xmlns:mc="http://schemas.openxmlformats.org/markup-compatibility/2006" xmlns:o="urn:schemas-microsoft-com:office:office" xmlns:r="http://schemas.openxmlformats.org/officeDocument/2006/relationships" xmlns:m="http://schemas.openxmlformats.org/officeDocument/2006/math" xmlns:v="urn:schemas-microsoft-com:vml" xmlns:wp14="http://schemas.microsoft.com/office/word/2010/wordprocessingDrawing" xmlns:wp="http://schemas.openxmlformats.org/drawingml/2006/wordprocessingDrawing" xmlns:w10="urn:schemas-microsoft-com:office:word" xmlns:w="http://schemas.openxmlformats.org/wordprocessingml/2006/main" xmlns:w14="http://schemas.microsoft.com/office/word/2010/wordml" xmlns:wpg="http://schemas.microsoft.com/office/word/2010/wordprocessingGroup" xmlns:wpi="http://schemas.microsoft.com/office/word/2010/wordprocessingInk" xmlns:wne="http://schemas.microsoft.com/office/word/2006/wordml" xmlns:wps="http://schemas.microsoft.com/office/word/2010/wordprocessingShape" mc:Ignorable="w14 wp14">
+<w:ftr xmlns:wpc="http://schemas.microsoft.com/office/word/2010/wordprocessingCanvas" xmlns:mc="http://schemas.openxmlformats.org/markup-compatibility/2006" xmlns:o="urn:schemas-microsoft-com:office:office" xmlns:r="http://schemas.openxmlformats.org/officeDocument/2006/relationships" xmlns:m="http://schemas.openxmlformats.org/officeDocument/2006/math" xmlns:v="urn:schemas-microsoft-com:vml" xmlns:wp14="http://schemas.microsoft.com/office/word/2010/wordprocessingDrawing" xmlns:wp="http://schemas.openxmlformats.org/drawingml/2006/wordprocessingDrawing" xmlns:w10="urn:schemas-microsoft-com:office:word" xmlns:w="http://schemas.openxmlformats.org/wordprocessingml/2006/main" xmlns:w14="http://schemas.microsoft.com/office/word/2010/wordml" xmlns:w15="http://schemas.microsoft.com/office/word/2012/wordml" xmlns:wpg="http://schemas.microsoft.com/office/word/2010/wordprocessingGroup" xmlns:wpi="http://schemas.microsoft.com/office/word/2010/wordprocessingInk" xmlns:wne="http://schemas.microsoft.com/office/word/2006/wordml" xmlns:wps="http://schemas.microsoft.com/office/word/2010/wordprocessingShape" mc:Ignorable="w14 w15 wp14">
   <w:sdt>
     <w:sdtPr>
       <w:rPr>
@@ -8048,7 +7583,7 @@
             <w:rFonts w:cstheme="minorHAnsi"/>
             <w:noProof/>
           </w:rPr>
-          <w:t>15</w:t>
+          <w:t>13</w:t>
         </w:r>
         <w:r>
           <w:rPr>
@@ -8069,7 +7604,7 @@
 </file>
 
 <file path=word/footnotes.xml><?xml version="1.0" encoding="utf-8"?>
-<w:footnotes xmlns:wpc="http://schemas.microsoft.com/office/word/2010/wordprocessingCanvas" xmlns:mc="http://schemas.openxmlformats.org/markup-compatibility/2006" xmlns:o="urn:schemas-microsoft-com:office:office" xmlns:r="http://schemas.openxmlformats.org/officeDocument/2006/relationships" xmlns:m="http://schemas.openxmlformats.org/officeDocument/2006/math" xmlns:v="urn:schemas-microsoft-com:vml" xmlns:wp14="http://schemas.microsoft.com/office/word/2010/wordprocessingDrawing" xmlns:wp="http://schemas.openxmlformats.org/drawingml/2006/wordprocessingDrawing" xmlns:w10="urn:schemas-microsoft-com:office:word" xmlns:w="http://schemas.openxmlformats.org/wordprocessingml/2006/main" xmlns:w14="http://schemas.microsoft.com/office/word/2010/wordml" xmlns:wpg="http://schemas.microsoft.com/office/word/2010/wordprocessingGroup" xmlns:wpi="http://schemas.microsoft.com/office/word/2010/wordprocessingInk" xmlns:wne="http://schemas.microsoft.com/office/word/2006/wordml" xmlns:wps="http://schemas.microsoft.com/office/word/2010/wordprocessingShape" mc:Ignorable="w14 wp14">
+<w:footnotes xmlns:wpc="http://schemas.microsoft.com/office/word/2010/wordprocessingCanvas" xmlns:mc="http://schemas.openxmlformats.org/markup-compatibility/2006" xmlns:o="urn:schemas-microsoft-com:office:office" xmlns:r="http://schemas.openxmlformats.org/officeDocument/2006/relationships" xmlns:m="http://schemas.openxmlformats.org/officeDocument/2006/math" xmlns:v="urn:schemas-microsoft-com:vml" xmlns:wp14="http://schemas.microsoft.com/office/word/2010/wordprocessingDrawing" xmlns:wp="http://schemas.openxmlformats.org/drawingml/2006/wordprocessingDrawing" xmlns:w10="urn:schemas-microsoft-com:office:word" xmlns:w="http://schemas.openxmlformats.org/wordprocessingml/2006/main" xmlns:w14="http://schemas.microsoft.com/office/word/2010/wordml" xmlns:w15="http://schemas.microsoft.com/office/word/2012/wordml" xmlns:wpg="http://schemas.microsoft.com/office/word/2010/wordprocessingGroup" xmlns:wpi="http://schemas.microsoft.com/office/word/2010/wordprocessingInk" xmlns:wne="http://schemas.microsoft.com/office/word/2006/wordml" xmlns:wps="http://schemas.microsoft.com/office/word/2010/wordprocessingShape" mc:Ignorable="w14 w15 wp14">
   <w:footnote w:type="separator" w:id="-1">
     <w:p>
       <w:r>
@@ -8088,7 +7623,7 @@
 </file>
 
 <file path=word/header1.xml><?xml version="1.0" encoding="utf-8"?>
-<w:hdr xmlns:wpc="http://schemas.microsoft.com/office/word/2010/wordprocessingCanvas" xmlns:mc="http://schemas.openxmlformats.org/markup-compatibility/2006" xmlns:o="urn:schemas-microsoft-com:office:office" xmlns:r="http://schemas.openxmlformats.org/officeDocument/2006/relationships" xmlns:m="http://schemas.openxmlformats.org/officeDocument/2006/math" xmlns:v="urn:schemas-microsoft-com:vml" xmlns:wp14="http://schemas.microsoft.com/office/word/2010/wordprocessingDrawing" xmlns:wp="http://schemas.openxmlformats.org/drawingml/2006/wordprocessingDrawing" xmlns:w10="urn:schemas-microsoft-com:office:word" xmlns:w="http://schemas.openxmlformats.org/wordprocessingml/2006/main" xmlns:w14="http://schemas.microsoft.com/office/word/2010/wordml" xmlns:wpg="http://schemas.microsoft.com/office/word/2010/wordprocessingGroup" xmlns:wpi="http://schemas.microsoft.com/office/word/2010/wordprocessingInk" xmlns:wne="http://schemas.microsoft.com/office/word/2006/wordml" xmlns:wps="http://schemas.microsoft.com/office/word/2010/wordprocessingShape" mc:Ignorable="w14 wp14">
+<w:hdr xmlns:wpc="http://schemas.microsoft.com/office/word/2010/wordprocessingCanvas" xmlns:mc="http://schemas.openxmlformats.org/markup-compatibility/2006" xmlns:o="urn:schemas-microsoft-com:office:office" xmlns:r="http://schemas.openxmlformats.org/officeDocument/2006/relationships" xmlns:m="http://schemas.openxmlformats.org/officeDocument/2006/math" xmlns:v="urn:schemas-microsoft-com:vml" xmlns:wp14="http://schemas.microsoft.com/office/word/2010/wordprocessingDrawing" xmlns:wp="http://schemas.openxmlformats.org/drawingml/2006/wordprocessingDrawing" xmlns:w10="urn:schemas-microsoft-com:office:word" xmlns:w="http://schemas.openxmlformats.org/wordprocessingml/2006/main" xmlns:w14="http://schemas.microsoft.com/office/word/2010/wordml" xmlns:w15="http://schemas.microsoft.com/office/word/2012/wordml" xmlns:wpg="http://schemas.microsoft.com/office/word/2010/wordprocessingGroup" xmlns:wpi="http://schemas.microsoft.com/office/word/2010/wordprocessingInk" xmlns:wne="http://schemas.microsoft.com/office/word/2006/wordml" xmlns:wps="http://schemas.microsoft.com/office/word/2010/wordprocessingShape" mc:Ignorable="w14 w15 wp14">
   <w:p>
     <w:pPr>
       <w:pStyle w:val="Header"/>
@@ -8105,7 +7640,7 @@
 </file>
 
 <file path=word/numbering.xml><?xml version="1.0" encoding="utf-8"?>
-<w:numbering xmlns:wpc="http://schemas.microsoft.com/office/word/2010/wordprocessingCanvas" xmlns:mc="http://schemas.openxmlformats.org/markup-compatibility/2006" xmlns:o="urn:schemas-microsoft-com:office:office" xmlns:r="http://schemas.openxmlformats.org/officeDocument/2006/relationships" xmlns:m="http://schemas.openxmlformats.org/officeDocument/2006/math" xmlns:v="urn:schemas-microsoft-com:vml" xmlns:wp14="http://schemas.microsoft.com/office/word/2010/wordprocessingDrawing" xmlns:wp="http://schemas.openxmlformats.org/drawingml/2006/wordprocessingDrawing" xmlns:w10="urn:schemas-microsoft-com:office:word" xmlns:w="http://schemas.openxmlformats.org/wordprocessingml/2006/main" xmlns:w14="http://schemas.microsoft.com/office/word/2010/wordml" xmlns:wpg="http://schemas.microsoft.com/office/word/2010/wordprocessingGroup" xmlns:wpi="http://schemas.microsoft.com/office/word/2010/wordprocessingInk" xmlns:wne="http://schemas.microsoft.com/office/word/2006/wordml" xmlns:wps="http://schemas.microsoft.com/office/word/2010/wordprocessingShape" mc:Ignorable="w14 wp14">
+<w:numbering xmlns:wpc="http://schemas.microsoft.com/office/word/2010/wordprocessingCanvas" xmlns:mc="http://schemas.openxmlformats.org/markup-compatibility/2006" xmlns:o="urn:schemas-microsoft-com:office:office" xmlns:r="http://schemas.openxmlformats.org/officeDocument/2006/relationships" xmlns:m="http://schemas.openxmlformats.org/officeDocument/2006/math" xmlns:v="urn:schemas-microsoft-com:vml" xmlns:wp14="http://schemas.microsoft.com/office/word/2010/wordprocessingDrawing" xmlns:wp="http://schemas.openxmlformats.org/drawingml/2006/wordprocessingDrawing" xmlns:w10="urn:schemas-microsoft-com:office:word" xmlns:w="http://schemas.openxmlformats.org/wordprocessingml/2006/main" xmlns:w14="http://schemas.microsoft.com/office/word/2010/wordml" xmlns:w15="http://schemas.microsoft.com/office/word/2012/wordml" xmlns:wpg="http://schemas.microsoft.com/office/word/2010/wordprocessingGroup" xmlns:wpi="http://schemas.microsoft.com/office/word/2010/wordprocessingInk" xmlns:wne="http://schemas.microsoft.com/office/word/2006/wordml" xmlns:wps="http://schemas.microsoft.com/office/word/2010/wordprocessingShape" mc:Ignorable="w14 w15 wp14">
   <w:abstractNum w:abstractNumId="0">
     <w:nsid w:val="1FF24D44"/>
     <w:multiLevelType w:val="hybridMultilevel"/>
@@ -9396,7 +8931,7 @@
 </file>
 
 <file path=word/styles.xml><?xml version="1.0" encoding="utf-8"?>
-<w:styles xmlns:mc="http://schemas.openxmlformats.org/markup-compatibility/2006" xmlns:r="http://schemas.openxmlformats.org/officeDocument/2006/relationships" xmlns:w="http://schemas.openxmlformats.org/wordprocessingml/2006/main" xmlns:w14="http://schemas.microsoft.com/office/word/2010/wordml" mc:Ignorable="w14">
+<w:styles xmlns:mc="http://schemas.openxmlformats.org/markup-compatibility/2006" xmlns:r="http://schemas.openxmlformats.org/officeDocument/2006/relationships" xmlns:w="http://schemas.openxmlformats.org/wordprocessingml/2006/main" xmlns:w14="http://schemas.microsoft.com/office/word/2010/wordml" xmlns:w15="http://schemas.microsoft.com/office/word/2012/wordml" mc:Ignorable="w14 w15">
   <w:docDefaults>
     <w:rPrDefault>
       <w:rPr>
@@ -9412,681 +8947,378 @@
       </w:pPr>
     </w:pPrDefault>
   </w:docDefaults>
-  <w:latentStyles w:defLockedState="0" w:defUIPriority="99" w:defSemiHidden="1" w:defUnhideWhenUsed="1" w:defQFormat="0" w:count="267">
-    <w:lsdException w:name="Normal" w:semiHidden="0" w:uiPriority="0" w:unhideWhenUsed="0" w:qFormat="1"/>
-    <w:lsdException w:name="heading 1" w:semiHidden="0" w:uiPriority="9" w:unhideWhenUsed="0" w:qFormat="1"/>
-    <w:lsdException w:name="heading 2" w:uiPriority="9" w:qFormat="1"/>
-    <w:lsdException w:name="heading 3" w:uiPriority="9" w:qFormat="1"/>
-    <w:lsdException w:name="heading 4" w:uiPriority="9" w:qFormat="1"/>
-    <w:lsdException w:name="heading 5" w:uiPriority="9" w:qFormat="1"/>
-    <w:lsdException w:name="heading 6" w:uiPriority="9" w:qFormat="1"/>
-    <w:lsdException w:name="heading 7" w:uiPriority="9" w:qFormat="1"/>
-    <w:lsdException w:name="heading 8" w:uiPriority="9" w:qFormat="1"/>
-    <w:lsdException w:name="heading 9" w:uiPriority="9" w:qFormat="1"/>
-    <w:lsdException w:name="toc 1" w:uiPriority="39"/>
-    <w:lsdException w:name="toc 2" w:uiPriority="39"/>
-    <w:lsdException w:name="toc 3" w:uiPriority="39"/>
-    <w:lsdException w:name="toc 4" w:uiPriority="39"/>
-    <w:lsdException w:name="toc 5" w:uiPriority="39"/>
-    <w:lsdException w:name="toc 6" w:uiPriority="39"/>
-    <w:lsdException w:name="toc 7" w:uiPriority="39"/>
-    <w:lsdException w:name="toc 8" w:uiPriority="39"/>
-    <w:lsdException w:name="toc 9" w:uiPriority="39"/>
-    <w:lsdException w:name="caption" w:uiPriority="35" w:qFormat="1"/>
-    <w:lsdException w:name="Title" w:semiHidden="0" w:uiPriority="10" w:unhideWhenUsed="0" w:qFormat="1"/>
-    <w:lsdException w:name="Default Paragraph Font" w:uiPriority="1"/>
-    <w:lsdException w:name="Subtitle" w:semiHidden="0" w:uiPriority="11" w:unhideWhenUsed="0" w:qFormat="1"/>
-    <w:lsdException w:name="Strong" w:semiHidden="0" w:uiPriority="22" w:unhideWhenUsed="0" w:qFormat="1"/>
-    <w:lsdException w:name="Emphasis" w:semiHidden="0" w:uiPriority="20" w:unhideWhenUsed="0" w:qFormat="1"/>
-    <w:lsdException w:name="Table Grid" w:semiHidden="0" w:uiPriority="59" w:unhideWhenUsed="0"/>
-    <w:lsdException w:name="Placeholder Text" w:unhideWhenUsed="0"/>
-    <w:lsdException w:name="No Spacing" w:semiHidden="0" w:uiPriority="1" w:unhideWhenUsed="0" w:qFormat="1"/>
-    <w:lsdException w:name="Light Shading" w:semiHidden="0" w:uiPriority="60" w:unhideWhenUsed="0"/>
-    <w:lsdException w:name="Light List" w:semiHidden="0" w:uiPriority="61" w:unhideWhenUsed="0"/>
-    <w:lsdException w:name="Light Grid" w:semiHidden="0" w:uiPriority="62" w:unhideWhenUsed="0"/>
-    <w:lsdException w:name="Medium Shading 1" w:semiHidden="0" w:uiPriority="63" w:unhideWhenUsed="0"/>
-    <w:lsdException w:name="Medium Shading 2" w:semiHidden="0" w:uiPriority="64" w:unhideWhenUsed="0"/>
-    <w:lsdException w:name="Medium List 1" w:semiHidden="0" w:uiPriority="65" w:unhideWhenUsed="0"/>
-    <w:lsdException w:name="Medium List 2" w:semiHidden="0" w:uiPriority="66" w:unhideWhenUsed="0"/>
-    <w:lsdException w:name="Medium Grid 1" w:semiHidden="0" w:uiPriority="67" w:unhideWhenUsed="0"/>
-    <w:lsdException w:name="Medium Grid 2" w:semiHidden="0" w:uiPriority="68" w:unhideWhenUsed="0"/>
-    <w:lsdException w:name="Medium Grid 3" w:semiHidden="0" w:uiPriority="69" w:unhideWhenUsed="0"/>
-    <w:lsdException w:name="Dark List" w:semiHidden="0" w:uiPriority="70" w:unhideWhenUsed="0"/>
-    <w:lsdException w:name="Colorful Shading" w:semiHidden="0" w:uiPriority="71" w:unhideWhenUsed="0"/>
-    <w:lsdException w:name="Colorful List" w:semiHidden="0" w:uiPriority="72" w:unhideWhenUsed="0"/>
-    <w:lsdException w:name="Colorful Grid" w:semiHidden="0" w:uiPriority="73" w:unhideWhenUsed="0"/>
-    <w:lsdException w:name="Light Shading Accent 1" w:semiHidden="0" w:uiPriority="60" w:unhideWhenUsed="0"/>
-    <w:lsdException w:name="Light List Accent 1" w:semiHidden="0" w:uiPriority="61" w:unhideWhenUsed="0"/>
-    <w:lsdException w:name="Light Grid Accent 1" w:semiHidden="0" w:uiPriority="62" w:unhideWhenUsed="0"/>
-    <w:lsdException w:name="Medium Shading 1 Accent 1" w:semiHidden="0" w:uiPriority="63" w:unhideWhenUsed="0"/>
-    <w:lsdException w:name="Medium Shading 2 Accent 1" w:semiHidden="0" w:uiPriority="64" w:unhideWhenUsed="0"/>
-    <w:lsdException w:name="Medium List 1 Accent 1" w:semiHidden="0" w:uiPriority="65" w:unhideWhenUsed="0"/>
-    <w:lsdException w:name="Revision" w:unhideWhenUsed="0"/>
-    <w:lsdException w:name="List Paragraph" w:semiHidden="0" w:uiPriority="34" w:unhideWhenUsed="0" w:qFormat="1"/>
-    <w:lsdException w:name="Quote" w:semiHidden="0" w:uiPriority="29" w:unhideWhenUsed="0" w:qFormat="1"/>
-    <w:lsdException w:name="Intense Quote" w:semiHidden="0" w:uiPriority="30" w:unhideWhenUsed="0" w:qFormat="1"/>
-    <w:lsdException w:name="Medium List 2 Accent 1" w:semiHidden="0" w:uiPriority="66" w:unhideWhenUsed="0"/>
-    <w:lsdException w:name="Medium Grid 1 Accent 1" w:semiHidden="0" w:uiPriority="67" w:unhideWhenUsed="0"/>
-    <w:lsdException w:name="Medium Grid 2 Accent 1" w:semiHidden="0" w:uiPriority="68" w:unhideWhenUsed="0"/>
-    <w:lsdException w:name="Medium Grid 3 Accent 1" w:semiHidden="0" w:uiPriority="69" w:unhideWhenUsed="0"/>
-    <w:lsdException w:name="Dark List Accent 1" w:semiHidden="0" w:uiPriority="70" w:unhideWhenUsed="0"/>
-    <w:lsdException w:name="Colorful Shading Accent 1" w:semiHidden="0" w:uiPriority="71" w:unhideWhenUsed="0"/>
-    <w:lsdException w:name="Colorful List Accent 1" w:semiHidden="0" w:uiPriority="72" w:unhideWhenUsed="0"/>
-    <w:lsdException w:name="Colorful Grid Accent 1" w:semiHidden="0" w:uiPriority="73" w:unhideWhenUsed="0"/>
-    <w:lsdException w:name="Light Shading Accent 2" w:semiHidden="0" w:uiPriority="60" w:unhideWhenUsed="0"/>
-    <w:lsdException w:name="Light List Accent 2" w:semiHidden="0" w:uiPriority="61" w:unhideWhenUsed="0"/>
-    <w:lsdException w:name="Light Grid Accent 2" w:semiHidden="0" w:uiPriority="62" w:unhideWhenUsed="0"/>
-    <w:lsdException w:name="Medium Shading 1 Accent 2" w:semiHidden="0" w:uiPriority="63" w:unhideWhenUsed="0"/>
-    <w:lsdException w:name="Medium Shading 2 Accent 2" w:semiHidden="0" w:uiPriority="64" w:unhideWhenUsed="0"/>
-    <w:lsdException w:name="Medium List 1 Accent 2" w:semiHidden="0" w:uiPriority="65" w:unhideWhenUsed="0"/>
-    <w:lsdException w:name="Medium List 2 Accent 2" w:semiHidden="0" w:uiPriority="66" w:unhideWhenUsed="0"/>
-    <w:lsdException w:name="Medium Grid 1 Accent 2" w:semiHidden="0" w:uiPriority="67" w:unhideWhenUsed="0"/>
-    <w:lsdException w:name="Medium Grid 2 Accent 2" w:semiHidden="0" w:uiPriority="68" w:unhideWhenUsed="0"/>
-    <w:lsdException w:name="Medium Grid 3 Accent 2" w:semiHidden="0" w:uiPriority="69" w:unhideWhenUsed="0"/>
-    <w:lsdException w:name="Dark List Accent 2" w:semiHidden="0" w:uiPriority="70" w:unhideWhenUsed="0"/>
-    <w:lsdException w:name="Colorful Shading Accent 2" w:semiHidden="0" w:uiPriority="71" w:unhideWhenUsed="0"/>
-    <w:lsdException w:name="Colorful List Accent 2" w:semiHidden="0" w:uiPriority="72" w:unhideWhenUsed="0"/>
-    <w:lsdException w:name="Colorful Grid Accent 2" w:semiHidden="0" w:uiPriority="73" w:unhideWhenUsed="0"/>
-    <w:lsdException w:name="Light Shading Accent 3" w:semiHidden="0" w:uiPriority="60" w:unhideWhenUsed="0"/>
-    <w:lsdException w:name="Light List Accent 3" w:semiHidden="0" w:uiPriority="61" w:unhideWhenUsed="0"/>
-    <w:lsdException w:name="Light Grid Accent 3" w:semiHidden="0" w:uiPriority="62" w:unhideWhenUsed="0"/>
-    <w:lsdException w:name="Medium Shading 1 Accent 3" w:semiHidden="0" w:uiPriority="63" w:unhideWhenUsed="0"/>
-    <w:lsdException w:name="Medium Shading 2 Accent 3" w:semiHidden="0" w:uiPriority="64" w:unhideWhenUsed="0"/>
-    <w:lsdException w:name="Medium List 1 Accent 3" w:semiHidden="0" w:uiPriority="65" w:unhideWhenUsed="0"/>
-    <w:lsdException w:name="Medium List 2 Accent 3" w:semiHidden="0" w:uiPriority="66" w:unhideWhenUsed="0"/>
-    <w:lsdException w:name="Medium Grid 1 Accent 3" w:semiHidden="0" w:uiPriority="67" w:unhideWhenUsed="0"/>
-    <w:lsdException w:name="Medium Grid 2 Accent 3" w:semiHidden="0" w:uiPriority="68" w:unhideWhenUsed="0"/>
-    <w:lsdException w:name="Medium Grid 3 Accent 3" w:semiHidden="0" w:uiPriority="69" w:unhideWhenUsed="0"/>
-    <w:lsdException w:name="Dark List Accent 3" w:semiHidden="0" w:uiPriority="70" w:unhideWhenUsed="0"/>
-    <w:lsdException w:name="Colorful Shading Accent 3" w:semiHidden="0" w:uiPriority="71" w:unhideWhenUsed="0"/>
-    <w:lsdException w:name="Colorful List Accent 3" w:semiHidden="0" w:uiPriority="72" w:unhideWhenUsed="0"/>
-    <w:lsdException w:name="Colorful Grid Accent 3" w:semiHidden="0" w:uiPriority="73" w:unhideWhenUsed="0"/>
-    <w:lsdException w:name="Light Shading Accent 4" w:semiHidden="0" w:uiPriority="60" w:unhideWhenUsed="0"/>
-    <w:lsdException w:name="Light List Accent 4" w:semiHidden="0" w:uiPriority="61" w:unhideWhenUsed="0"/>
-    <w:lsdException w:name="Light Grid Accent 4" w:semiHidden="0" w:uiPriority="62" w:unhideWhenUsed="0"/>
-    <w:lsdException w:name="Medium Shading 1 Accent 4" w:semiHidden="0" w:uiPriority="63" w:unhideWhenUsed="0"/>
-    <w:lsdException w:name="Medium Shading 2 Accent 4" w:semiHidden="0" w:uiPriority="64" w:unhideWhenUsed="0"/>
-    <w:lsdException w:name="Medium List 1 Accent 4" w:semiHidden="0" w:uiPriority="65" w:unhideWhenUsed="0"/>
-    <w:lsdException w:name="Medium List 2 Accent 4" w:semiHidden="0" w:uiPriority="66" w:unhideWhenUsed="0"/>
-    <w:lsdException w:name="Medium Grid 1 Accent 4" w:semiHidden="0" w:uiPriority="67" w:unhideWhenUsed="0"/>
-    <w:lsdException w:name="Medium Grid 2 Accent 4" w:semiHidden="0" w:uiPriority="68" w:unhideWhenUsed="0"/>
-    <w:lsdException w:name="Medium Grid 3 Accent 4" w:semiHidden="0" w:uiPriority="69" w:unhideWhenUsed="0"/>
-    <w:lsdException w:name="Dark List Accent 4" w:semiHidden="0" w:uiPriority="70" w:unhideWhenUsed="0"/>
-    <w:lsdException w:name="Colorful Shading Accent 4" w:semiHidden="0" w:uiPriority="71" w:unhideWhenUsed="0"/>
-    <w:lsdException w:name="Colorful List Accent 4" w:semiHidden="0" w:uiPriority="72" w:unhideWhenUsed="0"/>
-    <w:lsdException w:name="Colorful Grid Accent 4" w:semiHidden="0" w:uiPriority="73" w:unhideWhenUsed="0"/>
-    <w:lsdException w:name="Light Shading Accent 5" w:semiHidden="0" w:uiPriority="60" w:unhideWhenUsed="0"/>
-    <w:lsdException w:name="Light List Accent 5" w:semiHidden="0" w:uiPriority="61" w:unhideWhenUsed="0"/>
-    <w:lsdException w:name="Light Grid Accent 5" w:semiHidden="0" w:uiPriority="62" w:unhideWhenUsed="0"/>
-    <w:lsdException w:name="Medium Shading 1 Accent 5" w:semiHidden="0" w:uiPriority="63" w:unhideWhenUsed="0"/>
-    <w:lsdException w:name="Medium Shading 2 Accent 5" w:semiHidden="0" w:uiPriority="64" w:unhideWhenUsed="0"/>
-    <w:lsdException w:name="Medium List 1 Accent 5" w:semiHidden="0" w:uiPriority="65" w:unhideWhenUsed="0"/>
-    <w:lsdException w:name="Medium List 2 Accent 5" w:semiHidden="0" w:uiPriority="66" w:unhideWhenUsed="0"/>
-    <w:lsdException w:name="Medium Grid 1 Accent 5" w:semiHidden="0" w:uiPriority="67" w:unhideWhenUsed="0"/>
-    <w:lsdException w:name="Medium Grid 2 Accent 5" w:semiHidden="0" w:uiPriority="68" w:unhideWhenUsed="0"/>
-    <w:lsdException w:name="Medium Grid 3 Accent 5" w:semiHidden="0" w:uiPriority="69" w:unhideWhenUsed="0"/>
-    <w:lsdException w:name="Dark List Accent 5" w:semiHidden="0" w:uiPriority="70" w:unhideWhenUsed="0"/>
-    <w:lsdException w:name="Colorful Shading Accent 5" w:semiHidden="0" w:uiPriority="71" w:unhideWhenUsed="0"/>
-    <w:lsdException w:name="Colorful List Accent 5" w:semiHidden="0" w:uiPriority="72" w:unhideWhenUsed="0"/>
-    <w:lsdException w:name="Colorful Grid Accent 5" w:semiHidden="0" w:uiPriority="73" w:unhideWhenUsed="0"/>
-    <w:lsdException w:name="Light Shading Accent 6" w:semiHidden="0" w:uiPriority="60" w:unhideWhenUsed="0"/>
-    <w:lsdException w:name="Light List Accent 6" w:semiHidden="0" w:uiPriority="61" w:unhideWhenUsed="0"/>
-    <w:lsdException w:name="Light Grid Accent 6" w:semiHidden="0" w:uiPriority="62" w:unhideWhenUsed="0"/>
-    <w:lsdException w:name="Medium Shading 1 Accent 6" w:semiHidden="0" w:uiPriority="63" w:unhideWhenUsed="0"/>
-    <w:lsdException w:name="Medium Shading 2 Accent 6" w:semiHidden="0" w:uiPriority="64" w:unhideWhenUsed="0"/>
-    <w:lsdException w:name="Medium List 1 Accent 6" w:semiHidden="0" w:uiPriority="65" w:unhideWhenUsed="0"/>
-    <w:lsdException w:name="Medium List 2 Accent 6" w:semiHidden="0" w:uiPriority="66" w:unhideWhenUsed="0"/>
-    <w:lsdException w:name="Medium Grid 1 Accent 6" w:semiHidden="0" w:uiPriority="67" w:unhideWhenUsed="0"/>
-    <w:lsdException w:name="Medium Grid 2 Accent 6" w:semiHidden="0" w:uiPriority="68" w:unhideWhenUsed="0"/>
-    <w:lsdException w:name="Medium Grid 3 Accent 6" w:semiHidden="0" w:uiPriority="69" w:unhideWhenUsed="0"/>
-    <w:lsdException w:name="Dark List Accent 6" w:semiHidden="0" w:uiPriority="70" w:unhideWhenUsed="0"/>
-    <w:lsdException w:name="Colorful Shading Accent 6" w:semiHidden="0" w:uiPriority="71" w:unhideWhenUsed="0"/>
-    <w:lsdException w:name="Colorful List Accent 6" w:semiHidden="0" w:uiPriority="72" w:unhideWhenUsed="0"/>
-    <w:lsdException w:name="Colorful Grid Accent 6" w:semiHidden="0" w:uiPriority="73" w:unhideWhenUsed="0"/>
-    <w:lsdException w:name="Subtle Emphasis" w:semiHidden="0" w:uiPriority="19" w:unhideWhenUsed="0" w:qFormat="1"/>
-    <w:lsdException w:name="Intense Emphasis" w:semiHidden="0" w:uiPriority="21" w:unhideWhenUsed="0" w:qFormat="1"/>
-    <w:lsdException w:name="Subtle Reference" w:semiHidden="0" w:uiPriority="31" w:unhideWhenUsed="0" w:qFormat="1"/>
-    <w:lsdException w:name="Intense Reference" w:semiHidden="0" w:uiPriority="32" w:unhideWhenUsed="0" w:qFormat="1"/>
-    <w:lsdException w:name="Book Title" w:semiHidden="0" w:uiPriority="33" w:unhideWhenUsed="0" w:qFormat="1"/>
-    <w:lsdException w:name="Bibliography" w:uiPriority="37"/>
-    <w:lsdException w:name="TOC Heading" w:uiPriority="39" w:qFormat="1"/>
-  </w:latentStyles>
-  <w:style w:type="paragraph" w:default="1" w:styleId="Normal">
-    <w:name w:val="Normal"/>
-    <w:qFormat/>
-    <w:rsid w:val="00AF2E89"/>
-    <w:pPr>
-      <w:spacing w:after="0" w:line="240" w:lineRule="auto"/>
-    </w:pPr>
-    <w:rPr>
-      <w:sz w:val="24"/>
-      <w:lang w:eastAsia="zh-TW"/>
-    </w:rPr>
-  </w:style>
-  <w:style w:type="paragraph" w:styleId="Heading1">
-    <w:name w:val="heading 1"/>
-    <w:basedOn w:val="Normal"/>
-    <w:next w:val="Normal"/>
-    <w:link w:val="Heading1Char"/>
-    <w:uiPriority w:val="9"/>
-    <w:qFormat/>
-    <w:rsid w:val="00AF2E89"/>
-    <w:pPr>
-      <w:keepNext/>
-      <w:keepLines/>
-      <w:spacing w:before="480"/>
-      <w:outlineLvl w:val="0"/>
-    </w:pPr>
-    <w:rPr>
-      <w:rFonts w:asciiTheme="majorHAnsi" w:eastAsiaTheme="majorEastAsia" w:hAnsiTheme="majorHAnsi" w:cstheme="majorBidi"/>
-      <w:b/>
-      <w:bCs/>
-      <w:color w:val="365F91" w:themeColor="accent1" w:themeShade="BF"/>
-      <w:sz w:val="28"/>
-      <w:szCs w:val="28"/>
-    </w:rPr>
-  </w:style>
-  <w:style w:type="paragraph" w:styleId="Heading2">
-    <w:name w:val="heading 2"/>
-    <w:basedOn w:val="Normal"/>
-    <w:next w:val="Normal"/>
-    <w:link w:val="Heading2Char"/>
-    <w:uiPriority w:val="9"/>
-    <w:unhideWhenUsed/>
-    <w:qFormat/>
-    <w:rsid w:val="00AF2E89"/>
-    <w:pPr>
-      <w:keepNext/>
-      <w:keepLines/>
-      <w:spacing w:before="200"/>
-      <w:outlineLvl w:val="1"/>
-    </w:pPr>
-    <w:rPr>
-      <w:rFonts w:asciiTheme="majorHAnsi" w:eastAsiaTheme="majorEastAsia" w:hAnsiTheme="majorHAnsi" w:cstheme="majorBidi"/>
-      <w:b/>
-      <w:bCs/>
-      <w:color w:val="4F81BD" w:themeColor="accent1"/>
-      <w:sz w:val="26"/>
-      <w:szCs w:val="26"/>
-    </w:rPr>
-  </w:style>
-  <w:style w:type="paragraph" w:styleId="Heading3">
-    <w:name w:val="heading 3"/>
-    <w:basedOn w:val="Normal"/>
-    <w:next w:val="Normal"/>
-    <w:link w:val="Heading3Char"/>
-    <w:uiPriority w:val="9"/>
-    <w:unhideWhenUsed/>
-    <w:qFormat/>
-    <w:rsid w:val="00AF2E89"/>
-    <w:pPr>
-      <w:keepNext/>
-      <w:keepLines/>
-      <w:spacing w:before="200"/>
-      <w:outlineLvl w:val="2"/>
-    </w:pPr>
-    <w:rPr>
-      <w:rFonts w:asciiTheme="majorHAnsi" w:eastAsiaTheme="majorEastAsia" w:hAnsiTheme="majorHAnsi" w:cstheme="majorBidi"/>
-      <w:b/>
-      <w:bCs/>
-      <w:color w:val="4F81BD" w:themeColor="accent1"/>
-    </w:rPr>
-  </w:style>
-  <w:style w:type="paragraph" w:styleId="Heading4">
-    <w:name w:val="heading 4"/>
-    <w:basedOn w:val="Normal"/>
-    <w:next w:val="Normal"/>
-    <w:link w:val="Heading4Char"/>
-    <w:uiPriority w:val="9"/>
-    <w:unhideWhenUsed/>
-    <w:qFormat/>
-    <w:rsid w:val="00AF2E89"/>
-    <w:pPr>
-      <w:keepNext/>
-      <w:keepLines/>
-      <w:spacing w:before="200"/>
-      <w:outlineLvl w:val="3"/>
-    </w:pPr>
-    <w:rPr>
-      <w:rFonts w:asciiTheme="majorHAnsi" w:eastAsiaTheme="majorEastAsia" w:hAnsiTheme="majorHAnsi" w:cstheme="majorBidi"/>
-      <w:b/>
-      <w:bCs/>
-      <w:i/>
-      <w:iCs/>
-      <w:color w:val="4F81BD" w:themeColor="accent1"/>
-    </w:rPr>
-  </w:style>
-  <w:style w:type="character" w:default="1" w:styleId="DefaultParagraphFont">
-    <w:name w:val="Default Paragraph Font"/>
-    <w:uiPriority w:val="1"/>
-    <w:semiHidden/>
-    <w:unhideWhenUsed/>
-  </w:style>
-  <w:style w:type="table" w:default="1" w:styleId="TableNormal">
-    <w:name w:val="Normal Table"/>
-    <w:uiPriority w:val="99"/>
-    <w:semiHidden/>
-    <w:unhideWhenUsed/>
-    <w:tblPr>
-      <w:tblInd w:w="0" w:type="dxa"/>
-      <w:tblCellMar>
-        <w:top w:w="0" w:type="dxa"/>
-        <w:left w:w="108" w:type="dxa"/>
-        <w:bottom w:w="0" w:type="dxa"/>
-        <w:right w:w="108" w:type="dxa"/>
-      </w:tblCellMar>
-    </w:tblPr>
-  </w:style>
-  <w:style w:type="numbering" w:default="1" w:styleId="NoList">
-    <w:name w:val="No List"/>
-    <w:uiPriority w:val="99"/>
-    <w:semiHidden/>
-    <w:unhideWhenUsed/>
-  </w:style>
-  <w:style w:type="character" w:customStyle="1" w:styleId="Heading1Char">
-    <w:name w:val="Heading 1 Char"/>
-    <w:basedOn w:val="DefaultParagraphFont"/>
-    <w:link w:val="Heading1"/>
-    <w:uiPriority w:val="9"/>
-    <w:rsid w:val="00AF2E89"/>
-    <w:rPr>
-      <w:rFonts w:asciiTheme="majorHAnsi" w:eastAsiaTheme="majorEastAsia" w:hAnsiTheme="majorHAnsi" w:cstheme="majorBidi"/>
-      <w:b/>
-      <w:bCs/>
-      <w:color w:val="365F91" w:themeColor="accent1" w:themeShade="BF"/>
-      <w:sz w:val="28"/>
-      <w:szCs w:val="28"/>
-      <w:lang w:eastAsia="zh-TW"/>
-    </w:rPr>
-  </w:style>
-  <w:style w:type="character" w:customStyle="1" w:styleId="Heading2Char">
-    <w:name w:val="Heading 2 Char"/>
-    <w:basedOn w:val="DefaultParagraphFont"/>
-    <w:link w:val="Heading2"/>
-    <w:uiPriority w:val="9"/>
-    <w:rsid w:val="00AF2E89"/>
-    <w:rPr>
-      <w:rFonts w:asciiTheme="majorHAnsi" w:eastAsiaTheme="majorEastAsia" w:hAnsiTheme="majorHAnsi" w:cstheme="majorBidi"/>
-      <w:b/>
-      <w:bCs/>
-      <w:color w:val="4F81BD" w:themeColor="accent1"/>
-      <w:sz w:val="26"/>
-      <w:szCs w:val="26"/>
-      <w:lang w:eastAsia="zh-TW"/>
-    </w:rPr>
-  </w:style>
-  <w:style w:type="character" w:customStyle="1" w:styleId="Heading3Char">
-    <w:name w:val="Heading 3 Char"/>
-    <w:basedOn w:val="DefaultParagraphFont"/>
-    <w:link w:val="Heading3"/>
-    <w:uiPriority w:val="9"/>
-    <w:rsid w:val="00AF2E89"/>
-    <w:rPr>
-      <w:rFonts w:asciiTheme="majorHAnsi" w:eastAsiaTheme="majorEastAsia" w:hAnsiTheme="majorHAnsi" w:cstheme="majorBidi"/>
-      <w:b/>
-      <w:bCs/>
-      <w:color w:val="4F81BD" w:themeColor="accent1"/>
-      <w:sz w:val="24"/>
-      <w:lang w:eastAsia="zh-TW"/>
-    </w:rPr>
-  </w:style>
-  <w:style w:type="character" w:customStyle="1" w:styleId="Heading4Char">
-    <w:name w:val="Heading 4 Char"/>
-    <w:basedOn w:val="DefaultParagraphFont"/>
-    <w:link w:val="Heading4"/>
-    <w:uiPriority w:val="9"/>
-    <w:rsid w:val="00AF2E89"/>
-    <w:rPr>
-      <w:rFonts w:asciiTheme="majorHAnsi" w:eastAsiaTheme="majorEastAsia" w:hAnsiTheme="majorHAnsi" w:cstheme="majorBidi"/>
-      <w:b/>
-      <w:bCs/>
-      <w:i/>
-      <w:iCs/>
-      <w:color w:val="4F81BD" w:themeColor="accent1"/>
-      <w:sz w:val="24"/>
-      <w:lang w:eastAsia="zh-TW"/>
-    </w:rPr>
-  </w:style>
-  <w:style w:type="paragraph" w:styleId="ListParagraph">
-    <w:name w:val="List Paragraph"/>
-    <w:basedOn w:val="Normal"/>
-    <w:uiPriority w:val="34"/>
-    <w:qFormat/>
-    <w:rsid w:val="00AF2E89"/>
-    <w:pPr>
-      <w:ind w:left="720"/>
-      <w:contextualSpacing/>
-    </w:pPr>
-  </w:style>
-  <w:style w:type="paragraph" w:styleId="Header">
-    <w:name w:val="header"/>
-    <w:basedOn w:val="Normal"/>
-    <w:link w:val="HeaderChar"/>
-    <w:uiPriority w:val="99"/>
-    <w:unhideWhenUsed/>
-    <w:rsid w:val="00AF2E89"/>
-    <w:pPr>
-      <w:tabs>
-        <w:tab w:val="center" w:pos="4680"/>
-        <w:tab w:val="right" w:pos="9360"/>
-      </w:tabs>
-    </w:pPr>
-  </w:style>
-  <w:style w:type="character" w:customStyle="1" w:styleId="HeaderChar">
-    <w:name w:val="Header Char"/>
-    <w:basedOn w:val="DefaultParagraphFont"/>
-    <w:link w:val="Header"/>
-    <w:uiPriority w:val="99"/>
-    <w:rsid w:val="00AF2E89"/>
-    <w:rPr>
-      <w:rFonts w:eastAsiaTheme="minorEastAsia"/>
-      <w:sz w:val="24"/>
-      <w:lang w:eastAsia="zh-TW"/>
-    </w:rPr>
-  </w:style>
-  <w:style w:type="paragraph" w:styleId="Footer">
-    <w:name w:val="footer"/>
-    <w:basedOn w:val="Normal"/>
-    <w:link w:val="FooterChar"/>
-    <w:uiPriority w:val="99"/>
-    <w:unhideWhenUsed/>
-    <w:rsid w:val="00AF2E89"/>
-    <w:pPr>
-      <w:tabs>
-        <w:tab w:val="center" w:pos="4680"/>
-        <w:tab w:val="right" w:pos="9360"/>
-      </w:tabs>
-    </w:pPr>
-  </w:style>
-  <w:style w:type="character" w:customStyle="1" w:styleId="FooterChar">
-    <w:name w:val="Footer Char"/>
-    <w:basedOn w:val="DefaultParagraphFont"/>
-    <w:link w:val="Footer"/>
-    <w:uiPriority w:val="99"/>
-    <w:rsid w:val="00AF2E89"/>
-    <w:rPr>
-      <w:rFonts w:eastAsiaTheme="minorEastAsia"/>
-      <w:sz w:val="24"/>
-      <w:lang w:eastAsia="zh-TW"/>
-    </w:rPr>
-  </w:style>
-  <w:style w:type="paragraph" w:styleId="NoSpacing">
-    <w:name w:val="No Spacing"/>
-    <w:link w:val="NoSpacingChar"/>
-    <w:uiPriority w:val="1"/>
-    <w:qFormat/>
-    <w:rsid w:val="00AF2E89"/>
-    <w:pPr>
-      <w:spacing w:after="0" w:line="240" w:lineRule="auto"/>
-    </w:pPr>
-    <w:rPr>
-      <w:sz w:val="24"/>
-      <w:lang w:eastAsia="zh-TW"/>
-    </w:rPr>
-  </w:style>
-  <w:style w:type="character" w:styleId="Hyperlink">
-    <w:name w:val="Hyperlink"/>
-    <w:basedOn w:val="DefaultParagraphFont"/>
-    <w:uiPriority w:val="99"/>
-    <w:unhideWhenUsed/>
-    <w:rsid w:val="00AF2E89"/>
-    <w:rPr>
-      <w:color w:val="0000FF" w:themeColor="hyperlink"/>
-      <w:u w:val="single"/>
-    </w:rPr>
-  </w:style>
-  <w:style w:type="character" w:customStyle="1" w:styleId="NoSpacingChar">
-    <w:name w:val="No Spacing Char"/>
-    <w:basedOn w:val="DefaultParagraphFont"/>
-    <w:link w:val="NoSpacing"/>
-    <w:uiPriority w:val="1"/>
-    <w:rsid w:val="00AF2E89"/>
-    <w:rPr>
-      <w:rFonts w:eastAsiaTheme="minorEastAsia"/>
-      <w:sz w:val="24"/>
-      <w:lang w:eastAsia="zh-TW"/>
-    </w:rPr>
-  </w:style>
-  <w:style w:type="paragraph" w:styleId="TOCHeading">
-    <w:name w:val="TOC Heading"/>
-    <w:basedOn w:val="Heading1"/>
-    <w:next w:val="Normal"/>
-    <w:uiPriority w:val="39"/>
-    <w:unhideWhenUsed/>
-    <w:qFormat/>
-    <w:rsid w:val="00AF2E89"/>
-    <w:pPr>
-      <w:spacing w:line="276" w:lineRule="auto"/>
-      <w:outlineLvl w:val="9"/>
-    </w:pPr>
-    <w:rPr>
-      <w:lang w:eastAsia="en-US"/>
-    </w:rPr>
-  </w:style>
-  <w:style w:type="paragraph" w:styleId="TOC1">
-    <w:name w:val="toc 1"/>
-    <w:basedOn w:val="Normal"/>
-    <w:next w:val="Normal"/>
-    <w:autoRedefine/>
-    <w:uiPriority w:val="39"/>
-    <w:unhideWhenUsed/>
-    <w:rsid w:val="00AF2E89"/>
-    <w:pPr>
-      <w:spacing w:after="100"/>
-    </w:pPr>
-  </w:style>
-  <w:style w:type="paragraph" w:styleId="TOC2">
-    <w:name w:val="toc 2"/>
-    <w:basedOn w:val="Normal"/>
-    <w:next w:val="Normal"/>
-    <w:autoRedefine/>
-    <w:uiPriority w:val="39"/>
-    <w:unhideWhenUsed/>
-    <w:rsid w:val="00AF2E89"/>
-    <w:pPr>
-      <w:spacing w:after="100"/>
-      <w:ind w:left="240"/>
-    </w:pPr>
-  </w:style>
-  <w:style w:type="paragraph" w:styleId="TOC3">
-    <w:name w:val="toc 3"/>
-    <w:basedOn w:val="Normal"/>
-    <w:next w:val="Normal"/>
-    <w:autoRedefine/>
-    <w:uiPriority w:val="39"/>
-    <w:unhideWhenUsed/>
-    <w:rsid w:val="00AF2E89"/>
-    <w:pPr>
-      <w:spacing w:after="100"/>
-      <w:ind w:left="480"/>
-    </w:pPr>
-  </w:style>
-  <w:style w:type="paragraph" w:styleId="BalloonText">
-    <w:name w:val="Balloon Text"/>
-    <w:basedOn w:val="Normal"/>
-    <w:link w:val="BalloonTextChar"/>
-    <w:uiPriority w:val="99"/>
-    <w:semiHidden/>
-    <w:unhideWhenUsed/>
-    <w:rsid w:val="00AF2E89"/>
-    <w:rPr>
-      <w:rFonts w:ascii="Tahoma" w:hAnsi="Tahoma" w:cs="Tahoma"/>
-      <w:sz w:val="16"/>
-      <w:szCs w:val="16"/>
-    </w:rPr>
-  </w:style>
-  <w:style w:type="character" w:customStyle="1" w:styleId="BalloonTextChar">
-    <w:name w:val="Balloon Text Char"/>
-    <w:basedOn w:val="DefaultParagraphFont"/>
-    <w:link w:val="BalloonText"/>
-    <w:uiPriority w:val="99"/>
-    <w:semiHidden/>
-    <w:rsid w:val="00AF2E89"/>
-    <w:rPr>
-      <w:rFonts w:ascii="Tahoma" w:eastAsiaTheme="minorEastAsia" w:hAnsi="Tahoma" w:cs="Tahoma"/>
-      <w:sz w:val="16"/>
-      <w:szCs w:val="16"/>
-      <w:lang w:eastAsia="zh-TW"/>
-    </w:rPr>
-  </w:style>
-</w:styles>
-</file>
-
-<file path=word/stylesWithEffects.xml><?xml version="1.0" encoding="utf-8"?>
-<w:styles xmlns:wpc="http://schemas.microsoft.com/office/word/2010/wordprocessingCanvas" xmlns:mc="http://schemas.openxmlformats.org/markup-compatibility/2006" xmlns:o="urn:schemas-microsoft-com:office:office" xmlns:r="http://schemas.openxmlformats.org/officeDocument/2006/relationships" xmlns:m="http://schemas.openxmlformats.org/officeDocument/2006/math" xmlns:v="urn:schemas-microsoft-com:vml" xmlns:wp14="http://schemas.microsoft.com/office/word/2010/wordprocessingDrawing" xmlns:wp="http://schemas.openxmlformats.org/drawingml/2006/wordprocessingDrawing" xmlns:w10="urn:schemas-microsoft-com:office:word" xmlns:w="http://schemas.openxmlformats.org/wordprocessingml/2006/main" xmlns:w14="http://schemas.microsoft.com/office/word/2010/wordml" xmlns:wpg="http://schemas.microsoft.com/office/word/2010/wordprocessingGroup" xmlns:wpi="http://schemas.microsoft.com/office/word/2010/wordprocessingInk" xmlns:wne="http://schemas.microsoft.com/office/word/2006/wordml" xmlns:wps="http://schemas.microsoft.com/office/word/2010/wordprocessingShape" mc:Ignorable="w14 wp14">
-  <w:docDefaults>
-    <w:rPrDefault>
-      <w:rPr>
-        <w:rFonts w:asciiTheme="minorHAnsi" w:eastAsiaTheme="minorEastAsia" w:hAnsiTheme="minorHAnsi" w:cstheme="minorBidi"/>
-        <w:sz w:val="22"/>
-        <w:szCs w:val="22"/>
-        <w:lang w:val="en-US" w:eastAsia="en-US" w:bidi="ar-SA"/>
-      </w:rPr>
-    </w:rPrDefault>
-    <w:pPrDefault>
-      <w:pPr>
-        <w:spacing w:after="200" w:line="276" w:lineRule="auto"/>
-      </w:pPr>
-    </w:pPrDefault>
-  </w:docDefaults>
-  <w:latentStyles w:defLockedState="0" w:defUIPriority="99" w:defSemiHidden="1" w:defUnhideWhenUsed="1" w:defQFormat="0" w:count="267">
-    <w:lsdException w:name="Normal" w:semiHidden="0" w:uiPriority="0" w:unhideWhenUsed="0" w:qFormat="1"/>
-    <w:lsdException w:name="heading 1" w:semiHidden="0" w:uiPriority="9" w:unhideWhenUsed="0" w:qFormat="1"/>
-    <w:lsdException w:name="heading 2" w:uiPriority="9" w:qFormat="1"/>
-    <w:lsdException w:name="heading 3" w:uiPriority="9" w:qFormat="1"/>
-    <w:lsdException w:name="heading 4" w:uiPriority="9" w:qFormat="1"/>
-    <w:lsdException w:name="heading 5" w:uiPriority="9" w:qFormat="1"/>
-    <w:lsdException w:name="heading 6" w:uiPriority="9" w:qFormat="1"/>
-    <w:lsdException w:name="heading 7" w:uiPriority="9" w:qFormat="1"/>
-    <w:lsdException w:name="heading 8" w:uiPriority="9" w:qFormat="1"/>
-    <w:lsdException w:name="heading 9" w:uiPriority="9" w:qFormat="1"/>
-    <w:lsdException w:name="toc 1" w:uiPriority="39"/>
-    <w:lsdException w:name="toc 2" w:uiPriority="39"/>
-    <w:lsdException w:name="toc 3" w:uiPriority="39"/>
-    <w:lsdException w:name="toc 4" w:uiPriority="39"/>
-    <w:lsdException w:name="toc 5" w:uiPriority="39"/>
-    <w:lsdException w:name="toc 6" w:uiPriority="39"/>
-    <w:lsdException w:name="toc 7" w:uiPriority="39"/>
-    <w:lsdException w:name="toc 8" w:uiPriority="39"/>
-    <w:lsdException w:name="toc 9" w:uiPriority="39"/>
-    <w:lsdException w:name="caption" w:uiPriority="35" w:qFormat="1"/>
-    <w:lsdException w:name="Title" w:semiHidden="0" w:uiPriority="10" w:unhideWhenUsed="0" w:qFormat="1"/>
-    <w:lsdException w:name="Default Paragraph Font" w:uiPriority="1"/>
-    <w:lsdException w:name="Subtitle" w:semiHidden="0" w:uiPriority="11" w:unhideWhenUsed="0" w:qFormat="1"/>
-    <w:lsdException w:name="Strong" w:semiHidden="0" w:uiPriority="22" w:unhideWhenUsed="0" w:qFormat="1"/>
-    <w:lsdException w:name="Emphasis" w:semiHidden="0" w:uiPriority="20" w:unhideWhenUsed="0" w:qFormat="1"/>
-    <w:lsdException w:name="Table Grid" w:semiHidden="0" w:uiPriority="59" w:unhideWhenUsed="0"/>
-    <w:lsdException w:name="Placeholder Text" w:unhideWhenUsed="0"/>
-    <w:lsdException w:name="No Spacing" w:semiHidden="0" w:uiPriority="1" w:unhideWhenUsed="0" w:qFormat="1"/>
-    <w:lsdException w:name="Light Shading" w:semiHidden="0" w:uiPriority="60" w:unhideWhenUsed="0"/>
-    <w:lsdException w:name="Light List" w:semiHidden="0" w:uiPriority="61" w:unhideWhenUsed="0"/>
-    <w:lsdException w:name="Light Grid" w:semiHidden="0" w:uiPriority="62" w:unhideWhenUsed="0"/>
-    <w:lsdException w:name="Medium Shading 1" w:semiHidden="0" w:uiPriority="63" w:unhideWhenUsed="0"/>
-    <w:lsdException w:name="Medium Shading 2" w:semiHidden="0" w:uiPriority="64" w:unhideWhenUsed="0"/>
-    <w:lsdException w:name="Medium List 1" w:semiHidden="0" w:uiPriority="65" w:unhideWhenUsed="0"/>
-    <w:lsdException w:name="Medium List 2" w:semiHidden="0" w:uiPriority="66" w:unhideWhenUsed="0"/>
-    <w:lsdException w:name="Medium Grid 1" w:semiHidden="0" w:uiPriority="67" w:unhideWhenUsed="0"/>
-    <w:lsdException w:name="Medium Grid 2" w:semiHidden="0" w:uiPriority="68" w:unhideWhenUsed="0"/>
-    <w:lsdException w:name="Medium Grid 3" w:semiHidden="0" w:uiPriority="69" w:unhideWhenUsed="0"/>
-    <w:lsdException w:name="Dark List" w:semiHidden="0" w:uiPriority="70" w:unhideWhenUsed="0"/>
-    <w:lsdException w:name="Colorful Shading" w:semiHidden="0" w:uiPriority="71" w:unhideWhenUsed="0"/>
-    <w:lsdException w:name="Colorful List" w:semiHidden="0" w:uiPriority="72" w:unhideWhenUsed="0"/>
-    <w:lsdException w:name="Colorful Grid" w:semiHidden="0" w:uiPriority="73" w:unhideWhenUsed="0"/>
-    <w:lsdException w:name="Light Shading Accent 1" w:semiHidden="0" w:uiPriority="60" w:unhideWhenUsed="0"/>
-    <w:lsdException w:name="Light List Accent 1" w:semiHidden="0" w:uiPriority="61" w:unhideWhenUsed="0"/>
-    <w:lsdException w:name="Light Grid Accent 1" w:semiHidden="0" w:uiPriority="62" w:unhideWhenUsed="0"/>
-    <w:lsdException w:name="Medium Shading 1 Accent 1" w:semiHidden="0" w:uiPriority="63" w:unhideWhenUsed="0"/>
-    <w:lsdException w:name="Medium Shading 2 Accent 1" w:semiHidden="0" w:uiPriority="64" w:unhideWhenUsed="0"/>
-    <w:lsdException w:name="Medium List 1 Accent 1" w:semiHidden="0" w:uiPriority="65" w:unhideWhenUsed="0"/>
-    <w:lsdException w:name="Revision" w:unhideWhenUsed="0"/>
-    <w:lsdException w:name="List Paragraph" w:semiHidden="0" w:uiPriority="34" w:unhideWhenUsed="0" w:qFormat="1"/>
-    <w:lsdException w:name="Quote" w:semiHidden="0" w:uiPriority="29" w:unhideWhenUsed="0" w:qFormat="1"/>
-    <w:lsdException w:name="Intense Quote" w:semiHidden="0" w:uiPriority="30" w:unhideWhenUsed="0" w:qFormat="1"/>
-    <w:lsdException w:name="Medium List 2 Accent 1" w:semiHidden="0" w:uiPriority="66" w:unhideWhenUsed="0"/>
-    <w:lsdException w:name="Medium Grid 1 Accent 1" w:semiHidden="0" w:uiPriority="67" w:unhideWhenUsed="0"/>
-    <w:lsdException w:name="Medium Grid 2 Accent 1" w:semiHidden="0" w:uiPriority="68" w:unhideWhenUsed="0"/>
-    <w:lsdException w:name="Medium Grid 3 Accent 1" w:semiHidden="0" w:uiPriority="69" w:unhideWhenUsed="0"/>
-    <w:lsdException w:name="Dark List Accent 1" w:semiHidden="0" w:uiPriority="70" w:unhideWhenUsed="0"/>
-    <w:lsdException w:name="Colorful Shading Accent 1" w:semiHidden="0" w:uiPriority="71" w:unhideWhenUsed="0"/>
-    <w:lsdException w:name="Colorful List Accent 1" w:semiHidden="0" w:uiPriority="72" w:unhideWhenUsed="0"/>
-    <w:lsdException w:name="Colorful Grid Accent 1" w:semiHidden="0" w:uiPriority="73" w:unhideWhenUsed="0"/>
-    <w:lsdException w:name="Light Shading Accent 2" w:semiHidden="0" w:uiPriority="60" w:unhideWhenUsed="0"/>
-    <w:lsdException w:name="Light List Accent 2" w:semiHidden="0" w:uiPriority="61" w:unhideWhenUsed="0"/>
-    <w:lsdException w:name="Light Grid Accent 2" w:semiHidden="0" w:uiPriority="62" w:unhideWhenUsed="0"/>
-    <w:lsdException w:name="Medium Shading 1 Accent 2" w:semiHidden="0" w:uiPriority="63" w:unhideWhenUsed="0"/>
-    <w:lsdException w:name="Medium Shading 2 Accent 2" w:semiHidden="0" w:uiPriority="64" w:unhideWhenUsed="0"/>
-    <w:lsdException w:name="Medium List 1 Accent 2" w:semiHidden="0" w:uiPriority="65" w:unhideWhenUsed="0"/>
-    <w:lsdException w:name="Medium List 2 Accent 2" w:semiHidden="0" w:uiPriority="66" w:unhideWhenUsed="0"/>
-    <w:lsdException w:name="Medium Grid 1 Accent 2" w:semiHidden="0" w:uiPriority="67" w:unhideWhenUsed="0"/>
-    <w:lsdException w:name="Medium Grid 2 Accent 2" w:semiHidden="0" w:uiPriority="68" w:unhideWhenUsed="0"/>
-    <w:lsdException w:name="Medium Grid 3 Accent 2" w:semiHidden="0" w:uiPriority="69" w:unhideWhenUsed="0"/>
-    <w:lsdException w:name="Dark List Accent 2" w:semiHidden="0" w:uiPriority="70" w:unhideWhenUsed="0"/>
-    <w:lsdException w:name="Colorful Shading Accent 2" w:semiHidden="0" w:uiPriority="71" w:unhideWhenUsed="0"/>
-    <w:lsdException w:name="Colorful List Accent 2" w:semiHidden="0" w:uiPriority="72" w:unhideWhenUsed="0"/>
-    <w:lsdException w:name="Colorful Grid Accent 2" w:semiHidden="0" w:uiPriority="73" w:unhideWhenUsed="0"/>
-    <w:lsdException w:name="Light Shading Accent 3" w:semiHidden="0" w:uiPriority="60" w:unhideWhenUsed="0"/>
-    <w:lsdException w:name="Light List Accent 3" w:semiHidden="0" w:uiPriority="61" w:unhideWhenUsed="0"/>
-    <w:lsdException w:name="Light Grid Accent 3" w:semiHidden="0" w:uiPriority="62" w:unhideWhenUsed="0"/>
-    <w:lsdException w:name="Medium Shading 1 Accent 3" w:semiHidden="0" w:uiPriority="63" w:unhideWhenUsed="0"/>
-    <w:lsdException w:name="Medium Shading 2 Accent 3" w:semiHidden="0" w:uiPriority="64" w:unhideWhenUsed="0"/>
-    <w:lsdException w:name="Medium List 1 Accent 3" w:semiHidden="0" w:uiPriority="65" w:unhideWhenUsed="0"/>
-    <w:lsdException w:name="Medium List 2 Accent 3" w:semiHidden="0" w:uiPriority="66" w:unhideWhenUsed="0"/>
-    <w:lsdException w:name="Medium Grid 1 Accent 3" w:semiHidden="0" w:uiPriority="67" w:unhideWhenUsed="0"/>
-    <w:lsdException w:name="Medium Grid 2 Accent 3" w:semiHidden="0" w:uiPriority="68" w:unhideWhenUsed="0"/>
-    <w:lsdException w:name="Medium Grid 3 Accent 3" w:semiHidden="0" w:uiPriority="69" w:unhideWhenUsed="0"/>
-    <w:lsdException w:name="Dark List Accent 3" w:semiHidden="0" w:uiPriority="70" w:unhideWhenUsed="0"/>
-    <w:lsdException w:name="Colorful Shading Accent 3" w:semiHidden="0" w:uiPriority="71" w:unhideWhenUsed="0"/>
-    <w:lsdException w:name="Colorful List Accent 3" w:semiHidden="0" w:uiPriority="72" w:unhideWhenUsed="0"/>
-    <w:lsdException w:name="Colorful Grid Accent 3" w:semiHidden="0" w:uiPriority="73" w:unhideWhenUsed="0"/>
-    <w:lsdException w:name="Light Shading Accent 4" w:semiHidden="0" w:uiPriority="60" w:unhideWhenUsed="0"/>
-    <w:lsdException w:name="Light List Accent 4" w:semiHidden="0" w:uiPriority="61" w:unhideWhenUsed="0"/>
-    <w:lsdException w:name="Light Grid Accent 4" w:semiHidden="0" w:uiPriority="62" w:unhideWhenUsed="0"/>
-    <w:lsdException w:name="Medium Shading 1 Accent 4" w:semiHidden="0" w:uiPriority="63" w:unhideWhenUsed="0"/>
-    <w:lsdException w:name="Medium Shading 2 Accent 4" w:semiHidden="0" w:uiPriority="64" w:unhideWhenUsed="0"/>
-    <w:lsdException w:name="Medium List 1 Accent 4" w:semiHidden="0" w:uiPriority="65" w:unhideWhenUsed="0"/>
-    <w:lsdException w:name="Medium List 2 Accent 4" w:semiHidden="0" w:uiPriority="66" w:unhideWhenUsed="0"/>
-    <w:lsdException w:name="Medium Grid 1 Accent 4" w:semiHidden="0" w:uiPriority="67" w:unhideWhenUsed="0"/>
-    <w:lsdException w:name="Medium Grid 2 Accent 4" w:semiHidden="0" w:uiPriority="68" w:unhideWhenUsed="0"/>
-    <w:lsdException w:name="Medium Grid 3 Accent 4" w:semiHidden="0" w:uiPriority="69" w:unhideWhenUsed="0"/>
-    <w:lsdException w:name="Dark List Accent 4" w:semiHidden="0" w:uiPriority="70" w:unhideWhenUsed="0"/>
-    <w:lsdException w:name="Colorful Shading Accent 4" w:semiHidden="0" w:uiPriority="71" w:unhideWhenUsed="0"/>
-    <w:lsdException w:name="Colorful List Accent 4" w:semiHidden="0" w:uiPriority="72" w:unhideWhenUsed="0"/>
-    <w:lsdException w:name="Colorful Grid Accent 4" w:semiHidden="0" w:uiPriority="73" w:unhideWhenUsed="0"/>
-    <w:lsdException w:name="Light Shading Accent 5" w:semiHidden="0" w:uiPriority="60" w:unhideWhenUsed="0"/>
-    <w:lsdException w:name="Light List Accent 5" w:semiHidden="0" w:uiPriority="61" w:unhideWhenUsed="0"/>
-    <w:lsdException w:name="Light Grid Accent 5" w:semiHidden="0" w:uiPriority="62" w:unhideWhenUsed="0"/>
-    <w:lsdException w:name="Medium Shading 1 Accent 5" w:semiHidden="0" w:uiPriority="63" w:unhideWhenUsed="0"/>
-    <w:lsdException w:name="Medium Shading 2 Accent 5" w:semiHidden="0" w:uiPriority="64" w:unhideWhenUsed="0"/>
-    <w:lsdException w:name="Medium List 1 Accent 5" w:semiHidden="0" w:uiPriority="65" w:unhideWhenUsed="0"/>
-    <w:lsdException w:name="Medium List 2 Accent 5" w:semiHidden="0" w:uiPriority="66" w:unhideWhenUsed="0"/>
-    <w:lsdException w:name="Medium Grid 1 Accent 5" w:semiHidden="0" w:uiPriority="67" w:unhideWhenUsed="0"/>
-    <w:lsdException w:name="Medium Grid 2 Accent 5" w:semiHidden="0" w:uiPriority="68" w:unhideWhenUsed="0"/>
-    <w:lsdException w:name="Medium Grid 3 Accent 5" w:semiHidden="0" w:uiPriority="69" w:unhideWhenUsed="0"/>
-    <w:lsdException w:name="Dark List Accent 5" w:semiHidden="0" w:uiPriority="70" w:unhideWhenUsed="0"/>
-    <w:lsdException w:name="Colorful Shading Accent 5" w:semiHidden="0" w:uiPriority="71" w:unhideWhenUsed="0"/>
-    <w:lsdException w:name="Colorful List Accent 5" w:semiHidden="0" w:uiPriority="72" w:unhideWhenUsed="0"/>
-    <w:lsdException w:name="Colorful Grid Accent 5" w:semiHidden="0" w:uiPriority="73" w:unhideWhenUsed="0"/>
-    <w:lsdException w:name="Light Shading Accent 6" w:semiHidden="0" w:uiPriority="60" w:unhideWhenUsed="0"/>
-    <w:lsdException w:name="Light List Accent 6" w:semiHidden="0" w:uiPriority="61" w:unhideWhenUsed="0"/>
-    <w:lsdException w:name="Light Grid Accent 6" w:semiHidden="0" w:uiPriority="62" w:unhideWhenUsed="0"/>
-    <w:lsdException w:name="Medium Shading 1 Accent 6" w:semiHidden="0" w:uiPriority="63" w:unhideWhenUsed="0"/>
-    <w:lsdException w:name="Medium Shading 2 Accent 6" w:semiHidden="0" w:uiPriority="64" w:unhideWhenUsed="0"/>
-    <w:lsdException w:name="Medium List 1 Accent 6" w:semiHidden="0" w:uiPriority="65" w:unhideWhenUsed="0"/>
-    <w:lsdException w:name="Medium List 2 Accent 6" w:semiHidden="0" w:uiPriority="66" w:unhideWhenUsed="0"/>
-    <w:lsdException w:name="Medium Grid 1 Accent 6" w:semiHidden="0" w:uiPriority="67" w:unhideWhenUsed="0"/>
-    <w:lsdException w:name="Medium Grid 2 Accent 6" w:semiHidden="0" w:uiPriority="68" w:unhideWhenUsed="0"/>
-    <w:lsdException w:name="Medium Grid 3 Accent 6" w:semiHidden="0" w:uiPriority="69" w:unhideWhenUsed="0"/>
-    <w:lsdException w:name="Dark List Accent 6" w:semiHidden="0" w:uiPriority="70" w:unhideWhenUsed="0"/>
-    <w:lsdException w:name="Colorful Shading Accent 6" w:semiHidden="0" w:uiPriority="71" w:unhideWhenUsed="0"/>
-    <w:lsdException w:name="Colorful List Accent 6" w:semiHidden="0" w:uiPriority="72" w:unhideWhenUsed="0"/>
-    <w:lsdException w:name="Colorful Grid Accent 6" w:semiHidden="0" w:uiPriority="73" w:unhideWhenUsed="0"/>
-    <w:lsdException w:name="Subtle Emphasis" w:semiHidden="0" w:uiPriority="19" w:unhideWhenUsed="0" w:qFormat="1"/>
-    <w:lsdException w:name="Intense Emphasis" w:semiHidden="0" w:uiPriority="21" w:unhideWhenUsed="0" w:qFormat="1"/>
-    <w:lsdException w:name="Subtle Reference" w:semiHidden="0" w:uiPriority="31" w:unhideWhenUsed="0" w:qFormat="1"/>
-    <w:lsdException w:name="Intense Reference" w:semiHidden="0" w:uiPriority="32" w:unhideWhenUsed="0" w:qFormat="1"/>
-    <w:lsdException w:name="Book Title" w:semiHidden="0" w:uiPriority="33" w:unhideWhenUsed="0" w:qFormat="1"/>
-    <w:lsdException w:name="Bibliography" w:uiPriority="37"/>
-    <w:lsdException w:name="TOC Heading" w:uiPriority="39" w:qFormat="1"/>
+  <w:latentStyles w:defLockedState="0" w:defUIPriority="99" w:defSemiHidden="0" w:defUnhideWhenUsed="0" w:defQFormat="0" w:count="371">
+    <w:lsdException w:name="Normal" w:uiPriority="0" w:qFormat="1"/>
+    <w:lsdException w:name="heading 1" w:uiPriority="9" w:qFormat="1"/>
+    <w:lsdException w:name="heading 2" w:semiHidden="1" w:uiPriority="9" w:unhideWhenUsed="1" w:qFormat="1"/>
+    <w:lsdException w:name="heading 3" w:semiHidden="1" w:uiPriority="9" w:unhideWhenUsed="1" w:qFormat="1"/>
+    <w:lsdException w:name="heading 4" w:semiHidden="1" w:uiPriority="9" w:unhideWhenUsed="1" w:qFormat="1"/>
+    <w:lsdException w:name="heading 5" w:semiHidden="1" w:uiPriority="9" w:unhideWhenUsed="1" w:qFormat="1"/>
+    <w:lsdException w:name="heading 6" w:semiHidden="1" w:uiPriority="9" w:unhideWhenUsed="1" w:qFormat="1"/>
+    <w:lsdException w:name="heading 7" w:semiHidden="1" w:uiPriority="9" w:unhideWhenUsed="1" w:qFormat="1"/>
+    <w:lsdException w:name="heading 8" w:semiHidden="1" w:uiPriority="9" w:unhideWhenUsed="1" w:qFormat="1"/>
+    <w:lsdException w:name="heading 9" w:semiHidden="1" w:uiPriority="9" w:unhideWhenUsed="1" w:qFormat="1"/>
+    <w:lsdException w:name="index 1" w:semiHidden="1" w:unhideWhenUsed="1"/>
+    <w:lsdException w:name="index 2" w:semiHidden="1" w:unhideWhenUsed="1"/>
+    <w:lsdException w:name="index 3" w:semiHidden="1" w:unhideWhenUsed="1"/>
+    <w:lsdException w:name="index 4" w:semiHidden="1" w:unhideWhenUsed="1"/>
+    <w:lsdException w:name="index 5" w:semiHidden="1" w:unhideWhenUsed="1"/>
+    <w:lsdException w:name="index 6" w:semiHidden="1" w:unhideWhenUsed="1"/>
+    <w:lsdException w:name="index 7" w:semiHidden="1" w:unhideWhenUsed="1"/>
+    <w:lsdException w:name="index 8" w:semiHidden="1" w:unhideWhenUsed="1"/>
+    <w:lsdException w:name="index 9" w:semiHidden="1" w:unhideWhenUsed="1"/>
+    <w:lsdException w:name="toc 1" w:semiHidden="1" w:uiPriority="39" w:unhideWhenUsed="1"/>
+    <w:lsdException w:name="toc 2" w:semiHidden="1" w:uiPriority="39" w:unhideWhenUsed="1"/>
+    <w:lsdException w:name="toc 3" w:semiHidden="1" w:uiPriority="39" w:unhideWhenUsed="1"/>
+    <w:lsdException w:name="toc 4" w:semiHidden="1" w:uiPriority="39" w:unhideWhenUsed="1"/>
+    <w:lsdException w:name="toc 5" w:semiHidden="1" w:uiPriority="39" w:unhideWhenUsed="1"/>
+    <w:lsdException w:name="toc 6" w:semiHidden="1" w:uiPriority="39" w:unhideWhenUsed="1"/>
+    <w:lsdException w:name="toc 7" w:semiHidden="1" w:uiPriority="39" w:unhideWhenUsed="1"/>
+    <w:lsdException w:name="toc 8" w:semiHidden="1" w:uiPriority="39" w:unhideWhenUsed="1"/>
+    <w:lsdException w:name="toc 9" w:semiHidden="1" w:uiPriority="39" w:unhideWhenUsed="1"/>
+    <w:lsdException w:name="Normal Indent" w:semiHidden="1" w:unhideWhenUsed="1"/>
+    <w:lsdException w:name="footnote text" w:semiHidden="1" w:unhideWhenUsed="1"/>
+    <w:lsdException w:name="annotation text" w:semiHidden="1" w:unhideWhenUsed="1"/>
+    <w:lsdException w:name="header" w:semiHidden="1" w:unhideWhenUsed="1"/>
+    <w:lsdException w:name="footer" w:semiHidden="1" w:unhideWhenUsed="1"/>
+    <w:lsdException w:name="index heading" w:semiHidden="1" w:unhideWhenUsed="1"/>
+    <w:lsdException w:name="caption" w:semiHidden="1" w:uiPriority="35" w:unhideWhenUsed="1" w:qFormat="1"/>
+    <w:lsdException w:name="table of figures" w:semiHidden="1" w:unhideWhenUsed="1"/>
+    <w:lsdException w:name="envelope address" w:semiHidden="1" w:unhideWhenUsed="1"/>
+    <w:lsdException w:name="envelope return" w:semiHidden="1" w:unhideWhenUsed="1"/>
+    <w:lsdException w:name="footnote reference" w:semiHidden="1" w:unhideWhenUsed="1"/>
+    <w:lsdException w:name="annotation reference" w:semiHidden="1" w:unhideWhenUsed="1"/>
+    <w:lsdException w:name="line number" w:semiHidden="1" w:unhideWhenUsed="1"/>
+    <w:lsdException w:name="page number" w:semiHidden="1" w:unhideWhenUsed="1"/>
+    <w:lsdException w:name="endnote reference" w:semiHidden="1" w:unhideWhenUsed="1"/>
+    <w:lsdException w:name="endnote text" w:semiHidden="1" w:unhideWhenUsed="1"/>
+    <w:lsdException w:name="table of authorities" w:semiHidden="1" w:unhideWhenUsed="1"/>
+    <w:lsdException w:name="macro" w:semiHidden="1" w:unhideWhenUsed="1"/>
+    <w:lsdException w:name="toa heading" w:semiHidden="1" w:unhideWhenUsed="1"/>
+    <w:lsdException w:name="List" w:semiHidden="1" w:unhideWhenUsed="1"/>
+    <w:lsdException w:name="List Bullet" w:semiHidden="1" w:unhideWhenUsed="1"/>
+    <w:lsdException w:name="List Number" w:semiHidden="1" w:unhideWhenUsed="1"/>
+    <w:lsdException w:name="List 2" w:semiHidden="1" w:unhideWhenUsed="1"/>
+    <w:lsdException w:name="List 3" w:semiHidden="1" w:unhideWhenUsed="1"/>
+    <w:lsdException w:name="List 4" w:semiHidden="1" w:unhideWhenUsed="1"/>
+    <w:lsdException w:name="List 5" w:semiHidden="1" w:unhideWhenUsed="1"/>
+    <w:lsdException w:name="List Bullet 2" w:semiHidden="1" w:unhideWhenUsed="1"/>
+    <w:lsdException w:name="List Bullet 3" w:semiHidden="1" w:unhideWhenUsed="1"/>
+    <w:lsdException w:name="List Bullet 4" w:semiHidden="1" w:unhideWhenUsed="1"/>
+    <w:lsdException w:name="List Bullet 5" w:semiHidden="1" w:unhideWhenUsed="1"/>
+    <w:lsdException w:name="List Number 2" w:semiHidden="1" w:unhideWhenUsed="1"/>
+    <w:lsdException w:name="List Number 3" w:semiHidden="1" w:unhideWhenUsed="1"/>
+    <w:lsdException w:name="List Number 4" w:semiHidden="1" w:unhideWhenUsed="1"/>
+    <w:lsdException w:name="List Number 5" w:semiHidden="1" w:unhideWhenUsed="1"/>
+    <w:lsdException w:name="Title" w:uiPriority="10" w:qFormat="1"/>
+    <w:lsdException w:name="Closing" w:semiHidden="1" w:unhideWhenUsed="1"/>
+    <w:lsdException w:name="Signature" w:semiHidden="1" w:unhideWhenUsed="1"/>
+    <w:lsdException w:name="Default Paragraph Font" w:semiHidden="1" w:uiPriority="1" w:unhideWhenUsed="1"/>
+    <w:lsdException w:name="Body Text" w:semiHidden="1" w:unhideWhenUsed="1"/>
+    <w:lsdException w:name="Body Text Indent" w:semiHidden="1" w:unhideWhenUsed="1"/>
+    <w:lsdException w:name="List Continue" w:semiHidden="1" w:unhideWhenUsed="1"/>
+    <w:lsdException w:name="List Continue 2" w:semiHidden="1" w:unhideWhenUsed="1"/>
+    <w:lsdException w:name="List Continue 3" w:semiHidden="1" w:unhideWhenUsed="1"/>
+    <w:lsdException w:name="List Continue 4" w:semiHidden="1" w:unhideWhenUsed="1"/>
+    <w:lsdException w:name="List Continue 5" w:semiHidden="1" w:unhideWhenUsed="1"/>
+    <w:lsdException w:name="Message Header" w:semiHidden="1" w:unhideWhenUsed="1"/>
+    <w:lsdException w:name="Subtitle" w:uiPriority="11" w:qFormat="1"/>
+    <w:lsdException w:name="Salutation" w:semiHidden="1" w:unhideWhenUsed="1"/>
+    <w:lsdException w:name="Date" w:semiHidden="1" w:unhideWhenUsed="1"/>
+    <w:lsdException w:name="Body Text First Indent" w:semiHidden="1" w:unhideWhenUsed="1"/>
+    <w:lsdException w:name="Body Text First Indent 2" w:semiHidden="1" w:unhideWhenUsed="1"/>
+    <w:lsdException w:name="Note Heading" w:semiHidden="1" w:unhideWhenUsed="1"/>
+    <w:lsdException w:name="Body Text 2" w:semiHidden="1" w:unhideWhenUsed="1"/>
+    <w:lsdException w:name="Body Text 3" w:semiHidden="1" w:unhideWhenUsed="1"/>
+    <w:lsdException w:name="Body Text Indent 2" w:semiHidden="1" w:unhideWhenUsed="1"/>
+    <w:lsdException w:name="Body Text Indent 3" w:semiHidden="1" w:unhideWhenUsed="1"/>
+    <w:lsdException w:name="Block Text" w:semiHidden="1" w:unhideWhenUsed="1"/>
+    <w:lsdException w:name="Hyperlink" w:semiHidden="1" w:unhideWhenUsed="1"/>
+    <w:lsdException w:name="FollowedHyperlink" w:semiHidden="1" w:unhideWhenUsed="1"/>
+    <w:lsdException w:name="Strong" w:uiPriority="22" w:qFormat="1"/>
+    <w:lsdException w:name="Emphasis" w:uiPriority="20" w:qFormat="1"/>
+    <w:lsdException w:name="Document Map" w:semiHidden="1" w:unhideWhenUsed="1"/>
+    <w:lsdException w:name="Plain Text" w:semiHidden="1" w:unhideWhenUsed="1"/>
+    <w:lsdException w:name="E-mail Signature" w:semiHidden="1" w:unhideWhenUsed="1"/>
+    <w:lsdException w:name="HTML Top of Form" w:semiHidden="1" w:unhideWhenUsed="1"/>
+    <w:lsdException w:name="HTML Bottom of Form" w:semiHidden="1" w:unhideWhenUsed="1"/>
+    <w:lsdException w:name="Normal (Web)" w:semiHidden="1" w:unhideWhenUsed="1"/>
+    <w:lsdException w:name="HTML Acronym" w:semiHidden="1" w:unhideWhenUsed="1"/>
+    <w:lsdException w:name="HTML Address" w:semiHidden="1" w:unhideWhenUsed="1"/>
+    <w:lsdException w:name="HTML Cite" w:semiHidden="1" w:unhideWhenUsed="1"/>
+    <w:lsdException w:name="HTML Code" w:semiHidden="1" w:unhideWhenUsed="1"/>
+    <w:lsdException w:name="HTML Definition" w:semiHidden="1" w:unhideWhenUsed="1"/>
+    <w:lsdException w:name="HTML Keyboard" w:semiHidden="1" w:unhideWhenUsed="1"/>
+    <w:lsdException w:name="HTML Preformatted" w:semiHidden="1" w:unhideWhenUsed="1"/>
+    <w:lsdException w:name="HTML Sample" w:semiHidden="1" w:unhideWhenUsed="1"/>
+    <w:lsdException w:name="HTML Typewriter" w:semiHidden="1" w:unhideWhenUsed="1"/>
+    <w:lsdException w:name="HTML Variable" w:semiHidden="1" w:unhideWhenUsed="1"/>
+    <w:lsdException w:name="Normal Table" w:semiHidden="1" w:unhideWhenUsed="1"/>
+    <w:lsdException w:name="annotation subject" w:semiHidden="1" w:unhideWhenUsed="1"/>
+    <w:lsdException w:name="No List" w:semiHidden="1" w:unhideWhenUsed="1"/>
+    <w:lsdException w:name="Outline List 1" w:semiHidden="1" w:unhideWhenUsed="1"/>
+    <w:lsdException w:name="Outline List 2" w:semiHidden="1" w:unhideWhenUsed="1"/>
+    <w:lsdException w:name="Outline List 3" w:semiHidden="1" w:unhideWhenUsed="1"/>
+    <w:lsdException w:name="Table Simple 1" w:semiHidden="1" w:unhideWhenUsed="1"/>
+    <w:lsdException w:name="Table Simple 2" w:semiHidden="1" w:unhideWhenUsed="1"/>
+    <w:lsdException w:name="Table Simple 3" w:semiHidden="1" w:unhideWhenUsed="1"/>
+    <w:lsdException w:name="Table Classic 1" w:semiHidden="1" w:unhideWhenUsed="1"/>
+    <w:lsdException w:name="Table Classic 2" w:semiHidden="1" w:unhideWhenUsed="1"/>
+    <w:lsdException w:name="Table Classic 3" w:semiHidden="1" w:unhideWhenUsed="1"/>
+    <w:lsdException w:name="Table Classic 4" w:semiHidden="1" w:unhideWhenUsed="1"/>
+    <w:lsdException w:name="Table Colorful 1" w:semiHidden="1" w:unhideWhenUsed="1"/>
+    <w:lsdException w:name="Table Colorful 2" w:semiHidden="1" w:unhideWhenUsed="1"/>
+    <w:lsdException w:name="Table Colorful 3" w:semiHidden="1" w:unhideWhenUsed="1"/>
+    <w:lsdException w:name="Table Columns 1" w:semiHidden="1" w:unhideWhenUsed="1"/>
+    <w:lsdException w:name="Table Columns 2" w:semiHidden="1" w:unhideWhenUsed="1"/>
+    <w:lsdException w:name="Table Columns 3" w:semiHidden="1" w:unhideWhenUsed="1"/>
+    <w:lsdException w:name="Table Columns 4" w:semiHidden="1" w:unhideWhenUsed="1"/>
+    <w:lsdException w:name="Table Columns 5" w:semiHidden="1" w:unhideWhenUsed="1"/>
+    <w:lsdException w:name="Table Grid 1" w:semiHidden="1" w:unhideWhenUsed="1"/>
+    <w:lsdException w:name="Table Grid 2" w:semiHidden="1" w:unhideWhenUsed="1"/>
+    <w:lsdException w:name="Table Grid 3" w:semiHidden="1" w:unhideWhenUsed="1"/>
+    <w:lsdException w:name="Table Grid 4" w:semiHidden="1" w:unhideWhenUsed="1"/>
+    <w:lsdException w:name="Table Grid 5" w:semiHidden="1" w:unhideWhenUsed="1"/>
+    <w:lsdException w:name="Table Grid 6" w:semiHidden="1" w:unhideWhenUsed="1"/>
+    <w:lsdException w:name="Table Grid 7" w:semiHidden="1" w:unhideWhenUsed="1"/>
+    <w:lsdException w:name="Table Grid 8" w:semiHidden="1" w:unhideWhenUsed="1"/>
+    <w:lsdException w:name="Table List 1" w:semiHidden="1" w:unhideWhenUsed="1"/>
+    <w:lsdException w:name="Table List 2" w:semiHidden="1" w:unhideWhenUsed="1"/>
+    <w:lsdException w:name="Table List 3" w:semiHidden="1" w:unhideWhenUsed="1"/>
+    <w:lsdException w:name="Table List 4" w:semiHidden="1" w:unhideWhenUsed="1"/>
+    <w:lsdException w:name="Table List 5" w:semiHidden="1" w:unhideWhenUsed="1"/>
+    <w:lsdException w:name="Table List 6" w:semiHidden="1" w:unhideWhenUsed="1"/>
+    <w:lsdException w:name="Table List 7" w:semiHidden="1" w:unhideWhenUsed="1"/>
+    <w:lsdException w:name="Table List 8" w:semiHidden="1" w:unhideWhenUsed="1"/>
+    <w:lsdException w:name="Table 3D effects 1" w:semiHidden="1" w:unhideWhenUsed="1"/>
+    <w:lsdException w:name="Table 3D effects 2" w:semiHidden="1" w:unhideWhenUsed="1"/>
+    <w:lsdException w:name="Table 3D effects 3" w:semiHidden="1" w:unhideWhenUsed="1"/>
+    <w:lsdException w:name="Table Contemporary" w:semiHidden="1" w:unhideWhenUsed="1"/>
+    <w:lsdException w:name="Table Elegant" w:semiHidden="1" w:unhideWhenUsed="1"/>
+    <w:lsdException w:name="Table Professional" w:semiHidden="1" w:unhideWhenUsed="1"/>
+    <w:lsdException w:name="Table Subtle 1" w:semiHidden="1" w:unhideWhenUsed="1"/>
+    <w:lsdException w:name="Table Subtle 2" w:semiHidden="1" w:unhideWhenUsed="1"/>
+    <w:lsdException w:name="Table Web 1" w:semiHidden="1" w:unhideWhenUsed="1"/>
+    <w:lsdException w:name="Table Web 2" w:semiHidden="1" w:unhideWhenUsed="1"/>
+    <w:lsdException w:name="Table Web 3" w:semiHidden="1" w:unhideWhenUsed="1"/>
+    <w:lsdException w:name="Balloon Text" w:semiHidden="1" w:unhideWhenUsed="1"/>
+    <w:lsdException w:name="Table Grid" w:uiPriority="59"/>
+    <w:lsdException w:name="Table Theme" w:semiHidden="1" w:unhideWhenUsed="1"/>
+    <w:lsdException w:name="Placeholder Text" w:semiHidden="1"/>
+    <w:lsdException w:name="No Spacing" w:uiPriority="1" w:qFormat="1"/>
+    <w:lsdException w:name="Light Shading" w:uiPriority="60"/>
+    <w:lsdException w:name="Light List" w:uiPriority="61"/>
+    <w:lsdException w:name="Light Grid" w:uiPriority="62"/>
+    <w:lsdException w:name="Medium Shading 1" w:uiPriority="63"/>
+    <w:lsdException w:name="Medium Shading 2" w:uiPriority="64"/>
+    <w:lsdException w:name="Medium List 1" w:uiPriority="65"/>
+    <w:lsdException w:name="Medium List 2" w:uiPriority="66"/>
+    <w:lsdException w:name="Medium Grid 1" w:uiPriority="67"/>
+    <w:lsdException w:name="Medium Grid 2" w:uiPriority="68"/>
+    <w:lsdException w:name="Medium Grid 3" w:uiPriority="69"/>
+    <w:lsdException w:name="Dark List" w:uiPriority="70"/>
+    <w:lsdException w:name="Colorful Shading" w:uiPriority="71"/>
+    <w:lsdException w:name="Colorful List" w:uiPriority="72"/>
+    <w:lsdException w:name="Colorful Grid" w:uiPriority="73"/>
+    <w:lsdException w:name="Light Shading Accent 1" w:uiPriority="60"/>
+    <w:lsdException w:name="Light List Accent 1" w:uiPriority="61"/>
+    <w:lsdException w:name="Light Grid Accent 1" w:uiPriority="62"/>
+    <w:lsdException w:name="Medium Shading 1 Accent 1" w:uiPriority="63"/>
+    <w:lsdException w:name="Medium Shading 2 Accent 1" w:uiPriority="64"/>
+    <w:lsdException w:name="Medium List 1 Accent 1" w:uiPriority="65"/>
+    <w:lsdException w:name="Revision" w:semiHidden="1"/>
+    <w:lsdException w:name="List Paragraph" w:uiPriority="34" w:qFormat="1"/>
+    <w:lsdException w:name="Quote" w:uiPriority="29" w:qFormat="1"/>
+    <w:lsdException w:name="Intense Quote" w:uiPriority="30" w:qFormat="1"/>
+    <w:lsdException w:name="Medium List 2 Accent 1" w:uiPriority="66"/>
+    <w:lsdException w:name="Medium Grid 1 Accent 1" w:uiPriority="67"/>
+    <w:lsdException w:name="Medium Grid 2 Accent 1" w:uiPriority="68"/>
+    <w:lsdException w:name="Medium Grid 3 Accent 1" w:uiPriority="69"/>
+    <w:lsdException w:name="Dark List Accent 1" w:uiPriority="70"/>
+    <w:lsdException w:name="Colorful Shading Accent 1" w:uiPriority="71"/>
+    <w:lsdException w:name="Colorful List Accent 1" w:uiPriority="72"/>
+    <w:lsdException w:name="Colorful Grid Accent 1" w:uiPriority="73"/>
+    <w:lsdException w:name="Light Shading Accent 2" w:uiPriority="60"/>
+    <w:lsdException w:name="Light List Accent 2" w:uiPriority="61"/>
+    <w:lsdException w:name="Light Grid Accent 2" w:uiPriority="62"/>
+    <w:lsdException w:name="Medium Shading 1 Accent 2" w:uiPriority="63"/>
+    <w:lsdException w:name="Medium Shading 2 Accent 2" w:uiPriority="64"/>
+    <w:lsdException w:name="Medium List 1 Accent 2" w:uiPriority="65"/>
+    <w:lsdException w:name="Medium List 2 Accent 2" w:uiPriority="66"/>
+    <w:lsdException w:name="Medium Grid 1 Accent 2" w:uiPriority="67"/>
+    <w:lsdException w:name="Medium Grid 2 Accent 2" w:uiPriority="68"/>
+    <w:lsdException w:name="Medium Grid 3 Accent 2" w:uiPriority="69"/>
+    <w:lsdException w:name="Dark List Accent 2" w:uiPriority="70"/>
+    <w:lsdException w:name="Colorful Shading Accent 2" w:uiPriority="71"/>
+    <w:lsdException w:name="Colorful List Accent 2" w:uiPriority="72"/>
+    <w:lsdException w:name="Colorful Grid Accent 2" w:uiPriority="73"/>
+    <w:lsdException w:name="Light Shading Accent 3" w:uiPriority="60"/>
+    <w:lsdException w:name="Light List Accent 3" w:uiPriority="61"/>
+    <w:lsdException w:name="Light Grid Accent 3" w:uiPriority="62"/>
+    <w:lsdException w:name="Medium Shading 1 Accent 3" w:uiPriority="63"/>
+    <w:lsdException w:name="Medium Shading 2 Accent 3" w:uiPriority="64"/>
+    <w:lsdException w:name="Medium List 1 Accent 3" w:uiPriority="65"/>
+    <w:lsdException w:name="Medium List 2 Accent 3" w:uiPriority="66"/>
+    <w:lsdException w:name="Medium Grid 1 Accent 3" w:uiPriority="67"/>
+    <w:lsdException w:name="Medium Grid 2 Accent 3" w:uiPriority="68"/>
+    <w:lsdException w:name="Medium Grid 3 Accent 3" w:uiPriority="69"/>
+    <w:lsdException w:name="Dark List Accent 3" w:uiPriority="70"/>
+    <w:lsdException w:name="Colorful Shading Accent 3" w:uiPriority="71"/>
+    <w:lsdException w:name="Colorful List Accent 3" w:uiPriority="72"/>
+    <w:lsdException w:name="Colorful Grid Accent 3" w:uiPriority="73"/>
+    <w:lsdException w:name="Light Shading Accent 4" w:uiPriority="60"/>
+    <w:lsdException w:name="Light List Accent 4" w:uiPriority="61"/>
+    <w:lsdException w:name="Light Grid Accent 4" w:uiPriority="62"/>
+    <w:lsdException w:name="Medium Shading 1 Accent 4" w:uiPriority="63"/>
+    <w:lsdException w:name="Medium Shading 2 Accent 4" w:uiPriority="64"/>
+    <w:lsdException w:name="Medium List 1 Accent 4" w:uiPriority="65"/>
+    <w:lsdException w:name="Medium List 2 Accent 4" w:uiPriority="66"/>
+    <w:lsdException w:name="Medium Grid 1 Accent 4" w:uiPriority="67"/>
+    <w:lsdException w:name="Medium Grid 2 Accent 4" w:uiPriority="68"/>
+    <w:lsdException w:name="Medium Grid 3 Accent 4" w:uiPriority="69"/>
+    <w:lsdException w:name="Dark List Accent 4" w:uiPriority="70"/>
+    <w:lsdException w:name="Colorful Shading Accent 4" w:uiPriority="71"/>
+    <w:lsdException w:name="Colorful List Accent 4" w:uiPriority="72"/>
+    <w:lsdException w:name="Colorful Grid Accent 4" w:uiPriority="73"/>
+    <w:lsdException w:name="Light Shading Accent 5" w:uiPriority="60"/>
+    <w:lsdException w:name="Light List Accent 5" w:uiPriority="61"/>
+    <w:lsdException w:name="Light Grid Accent 5" w:uiPriority="62"/>
+    <w:lsdException w:name="Medium Shading 1 Accent 5" w:uiPriority="63"/>
+    <w:lsdException w:name="Medium Shading 2 Accent 5" w:uiPriority="64"/>
+    <w:lsdException w:name="Medium List 1 Accent 5" w:uiPriority="65"/>
+    <w:lsdException w:name="Medium List 2 Accent 5" w:uiPriority="66"/>
+    <w:lsdException w:name="Medium Grid 1 Accent 5" w:uiPriority="67"/>
+    <w:lsdException w:name="Medium Grid 2 Accent 5" w:uiPriority="68"/>
+    <w:lsdException w:name="Medium Grid 3 Accent 5" w:uiPriority="69"/>
+    <w:lsdException w:name="Dark List Accent 5" w:uiPriority="70"/>
+    <w:lsdException w:name="Colorful Shading Accent 5" w:uiPriority="71"/>
+    <w:lsdException w:name="Colorful List Accent 5" w:uiPriority="72"/>
+    <w:lsdException w:name="Colorful Grid Accent 5" w:uiPriority="73"/>
+    <w:lsdException w:name="Light Shading Accent 6" w:uiPriority="60"/>
+    <w:lsdException w:name="Light List Accent 6" w:uiPriority="61"/>
+    <w:lsdException w:name="Light Grid Accent 6" w:uiPriority="62"/>
+    <w:lsdException w:name="Medium Shading 1 Accent 6" w:uiPriority="63"/>
+    <w:lsdException w:name="Medium Shading 2 Accent 6" w:uiPriority="64"/>
+    <w:lsdException w:name="Medium List 1 Accent 6" w:uiPriority="65"/>
+    <w:lsdException w:name="Medium List 2 Accent 6" w:uiPriority="66"/>
+    <w:lsdException w:name="Medium Grid 1 Accent 6" w:uiPriority="67"/>
+    <w:lsdException w:name="Medium Grid 2 Accent 6" w:uiPriority="68"/>
+    <w:lsdException w:name="Medium Grid 3 Accent 6" w:uiPriority="69"/>
+    <w:lsdException w:name="Dark List Accent 6" w:uiPriority="70"/>
+    <w:lsdException w:name="Colorful Shading Accent 6" w:uiPriority="71"/>
+    <w:lsdException w:name="Colorful List Accent 6" w:uiPriority="72"/>
+    <w:lsdException w:name="Colorful Grid Accent 6" w:uiPriority="73"/>
+    <w:lsdException w:name="Subtle Emphasis" w:uiPriority="19" w:qFormat="1"/>
+    <w:lsdException w:name="Intense Emphasis" w:uiPriority="21" w:qFormat="1"/>
+    <w:lsdException w:name="Subtle Reference" w:uiPriority="31" w:qFormat="1"/>
+    <w:lsdException w:name="Intense Reference" w:uiPriority="32" w:qFormat="1"/>
+    <w:lsdException w:name="Book Title" w:uiPriority="33" w:qFormat="1"/>
+    <w:lsdException w:name="Bibliography" w:semiHidden="1" w:uiPriority="37" w:unhideWhenUsed="1"/>
+    <w:lsdException w:name="TOC Heading" w:semiHidden="1" w:uiPriority="39" w:unhideWhenUsed="1" w:qFormat="1"/>
+    <w:lsdException w:name="Plain Table 1" w:uiPriority="41"/>
+    <w:lsdException w:name="Plain Table 2" w:uiPriority="42"/>
+    <w:lsdException w:name="Plain Table 3" w:uiPriority="43"/>
+    <w:lsdException w:name="Plain Table 4" w:uiPriority="44"/>
+    <w:lsdException w:name="Plain Table 5" w:uiPriority="45"/>
+    <w:lsdException w:name="Grid Table Light" w:uiPriority="40"/>
+    <w:lsdException w:name="Grid Table 1 Light" w:uiPriority="46"/>
+    <w:lsdException w:name="Grid Table 2" w:uiPriority="47"/>
+    <w:lsdException w:name="Grid Table 3" w:uiPriority="48"/>
+    <w:lsdException w:name="Grid Table 4" w:uiPriority="49"/>
+    <w:lsdException w:name="Grid Table 5 Dark" w:uiPriority="50"/>
+    <w:lsdException w:name="Grid Table 6 Colorful" w:uiPriority="51"/>
+    <w:lsdException w:name="Grid Table 7 Colorful" w:uiPriority="52"/>
+    <w:lsdException w:name="Grid Table 1 Light Accent 1" w:uiPriority="46"/>
+    <w:lsdException w:name="Grid Table 2 Accent 1" w:uiPriority="47"/>
+    <w:lsdException w:name="Grid Table 3 Accent 1" w:uiPriority="48"/>
+    <w:lsdException w:name="Grid Table 4 Accent 1" w:uiPriority="49"/>
+    <w:lsdException w:name="Grid Table 5 Dark Accent 1" w:uiPriority="50"/>
+    <w:lsdException w:name="Grid Table 6 Colorful Accent 1" w:uiPriority="51"/>
+    <w:lsdException w:name="Grid Table 7 Colorful Accent 1" w:uiPriority="52"/>
+    <w:lsdException w:name="Grid Table 1 Light Accent 2" w:uiPriority="46"/>
+    <w:lsdException w:name="Grid Table 2 Accent 2" w:uiPriority="47"/>
+    <w:lsdException w:name="Grid Table 3 Accent 2" w:uiPriority="48"/>
+    <w:lsdException w:name="Grid Table 4 Accent 2" w:uiPriority="49"/>
+    <w:lsdException w:name="Grid Table 5 Dark Accent 2" w:uiPriority="50"/>
+    <w:lsdException w:name="Grid Table 6 Colorful Accent 2" w:uiPriority="51"/>
+    <w:lsdException w:name="Grid Table 7 Colorful Accent 2" w:uiPriority="52"/>
+    <w:lsdException w:name="Grid Table 1 Light Accent 3" w:uiPriority="46"/>
+    <w:lsdException w:name="Grid Table 2 Accent 3" w:uiPriority="47"/>
+    <w:lsdException w:name="Grid Table 3 Accent 3" w:uiPriority="48"/>
+    <w:lsdException w:name="Grid Table 4 Accent 3" w:uiPriority="49"/>
+    <w:lsdException w:name="Grid Table 5 Dark Accent 3" w:uiPriority="50"/>
+    <w:lsdException w:name="Grid Table 6 Colorful Accent 3" w:uiPriority="51"/>
+    <w:lsdException w:name="Grid Table 7 Colorful Accent 3" w:uiPriority="52"/>
+    <w:lsdException w:name="Grid Table 1 Light Accent 4" w:uiPriority="46"/>
+    <w:lsdException w:name="Grid Table 2 Accent 4" w:uiPriority="47"/>
+    <w:lsdException w:name="Grid Table 3 Accent 4" w:uiPriority="48"/>
+    <w:lsdException w:name="Grid Table 4 Accent 4" w:uiPriority="49"/>
+    <w:lsdException w:name="Grid Table 5 Dark Accent 4" w:uiPriority="50"/>
+    <w:lsdException w:name="Grid Table 6 Colorful Accent 4" w:uiPriority="51"/>
+    <w:lsdException w:name="Grid Table 7 Colorful Accent 4" w:uiPriority="52"/>
+    <w:lsdException w:name="Grid Table 1 Light Accent 5" w:uiPriority="46"/>
+    <w:lsdException w:name="Grid Table 2 Accent 5" w:uiPriority="47"/>
+    <w:lsdException w:name="Grid Table 3 Accent 5" w:uiPriority="48"/>
+    <w:lsdException w:name="Grid Table 4 Accent 5" w:uiPriority="49"/>
+    <w:lsdException w:name="Grid Table 5 Dark Accent 5" w:uiPriority="50"/>
+    <w:lsdException w:name="Grid Table 6 Colorful Accent 5" w:uiPriority="51"/>
+    <w:lsdException w:name="Grid Table 7 Colorful Accent 5" w:uiPriority="52"/>
+    <w:lsdException w:name="Grid Table 1 Light Accent 6" w:uiPriority="46"/>
+    <w:lsdException w:name="Grid Table 2 Accent 6" w:uiPriority="47"/>
+    <w:lsdException w:name="Grid Table 3 Accent 6" w:uiPriority="48"/>
+    <w:lsdException w:name="Grid Table 4 Accent 6" w:uiPriority="49"/>
+    <w:lsdException w:name="Grid Table 5 Dark Accent 6" w:uiPriority="50"/>
+    <w:lsdException w:name="Grid Table 6 Colorful Accent 6" w:uiPriority="51"/>
+    <w:lsdException w:name="Grid Table 7 Colorful Accent 6" w:uiPriority="52"/>
+    <w:lsdException w:name="List Table 1 Light" w:uiPriority="46"/>
+    <w:lsdException w:name="List Table 2" w:uiPriority="47"/>
+    <w:lsdException w:name="List Table 3" w:uiPriority="48"/>
+    <w:lsdException w:name="List Table 4" w:uiPriority="49"/>
+    <w:lsdException w:name="List Table 5 Dark" w:uiPriority="50"/>
+    <w:lsdException w:name="List Table 6 Colorful" w:uiPriority="51"/>
+    <w:lsdException w:name="List Table 7 Colorful" w:uiPriority="52"/>
+    <w:lsdException w:name="List Table 1 Light Accent 1" w:uiPriority="46"/>
+    <w:lsdException w:name="List Table 2 Accent 1" w:uiPriority="47"/>
+    <w:lsdException w:name="List Table 3 Accent 1" w:uiPriority="48"/>
+    <w:lsdException w:name="List Table 4 Accent 1" w:uiPriority="49"/>
+    <w:lsdException w:name="List Table 5 Dark Accent 1" w:uiPriority="50"/>
+    <w:lsdException w:name="List Table 6 Colorful Accent 1" w:uiPriority="51"/>
+    <w:lsdException w:name="List Table 7 Colorful Accent 1" w:uiPriority="52"/>
+    <w:lsdException w:name="List Table 1 Light Accent 2" w:uiPriority="46"/>
+    <w:lsdException w:name="List Table 2 Accent 2" w:uiPriority="47"/>
+    <w:lsdException w:name="List Table 3 Accent 2" w:uiPriority="48"/>
+    <w:lsdException w:name="List Table 4 Accent 2" w:uiPriority="49"/>
+    <w:lsdException w:name="List Table 5 Dark Accent 2" w:uiPriority="50"/>
+    <w:lsdException w:name="List Table 6 Colorful Accent 2" w:uiPriority="51"/>
+    <w:lsdException w:name="List Table 7 Colorful Accent 2" w:uiPriority="52"/>
+    <w:lsdException w:name="List Table 1 Light Accent 3" w:uiPriority="46"/>
+    <w:lsdException w:name="List Table 2 Accent 3" w:uiPriority="47"/>
+    <w:lsdException w:name="List Table 3 Accent 3" w:uiPriority="48"/>
+    <w:lsdException w:name="List Table 4 Accent 3" w:uiPriority="49"/>
+    <w:lsdException w:name="List Table 5 Dark Accent 3" w:uiPriority="50"/>
+    <w:lsdException w:name="List Table 6 Colorful Accent 3" w:uiPriority="51"/>
+    <w:lsdException w:name="List Table 7 Colorful Accent 3" w:uiPriority="52"/>
+    <w:lsdException w:name="List Table 1 Light Accent 4" w:uiPriority="46"/>
+    <w:lsdException w:name="List Table 2 Accent 4" w:uiPriority="47"/>
+    <w:lsdException w:name="List Table 3 Accent 4" w:uiPriority="48"/>
+    <w:lsdException w:name="List Table 4 Accent 4" w:uiPriority="49"/>
+    <w:lsdException w:name="List Table 5 Dark Accent 4" w:uiPriority="50"/>
+    <w:lsdException w:name="List Table 6 Colorful Accent 4" w:uiPriority="51"/>
+    <w:lsdException w:name="List Table 7 Colorful Accent 4" w:uiPriority="52"/>
+    <w:lsdException w:name="List Table 1 Light Accent 5" w:uiPriority="46"/>
+    <w:lsdException w:name="List Table 2 Accent 5" w:uiPriority="47"/>
+    <w:lsdException w:name="List Table 3 Accent 5" w:uiPriority="48"/>
+    <w:lsdException w:name="List Table 4 Accent 5" w:uiPriority="49"/>
+    <w:lsdException w:name="List Table 5 Dark Accent 5" w:uiPriority="50"/>
+    <w:lsdException w:name="List Table 6 Colorful Accent 5" w:uiPriority="51"/>
+    <w:lsdException w:name="List Table 7 Colorful Accent 5" w:uiPriority="52"/>
+    <w:lsdException w:name="List Table 1 Light Accent 6" w:uiPriority="46"/>
+    <w:lsdException w:name="List Table 2 Accent 6" w:uiPriority="47"/>
+    <w:lsdException w:name="List Table 3 Accent 6" w:uiPriority="48"/>
+    <w:lsdException w:name="List Table 4 Accent 6" w:uiPriority="49"/>
+    <w:lsdException w:name="List Table 5 Dark Accent 6" w:uiPriority="50"/>
+    <w:lsdException w:name="List Table 6 Colorful Accent 6" w:uiPriority="51"/>
+    <w:lsdException w:name="List Table 7 Colorful Accent 6" w:uiPriority="52"/>
   </w:latentStyles>
   <w:style w:type="paragraph" w:default="1" w:styleId="Normal">
     <w:name w:val="Normal"/>

</xml_diff>

<commit_message>
removed old UI in design doc
</commit_message>
<xml_diff>
--- a/design/Design_v2.0.docx
+++ b/design/Design_v2.0.docx
@@ -1,6 +1,6 @@
 
 <file path=word/document.xml><?xml version="1.0" encoding="utf-8"?>
-<w:document xmlns:wpc="http://schemas.microsoft.com/office/word/2010/wordprocessingCanvas" xmlns:mc="http://schemas.openxmlformats.org/markup-compatibility/2006" xmlns:o="urn:schemas-microsoft-com:office:office" xmlns:r="http://schemas.openxmlformats.org/officeDocument/2006/relationships" xmlns:m="http://schemas.openxmlformats.org/officeDocument/2006/math" xmlns:v="urn:schemas-microsoft-com:vml" xmlns:wp14="http://schemas.microsoft.com/office/word/2010/wordprocessingDrawing" xmlns:wp="http://schemas.openxmlformats.org/drawingml/2006/wordprocessingDrawing" xmlns:w10="urn:schemas-microsoft-com:office:word" xmlns:w="http://schemas.openxmlformats.org/wordprocessingml/2006/main" xmlns:w14="http://schemas.microsoft.com/office/word/2010/wordml" xmlns:wpg="http://schemas.microsoft.com/office/word/2010/wordprocessingGroup" xmlns:wpi="http://schemas.microsoft.com/office/word/2010/wordprocessingInk" xmlns:wne="http://schemas.microsoft.com/office/word/2006/wordml" xmlns:wps="http://schemas.microsoft.com/office/word/2010/wordprocessingShape" mc:Ignorable="w14 wp14">
+<w:document xmlns:ve="http://schemas.openxmlformats.org/markup-compatibility/2006" xmlns:o="urn:schemas-microsoft-com:office:office" xmlns:r="http://schemas.openxmlformats.org/officeDocument/2006/relationships" xmlns:m="http://schemas.openxmlformats.org/officeDocument/2006/math" xmlns:v="urn:schemas-microsoft-com:vml" xmlns:wp="http://schemas.openxmlformats.org/drawingml/2006/wordprocessingDrawing" xmlns:w10="urn:schemas-microsoft-com:office:word" xmlns:w="http://schemas.openxmlformats.org/wordprocessingml/2006/main" xmlns:wne="http://schemas.microsoft.com/office/word/2006/wordml">
   <w:body>
     <w:sdt>
       <w:sdtPr>
@@ -25,7 +25,7 @@
           <w:tblPr>
             <w:tblW w:w="5000" w:type="pct"/>
             <w:jc w:val="center"/>
-            <w:tblLook w:val="04A0" w:firstRow="1" w:lastRow="0" w:firstColumn="1" w:lastColumn="0" w:noHBand="0" w:noVBand="1"/>
+            <w:tblLook w:val="04A0"/>
           </w:tblPr>
           <w:tblGrid>
             <w:gridCol w:w="9576"/>
@@ -68,7 +68,6 @@
                 <w:dataBinding w:prefixMappings="xmlns:ns0='http://schemas.openxmlformats.org/package/2006/metadata/core-properties' xmlns:ns1='http://purl.org/dc/elements/1.1/'" w:xpath="/ns0:coreProperties[1]/ns1:title[1]" w:storeItemID="{6C3C8BC8-F283-45AE-878A-BAB7291924A1}"/>
                 <w:text/>
               </w:sdtPr>
-              <w:sdtEndPr/>
               <w:sdtContent>
                 <w:tc>
                   <w:tcPr>
@@ -211,41 +210,13 @@
                     <w:bCs/>
                   </w:rPr>
                 </w:pPr>
-                <w:proofErr w:type="spellStart"/>
                 <w:r>
                   <w:rPr>
                     <w:rFonts w:cstheme="minorHAnsi"/>
                     <w:b/>
                     <w:bCs/>
                   </w:rPr>
-                  <w:t>Behnam</w:t>
-                </w:r>
-                <w:proofErr w:type="spellEnd"/>
-                <w:r>
-                  <w:rPr>
-                    <w:rFonts w:cstheme="minorHAnsi"/>
-                    <w:b/>
-                    <w:bCs/>
-                  </w:rPr>
-                  <w:t xml:space="preserve"> </w:t>
-                </w:r>
-                <w:proofErr w:type="spellStart"/>
-                <w:r>
-                  <w:rPr>
-                    <w:rFonts w:cstheme="minorHAnsi"/>
-                    <w:b/>
-                    <w:bCs/>
-                  </w:rPr>
-                  <w:t>Bastami</w:t>
-                </w:r>
-                <w:proofErr w:type="spellEnd"/>
-                <w:r>
-                  <w:rPr>
-                    <w:rFonts w:cstheme="minorHAnsi"/>
-                    <w:b/>
-                    <w:bCs/>
-                  </w:rPr>
-                  <w:t xml:space="preserve"> (A00197752)</w:t>
+                  <w:t>Behnam Bastami (A00197752)</w:t>
                 </w:r>
               </w:p>
               <w:p>
@@ -264,25 +235,7 @@
                     <w:b/>
                     <w:bCs/>
                   </w:rPr>
-                  <w:t xml:space="preserve">Ronald </w:t>
-                </w:r>
-                <w:proofErr w:type="spellStart"/>
-                <w:r>
-                  <w:rPr>
-                    <w:rFonts w:cstheme="minorHAnsi"/>
-                    <w:b/>
-                    <w:bCs/>
-                  </w:rPr>
-                  <w:t>Bellido</w:t>
-                </w:r>
-                <w:proofErr w:type="spellEnd"/>
-                <w:r>
-                  <w:rPr>
-                    <w:rFonts w:cstheme="minorHAnsi"/>
-                    <w:b/>
-                    <w:bCs/>
-                  </w:rPr>
-                  <w:t xml:space="preserve"> (A00694189)</w:t>
+                  <w:t>Ronald Bellido (A00694189)</w:t>
                 </w:r>
               </w:p>
               <w:p>
@@ -506,7 +459,7 @@
             </w:rPr>
             <w:fldChar w:fldCharType="separate"/>
           </w:r>
-          <w:hyperlink w:anchor="_Toc352703900" w:history="1">
+          <w:hyperlink w:anchor="_Toc352743483" w:history="1">
             <w:r>
               <w:rPr>
                 <w:rStyle w:val="Hyperlink"/>
@@ -533,7 +486,7 @@
                 <w:noProof/>
                 <w:webHidden/>
               </w:rPr>
-              <w:instrText xml:space="preserve"> PAGEREF _Toc352703900 \h </w:instrText>
+              <w:instrText xml:space="preserve"> PAGEREF _Toc352743483 \h </w:instrText>
             </w:r>
             <w:r>
               <w:rPr>
@@ -576,7 +529,7 @@
               <w:lang w:eastAsia="en-US"/>
             </w:rPr>
           </w:pPr>
-          <w:hyperlink w:anchor="_Toc352703901" w:history="1">
+          <w:hyperlink w:anchor="_Toc352743484" w:history="1">
             <w:r>
               <w:rPr>
                 <w:rStyle w:val="Hyperlink"/>
@@ -603,7 +556,7 @@
                 <w:noProof/>
                 <w:webHidden/>
               </w:rPr>
-              <w:instrText xml:space="preserve"> PAGEREF _Toc352703901 \h </w:instrText>
+              <w:instrText xml:space="preserve"> PAGEREF _Toc352743484 \h </w:instrText>
             </w:r>
             <w:r>
               <w:rPr>
@@ -646,7 +599,7 @@
               <w:lang w:eastAsia="en-US"/>
             </w:rPr>
           </w:pPr>
-          <w:hyperlink w:anchor="_Toc352703902" w:history="1">
+          <w:hyperlink w:anchor="_Toc352743485" w:history="1">
             <w:r>
               <w:rPr>
                 <w:rStyle w:val="Hyperlink"/>
@@ -673,7 +626,7 @@
                 <w:noProof/>
                 <w:webHidden/>
               </w:rPr>
-              <w:instrText xml:space="preserve"> PAGEREF _Toc352703902 \h </w:instrText>
+              <w:instrText xml:space="preserve"> PAGEREF _Toc352743485 \h </w:instrText>
             </w:r>
             <w:r>
               <w:rPr>
@@ -716,7 +669,7 @@
               <w:lang w:eastAsia="en-US"/>
             </w:rPr>
           </w:pPr>
-          <w:hyperlink w:anchor="_Toc352703903" w:history="1">
+          <w:hyperlink w:anchor="_Toc352743486" w:history="1">
             <w:r>
               <w:rPr>
                 <w:rStyle w:val="Hyperlink"/>
@@ -743,7 +696,7 @@
                 <w:noProof/>
                 <w:webHidden/>
               </w:rPr>
-              <w:instrText xml:space="preserve"> PAGEREF _Toc352703903 \h </w:instrText>
+              <w:instrText xml:space="preserve"> PAGEREF _Toc352743486 \h </w:instrText>
             </w:r>
             <w:r>
               <w:rPr>
@@ -786,7 +739,7 @@
               <w:lang w:eastAsia="en-US"/>
             </w:rPr>
           </w:pPr>
-          <w:hyperlink w:anchor="_Toc352703904" w:history="1">
+          <w:hyperlink w:anchor="_Toc352743487" w:history="1">
             <w:r>
               <w:rPr>
                 <w:rStyle w:val="Hyperlink"/>
@@ -813,7 +766,7 @@
                 <w:noProof/>
                 <w:webHidden/>
               </w:rPr>
-              <w:instrText xml:space="preserve"> PAGEREF _Toc352703904 \h </w:instrText>
+              <w:instrText xml:space="preserve"> PAGEREF _Toc352743487 \h </w:instrText>
             </w:r>
             <w:r>
               <w:rPr>
@@ -856,7 +809,7 @@
               <w:lang w:eastAsia="en-US"/>
             </w:rPr>
           </w:pPr>
-          <w:hyperlink w:anchor="_Toc352703905" w:history="1">
+          <w:hyperlink w:anchor="_Toc352743488" w:history="1">
             <w:r>
               <w:rPr>
                 <w:rStyle w:val="Hyperlink"/>
@@ -883,7 +836,149 @@
                 <w:noProof/>
                 <w:webHidden/>
               </w:rPr>
-              <w:instrText xml:space="preserve"> PAGEREF _Toc352703905 \h </w:instrText>
+              <w:instrText xml:space="preserve"> PAGEREF _Toc352743488 \h </w:instrText>
+            </w:r>
+            <w:r>
+              <w:rPr>
+                <w:noProof/>
+                <w:webHidden/>
+              </w:rPr>
+            </w:r>
+            <w:r>
+              <w:rPr>
+                <w:noProof/>
+                <w:webHidden/>
+              </w:rPr>
+              <w:fldChar w:fldCharType="separate"/>
+            </w:r>
+            <w:r>
+              <w:rPr>
+                <w:noProof/>
+                <w:webHidden/>
+              </w:rPr>
+              <w:t>5</w:t>
+            </w:r>
+            <w:r>
+              <w:rPr>
+                <w:noProof/>
+                <w:webHidden/>
+              </w:rPr>
+              <w:fldChar w:fldCharType="end"/>
+            </w:r>
+          </w:hyperlink>
+        </w:p>
+        <w:p>
+          <w:pPr>
+            <w:pStyle w:val="TOC3"/>
+            <w:tabs>
+              <w:tab w:val="right" w:leader="dot" w:pos="9350"/>
+            </w:tabs>
+            <w:rPr>
+              <w:noProof/>
+              <w:sz w:val="22"/>
+              <w:lang w:eastAsia="en-US"/>
+            </w:rPr>
+          </w:pPr>
+          <w:hyperlink w:anchor="_Toc352743489" w:history="1">
+            <w:r>
+              <w:rPr>
+                <w:rStyle w:val="Hyperlink"/>
+                <w:noProof/>
+                <w:lang w:eastAsia="ja-JP"/>
+              </w:rPr>
+              <w:t>Multicast type</w:t>
+            </w:r>
+            <w:r>
+              <w:rPr>
+                <w:noProof/>
+                <w:webHidden/>
+              </w:rPr>
+              <w:tab/>
+            </w:r>
+            <w:r>
+              <w:rPr>
+                <w:noProof/>
+                <w:webHidden/>
+              </w:rPr>
+              <w:fldChar w:fldCharType="begin"/>
+            </w:r>
+            <w:r>
+              <w:rPr>
+                <w:noProof/>
+                <w:webHidden/>
+              </w:rPr>
+              <w:instrText xml:space="preserve"> PAGEREF _Toc352743489 \h </w:instrText>
+            </w:r>
+            <w:r>
+              <w:rPr>
+                <w:noProof/>
+                <w:webHidden/>
+              </w:rPr>
+            </w:r>
+            <w:r>
+              <w:rPr>
+                <w:noProof/>
+                <w:webHidden/>
+              </w:rPr>
+              <w:fldChar w:fldCharType="separate"/>
+            </w:r>
+            <w:r>
+              <w:rPr>
+                <w:noProof/>
+                <w:webHidden/>
+              </w:rPr>
+              <w:t>5</w:t>
+            </w:r>
+            <w:r>
+              <w:rPr>
+                <w:noProof/>
+                <w:webHidden/>
+              </w:rPr>
+              <w:fldChar w:fldCharType="end"/>
+            </w:r>
+          </w:hyperlink>
+        </w:p>
+        <w:p>
+          <w:pPr>
+            <w:pStyle w:val="TOC3"/>
+            <w:tabs>
+              <w:tab w:val="right" w:leader="dot" w:pos="9350"/>
+            </w:tabs>
+            <w:rPr>
+              <w:noProof/>
+              <w:sz w:val="22"/>
+              <w:lang w:eastAsia="en-US"/>
+            </w:rPr>
+          </w:pPr>
+          <w:hyperlink w:anchor="_Toc352743490" w:history="1">
+            <w:r>
+              <w:rPr>
+                <w:rStyle w:val="Hyperlink"/>
+                <w:noProof/>
+                <w:lang w:eastAsia="ja-JP"/>
+              </w:rPr>
+              <w:t>List type</w:t>
+            </w:r>
+            <w:r>
+              <w:rPr>
+                <w:noProof/>
+                <w:webHidden/>
+              </w:rPr>
+              <w:tab/>
+            </w:r>
+            <w:r>
+              <w:rPr>
+                <w:noProof/>
+                <w:webHidden/>
+              </w:rPr>
+              <w:fldChar w:fldCharType="begin"/>
+            </w:r>
+            <w:r>
+              <w:rPr>
+                <w:noProof/>
+                <w:webHidden/>
+              </w:rPr>
+              <w:instrText xml:space="preserve"> PAGEREF _Toc352743490 \h </w:instrText>
             </w:r>
             <w:r>
               <w:rPr>
@@ -926,7 +1021,7 @@
               <w:lang w:eastAsia="en-US"/>
             </w:rPr>
           </w:pPr>
-          <w:hyperlink w:anchor="_Toc352703906" w:history="1">
+          <w:hyperlink w:anchor="_Toc352743491" w:history="1">
             <w:r>
               <w:rPr>
                 <w:rStyle w:val="Hyperlink"/>
@@ -953,7 +1048,7 @@
                 <w:noProof/>
                 <w:webHidden/>
               </w:rPr>
-              <w:instrText xml:space="preserve"> PAGEREF _Toc352703906 \h </w:instrText>
+              <w:instrText xml:space="preserve"> PAGEREF _Toc352743491 \h </w:instrText>
             </w:r>
             <w:r>
               <w:rPr>
@@ -996,7 +1091,7 @@
               <w:lang w:eastAsia="en-US"/>
             </w:rPr>
           </w:pPr>
-          <w:hyperlink w:anchor="_Toc352703907" w:history="1">
+          <w:hyperlink w:anchor="_Toc352743492" w:history="1">
             <w:r>
               <w:rPr>
                 <w:rStyle w:val="Hyperlink"/>
@@ -1023,7 +1118,7 @@
                 <w:noProof/>
                 <w:webHidden/>
               </w:rPr>
-              <w:instrText xml:space="preserve"> PAGEREF _Toc352703907 \h </w:instrText>
+              <w:instrText xml:space="preserve"> PAGEREF _Toc352743492 \h </w:instrText>
             </w:r>
             <w:r>
               <w:rPr>
@@ -1066,7 +1161,7 @@
               <w:lang w:eastAsia="en-US"/>
             </w:rPr>
           </w:pPr>
-          <w:hyperlink w:anchor="_Toc352703908" w:history="1">
+          <w:hyperlink w:anchor="_Toc352743493" w:history="1">
             <w:r>
               <w:rPr>
                 <w:rStyle w:val="Hyperlink"/>
@@ -1093,7 +1188,7 @@
                 <w:noProof/>
                 <w:webHidden/>
               </w:rPr>
-              <w:instrText xml:space="preserve"> PAGEREF _Toc352703908 \h </w:instrText>
+              <w:instrText xml:space="preserve"> PAGEREF _Toc352743493 \h </w:instrText>
             </w:r>
             <w:r>
               <w:rPr>
@@ -1136,7 +1231,7 @@
               <w:lang w:eastAsia="en-US"/>
             </w:rPr>
           </w:pPr>
-          <w:hyperlink w:anchor="_Toc352703909" w:history="1">
+          <w:hyperlink w:anchor="_Toc352743494" w:history="1">
             <w:r>
               <w:rPr>
                 <w:rStyle w:val="Hyperlink"/>
@@ -1163,7 +1258,7 @@
                 <w:noProof/>
                 <w:webHidden/>
               </w:rPr>
-              <w:instrText xml:space="preserve"> PAGEREF _Toc352703909 \h </w:instrText>
+              <w:instrText xml:space="preserve"> PAGEREF _Toc352743494 \h </w:instrText>
             </w:r>
             <w:r>
               <w:rPr>
@@ -1206,7 +1301,7 @@
               <w:lang w:eastAsia="en-US"/>
             </w:rPr>
           </w:pPr>
-          <w:hyperlink w:anchor="_Toc352703910" w:history="1">
+          <w:hyperlink w:anchor="_Toc352743495" w:history="1">
             <w:r>
               <w:rPr>
                 <w:rStyle w:val="Hyperlink"/>
@@ -1233,7 +1328,7 @@
                 <w:noProof/>
                 <w:webHidden/>
               </w:rPr>
-              <w:instrText xml:space="preserve"> PAGEREF _Toc352703910 \h </w:instrText>
+              <w:instrText xml:space="preserve"> PAGEREF _Toc352743495 \h </w:instrText>
             </w:r>
             <w:r>
               <w:rPr>
@@ -1276,7 +1371,7 @@
               <w:lang w:eastAsia="en-US"/>
             </w:rPr>
           </w:pPr>
-          <w:hyperlink w:anchor="_Toc352703911" w:history="1">
+          <w:hyperlink w:anchor="_Toc352743496" w:history="1">
             <w:r>
               <w:rPr>
                 <w:rStyle w:val="Hyperlink"/>
@@ -1303,7 +1398,7 @@
                 <w:noProof/>
                 <w:webHidden/>
               </w:rPr>
-              <w:instrText xml:space="preserve"> PAGEREF _Toc352703911 \h </w:instrText>
+              <w:instrText xml:space="preserve"> PAGEREF _Toc352743496 \h </w:instrText>
             </w:r>
             <w:r>
               <w:rPr>
@@ -1346,7 +1441,7 @@
               <w:lang w:eastAsia="en-US"/>
             </w:rPr>
           </w:pPr>
-          <w:hyperlink w:anchor="_Toc352703912" w:history="1">
+          <w:hyperlink w:anchor="_Toc352743497" w:history="1">
             <w:r>
               <w:rPr>
                 <w:rStyle w:val="Hyperlink"/>
@@ -1373,7 +1468,7 @@
                 <w:noProof/>
                 <w:webHidden/>
               </w:rPr>
-              <w:instrText xml:space="preserve"> PAGEREF _Toc352703912 \h </w:instrText>
+              <w:instrText xml:space="preserve"> PAGEREF _Toc352743497 \h </w:instrText>
             </w:r>
             <w:r>
               <w:rPr>
@@ -1416,7 +1511,7 @@
               <w:lang w:eastAsia="en-US"/>
             </w:rPr>
           </w:pPr>
-          <w:hyperlink w:anchor="_Toc352703913" w:history="1">
+          <w:hyperlink w:anchor="_Toc352743498" w:history="1">
             <w:r>
               <w:rPr>
                 <w:rStyle w:val="Hyperlink"/>
@@ -1443,7 +1538,7 @@
                 <w:noProof/>
                 <w:webHidden/>
               </w:rPr>
-              <w:instrText xml:space="preserve"> PAGEREF _Toc352703913 \h </w:instrText>
+              <w:instrText xml:space="preserve"> PAGEREF _Toc352743498 \h </w:instrText>
             </w:r>
             <w:r>
               <w:rPr>
@@ -1486,7 +1581,7 @@
               <w:lang w:eastAsia="en-US"/>
             </w:rPr>
           </w:pPr>
-          <w:hyperlink w:anchor="_Toc352703914" w:history="1">
+          <w:hyperlink w:anchor="_Toc352743499" w:history="1">
             <w:r>
               <w:rPr>
                 <w:rStyle w:val="Hyperlink"/>
@@ -1513,7 +1608,7 @@
                 <w:noProof/>
                 <w:webHidden/>
               </w:rPr>
-              <w:instrText xml:space="preserve"> PAGEREF _Toc352703914 \h </w:instrText>
+              <w:instrText xml:space="preserve"> PAGEREF _Toc352743499 \h </w:instrText>
             </w:r>
             <w:r>
               <w:rPr>
@@ -1556,7 +1651,7 @@
               <w:lang w:eastAsia="en-US"/>
             </w:rPr>
           </w:pPr>
-          <w:hyperlink w:anchor="_Toc352703915" w:history="1">
+          <w:hyperlink w:anchor="_Toc352743500" w:history="1">
             <w:r>
               <w:rPr>
                 <w:rStyle w:val="Hyperlink"/>
@@ -1583,7 +1678,7 @@
                 <w:noProof/>
                 <w:webHidden/>
               </w:rPr>
-              <w:instrText xml:space="preserve"> PAGEREF _Toc352703915 \h </w:instrText>
+              <w:instrText xml:space="preserve"> PAGEREF _Toc352743500 \h </w:instrText>
             </w:r>
             <w:r>
               <w:rPr>
@@ -1626,7 +1721,7 @@
               <w:lang w:eastAsia="en-US"/>
             </w:rPr>
           </w:pPr>
-          <w:hyperlink w:anchor="_Toc352703916" w:history="1">
+          <w:hyperlink w:anchor="_Toc352743501" w:history="1">
             <w:r>
               <w:rPr>
                 <w:rStyle w:val="Hyperlink"/>
@@ -1653,7 +1748,7 @@
                 <w:noProof/>
                 <w:webHidden/>
               </w:rPr>
-              <w:instrText xml:space="preserve"> PAGEREF _Toc352703916 \h </w:instrText>
+              <w:instrText xml:space="preserve"> PAGEREF _Toc352743501 \h </w:instrText>
             </w:r>
             <w:r>
               <w:rPr>
@@ -1696,7 +1791,7 @@
               <w:lang w:eastAsia="en-US"/>
             </w:rPr>
           </w:pPr>
-          <w:hyperlink w:anchor="_Toc352703917" w:history="1">
+          <w:hyperlink w:anchor="_Toc352743502" w:history="1">
             <w:r>
               <w:rPr>
                 <w:rStyle w:val="Hyperlink"/>
@@ -1723,7 +1818,7 @@
                 <w:noProof/>
                 <w:webHidden/>
               </w:rPr>
-              <w:instrText xml:space="preserve"> PAGEREF _Toc352703917 \h </w:instrText>
+              <w:instrText xml:space="preserve"> PAGEREF _Toc352743502 \h </w:instrText>
             </w:r>
             <w:r>
               <w:rPr>
@@ -1766,7 +1861,7 @@
               <w:lang w:eastAsia="en-US"/>
             </w:rPr>
           </w:pPr>
-          <w:hyperlink w:anchor="_Toc352703918" w:history="1">
+          <w:hyperlink w:anchor="_Toc352743503" w:history="1">
             <w:r>
               <w:rPr>
                 <w:rStyle w:val="Hyperlink"/>
@@ -1793,7 +1888,7 @@
                 <w:noProof/>
                 <w:webHidden/>
               </w:rPr>
-              <w:instrText xml:space="preserve"> PAGEREF _Toc352703918 \h </w:instrText>
+              <w:instrText xml:space="preserve"> PAGEREF _Toc352743503 \h </w:instrText>
             </w:r>
             <w:r>
               <w:rPr>
@@ -1836,7 +1931,7 @@
               <w:lang w:eastAsia="en-US"/>
             </w:rPr>
           </w:pPr>
-          <w:hyperlink w:anchor="_Toc352703919" w:history="1">
+          <w:hyperlink w:anchor="_Toc352743504" w:history="1">
             <w:r>
               <w:rPr>
                 <w:rStyle w:val="Hyperlink"/>
@@ -1863,7 +1958,7 @@
                 <w:noProof/>
                 <w:webHidden/>
               </w:rPr>
-              <w:instrText xml:space="preserve"> PAGEREF _Toc352703919 \h </w:instrText>
+              <w:instrText xml:space="preserve"> PAGEREF _Toc352743504 \h </w:instrText>
             </w:r>
             <w:r>
               <w:rPr>
@@ -1906,7 +2001,7 @@
               <w:lang w:eastAsia="en-US"/>
             </w:rPr>
           </w:pPr>
-          <w:hyperlink w:anchor="_Toc352703920" w:history="1">
+          <w:hyperlink w:anchor="_Toc352743505" w:history="1">
             <w:r>
               <w:rPr>
                 <w:rStyle w:val="Hyperlink"/>
@@ -1933,7 +2028,7 @@
                 <w:noProof/>
                 <w:webHidden/>
               </w:rPr>
-              <w:instrText xml:space="preserve"> PAGEREF _Toc352703920 \h </w:instrText>
+              <w:instrText xml:space="preserve"> PAGEREF _Toc352743505 \h </w:instrText>
             </w:r>
             <w:r>
               <w:rPr>
@@ -1976,7 +2071,7 @@
               <w:lang w:eastAsia="en-US"/>
             </w:rPr>
           </w:pPr>
-          <w:hyperlink w:anchor="_Toc352703921" w:history="1">
+          <w:hyperlink w:anchor="_Toc352743506" w:history="1">
             <w:r>
               <w:rPr>
                 <w:rStyle w:val="Hyperlink"/>
@@ -2003,7 +2098,7 @@
                 <w:noProof/>
                 <w:webHidden/>
               </w:rPr>
-              <w:instrText xml:space="preserve"> PAGEREF _Toc352703921 \h </w:instrText>
+              <w:instrText xml:space="preserve"> PAGEREF _Toc352743506 \h </w:instrText>
             </w:r>
             <w:r>
               <w:rPr>
@@ -2046,7 +2141,7 @@
               <w:lang w:eastAsia="en-US"/>
             </w:rPr>
           </w:pPr>
-          <w:hyperlink w:anchor="_Toc352703922" w:history="1">
+          <w:hyperlink w:anchor="_Toc352743507" w:history="1">
             <w:r>
               <w:rPr>
                 <w:rStyle w:val="Hyperlink"/>
@@ -2073,7 +2168,7 @@
                 <w:noProof/>
                 <w:webHidden/>
               </w:rPr>
-              <w:instrText xml:space="preserve"> PAGEREF _Toc352703922 \h </w:instrText>
+              <w:instrText xml:space="preserve"> PAGEREF _Toc352743507 \h </w:instrText>
             </w:r>
             <w:r>
               <w:rPr>
@@ -2116,7 +2211,7 @@
               <w:lang w:eastAsia="en-US"/>
             </w:rPr>
           </w:pPr>
-          <w:hyperlink w:anchor="_Toc352703923" w:history="1">
+          <w:hyperlink w:anchor="_Toc352743508" w:history="1">
             <w:r>
               <w:rPr>
                 <w:rStyle w:val="Hyperlink"/>
@@ -2143,7 +2238,7 @@
                 <w:noProof/>
                 <w:webHidden/>
               </w:rPr>
-              <w:instrText xml:space="preserve"> PAGEREF _Toc352703923 \h </w:instrText>
+              <w:instrText xml:space="preserve"> PAGEREF _Toc352743508 \h </w:instrText>
             </w:r>
             <w:r>
               <w:rPr>
@@ -2164,6 +2259,146 @@
                 <w:webHidden/>
               </w:rPr>
               <w:t>12</w:t>
+            </w:r>
+            <w:r>
+              <w:rPr>
+                <w:noProof/>
+                <w:webHidden/>
+              </w:rPr>
+              <w:fldChar w:fldCharType="end"/>
+            </w:r>
+          </w:hyperlink>
+        </w:p>
+        <w:p>
+          <w:pPr>
+            <w:pStyle w:val="TOC1"/>
+            <w:tabs>
+              <w:tab w:val="right" w:leader="dot" w:pos="9350"/>
+            </w:tabs>
+            <w:rPr>
+              <w:noProof/>
+              <w:sz w:val="22"/>
+              <w:lang w:eastAsia="en-US"/>
+            </w:rPr>
+          </w:pPr>
+          <w:hyperlink w:anchor="_Toc352743509" w:history="1">
+            <w:r>
+              <w:rPr>
+                <w:rStyle w:val="Hyperlink"/>
+                <w:noProof/>
+              </w:rPr>
+              <w:t>Server</w:t>
+            </w:r>
+            <w:r>
+              <w:rPr>
+                <w:noProof/>
+                <w:webHidden/>
+              </w:rPr>
+              <w:tab/>
+            </w:r>
+            <w:r>
+              <w:rPr>
+                <w:noProof/>
+                <w:webHidden/>
+              </w:rPr>
+              <w:fldChar w:fldCharType="begin"/>
+            </w:r>
+            <w:r>
+              <w:rPr>
+                <w:noProof/>
+                <w:webHidden/>
+              </w:rPr>
+              <w:instrText xml:space="preserve"> PAGEREF _Toc352743509 \h </w:instrText>
+            </w:r>
+            <w:r>
+              <w:rPr>
+                <w:noProof/>
+                <w:webHidden/>
+              </w:rPr>
+            </w:r>
+            <w:r>
+              <w:rPr>
+                <w:noProof/>
+                <w:webHidden/>
+              </w:rPr>
+              <w:fldChar w:fldCharType="separate"/>
+            </w:r>
+            <w:r>
+              <w:rPr>
+                <w:noProof/>
+                <w:webHidden/>
+              </w:rPr>
+              <w:t>13</w:t>
+            </w:r>
+            <w:r>
+              <w:rPr>
+                <w:noProof/>
+                <w:webHidden/>
+              </w:rPr>
+              <w:fldChar w:fldCharType="end"/>
+            </w:r>
+          </w:hyperlink>
+        </w:p>
+        <w:p>
+          <w:pPr>
+            <w:pStyle w:val="TOC2"/>
+            <w:tabs>
+              <w:tab w:val="right" w:leader="dot" w:pos="9350"/>
+            </w:tabs>
+            <w:rPr>
+              <w:noProof/>
+              <w:sz w:val="22"/>
+              <w:lang w:eastAsia="en-US"/>
+            </w:rPr>
+          </w:pPr>
+          <w:hyperlink w:anchor="_Toc352743510" w:history="1">
+            <w:r>
+              <w:rPr>
+                <w:rStyle w:val="Hyperlink"/>
+                <w:noProof/>
+              </w:rPr>
+              <w:t>State Transition Diagrams</w:t>
+            </w:r>
+            <w:r>
+              <w:rPr>
+                <w:noProof/>
+                <w:webHidden/>
+              </w:rPr>
+              <w:tab/>
+            </w:r>
+            <w:r>
+              <w:rPr>
+                <w:noProof/>
+                <w:webHidden/>
+              </w:rPr>
+              <w:fldChar w:fldCharType="begin"/>
+            </w:r>
+            <w:r>
+              <w:rPr>
+                <w:noProof/>
+                <w:webHidden/>
+              </w:rPr>
+              <w:instrText xml:space="preserve"> PAGEREF _Toc352743510 \h </w:instrText>
+            </w:r>
+            <w:r>
+              <w:rPr>
+                <w:noProof/>
+                <w:webHidden/>
+              </w:rPr>
+            </w:r>
+            <w:r>
+              <w:rPr>
+                <w:noProof/>
+                <w:webHidden/>
+              </w:rPr>
+              <w:fldChar w:fldCharType="separate"/>
+            </w:r>
+            <w:r>
+              <w:rPr>
+                <w:noProof/>
+                <w:webHidden/>
+              </w:rPr>
+              <w:t>13</w:t>
             </w:r>
             <w:r>
               <w:rPr>
@@ -2186,13 +2421,13 @@
               <w:lang w:eastAsia="en-US"/>
             </w:rPr>
           </w:pPr>
-          <w:hyperlink w:anchor="_Toc352703924" w:history="1">
+          <w:hyperlink w:anchor="_Toc352743511" w:history="1">
             <w:r>
               <w:rPr>
                 <w:rStyle w:val="Hyperlink"/>
                 <w:noProof/>
               </w:rPr>
-              <w:t>UI</w:t>
+              <w:t>Overview</w:t>
             </w:r>
             <w:r>
               <w:rPr>
@@ -2213,7 +2448,7 @@
                 <w:noProof/>
                 <w:webHidden/>
               </w:rPr>
-              <w:instrText xml:space="preserve"> PAGEREF _Toc352703924 \h </w:instrText>
+              <w:instrText xml:space="preserve"> PAGEREF _Toc352743511 \h </w:instrText>
             </w:r>
             <w:r>
               <w:rPr>
@@ -2234,6 +2469,651 @@
                 <w:webHidden/>
               </w:rPr>
               <w:t>13</w:t>
+            </w:r>
+            <w:r>
+              <w:rPr>
+                <w:noProof/>
+                <w:webHidden/>
+              </w:rPr>
+              <w:fldChar w:fldCharType="end"/>
+            </w:r>
+          </w:hyperlink>
+        </w:p>
+        <w:p>
+          <w:pPr>
+            <w:pStyle w:val="TOC3"/>
+            <w:tabs>
+              <w:tab w:val="right" w:leader="dot" w:pos="9350"/>
+            </w:tabs>
+            <w:rPr>
+              <w:noProof/>
+              <w:sz w:val="22"/>
+              <w:lang w:eastAsia="en-US"/>
+            </w:rPr>
+          </w:pPr>
+          <w:hyperlink w:anchor="_Toc352743512" w:history="1">
+            <w:r>
+              <w:rPr>
+                <w:rStyle w:val="Hyperlink"/>
+                <w:noProof/>
+              </w:rPr>
+              <w:t>Overall Server Pseudocode</w:t>
+            </w:r>
+            <w:r>
+              <w:rPr>
+                <w:noProof/>
+                <w:webHidden/>
+              </w:rPr>
+              <w:tab/>
+            </w:r>
+            <w:r>
+              <w:rPr>
+                <w:noProof/>
+                <w:webHidden/>
+              </w:rPr>
+              <w:fldChar w:fldCharType="begin"/>
+            </w:r>
+            <w:r>
+              <w:rPr>
+                <w:noProof/>
+                <w:webHidden/>
+              </w:rPr>
+              <w:instrText xml:space="preserve"> PAGEREF _Toc352743512 \h </w:instrText>
+            </w:r>
+            <w:r>
+              <w:rPr>
+                <w:noProof/>
+                <w:webHidden/>
+              </w:rPr>
+            </w:r>
+            <w:r>
+              <w:rPr>
+                <w:noProof/>
+                <w:webHidden/>
+              </w:rPr>
+              <w:fldChar w:fldCharType="separate"/>
+            </w:r>
+            <w:r>
+              <w:rPr>
+                <w:noProof/>
+                <w:webHidden/>
+              </w:rPr>
+              <w:t>14</w:t>
+            </w:r>
+            <w:r>
+              <w:rPr>
+                <w:noProof/>
+                <w:webHidden/>
+              </w:rPr>
+              <w:fldChar w:fldCharType="end"/>
+            </w:r>
+          </w:hyperlink>
+        </w:p>
+        <w:p>
+          <w:pPr>
+            <w:pStyle w:val="TOC3"/>
+            <w:tabs>
+              <w:tab w:val="right" w:leader="dot" w:pos="9350"/>
+            </w:tabs>
+            <w:rPr>
+              <w:noProof/>
+              <w:sz w:val="22"/>
+              <w:lang w:eastAsia="en-US"/>
+            </w:rPr>
+          </w:pPr>
+          <w:hyperlink w:anchor="_Toc352743513" w:history="1">
+            <w:r>
+              <w:rPr>
+                <w:rStyle w:val="Hyperlink"/>
+                <w:noProof/>
+              </w:rPr>
+              <w:t>TCPListen:</w:t>
+            </w:r>
+            <w:r>
+              <w:rPr>
+                <w:noProof/>
+                <w:webHidden/>
+              </w:rPr>
+              <w:tab/>
+            </w:r>
+            <w:r>
+              <w:rPr>
+                <w:noProof/>
+                <w:webHidden/>
+              </w:rPr>
+              <w:fldChar w:fldCharType="begin"/>
+            </w:r>
+            <w:r>
+              <w:rPr>
+                <w:noProof/>
+                <w:webHidden/>
+              </w:rPr>
+              <w:instrText xml:space="preserve"> PAGEREF _Toc352743513 \h </w:instrText>
+            </w:r>
+            <w:r>
+              <w:rPr>
+                <w:noProof/>
+                <w:webHidden/>
+              </w:rPr>
+            </w:r>
+            <w:r>
+              <w:rPr>
+                <w:noProof/>
+                <w:webHidden/>
+              </w:rPr>
+              <w:fldChar w:fldCharType="separate"/>
+            </w:r>
+            <w:r>
+              <w:rPr>
+                <w:noProof/>
+                <w:webHidden/>
+              </w:rPr>
+              <w:t>14</w:t>
+            </w:r>
+            <w:r>
+              <w:rPr>
+                <w:noProof/>
+                <w:webHidden/>
+              </w:rPr>
+              <w:fldChar w:fldCharType="end"/>
+            </w:r>
+          </w:hyperlink>
+        </w:p>
+        <w:p>
+          <w:pPr>
+            <w:pStyle w:val="TOC3"/>
+            <w:tabs>
+              <w:tab w:val="right" w:leader="dot" w:pos="9350"/>
+            </w:tabs>
+            <w:rPr>
+              <w:noProof/>
+              <w:sz w:val="22"/>
+              <w:lang w:eastAsia="en-US"/>
+            </w:rPr>
+          </w:pPr>
+          <w:hyperlink w:anchor="_Toc352743514" w:history="1">
+            <w:r>
+              <w:rPr>
+                <w:rStyle w:val="Hyperlink"/>
+                <w:noProof/>
+              </w:rPr>
+              <w:t>ListenForClientRequests:</w:t>
+            </w:r>
+            <w:r>
+              <w:rPr>
+                <w:noProof/>
+                <w:webHidden/>
+              </w:rPr>
+              <w:tab/>
+            </w:r>
+            <w:r>
+              <w:rPr>
+                <w:noProof/>
+                <w:webHidden/>
+              </w:rPr>
+              <w:fldChar w:fldCharType="begin"/>
+            </w:r>
+            <w:r>
+              <w:rPr>
+                <w:noProof/>
+                <w:webHidden/>
+              </w:rPr>
+              <w:instrText xml:space="preserve"> PAGEREF _Toc352743514 \h </w:instrText>
+            </w:r>
+            <w:r>
+              <w:rPr>
+                <w:noProof/>
+                <w:webHidden/>
+              </w:rPr>
+            </w:r>
+            <w:r>
+              <w:rPr>
+                <w:noProof/>
+                <w:webHidden/>
+              </w:rPr>
+              <w:fldChar w:fldCharType="separate"/>
+            </w:r>
+            <w:r>
+              <w:rPr>
+                <w:noProof/>
+                <w:webHidden/>
+              </w:rPr>
+              <w:t>14</w:t>
+            </w:r>
+            <w:r>
+              <w:rPr>
+                <w:noProof/>
+                <w:webHidden/>
+              </w:rPr>
+              <w:fldChar w:fldCharType="end"/>
+            </w:r>
+          </w:hyperlink>
+        </w:p>
+        <w:p>
+          <w:pPr>
+            <w:pStyle w:val="TOC3"/>
+            <w:tabs>
+              <w:tab w:val="right" w:leader="dot" w:pos="9350"/>
+            </w:tabs>
+            <w:rPr>
+              <w:noProof/>
+              <w:sz w:val="22"/>
+              <w:lang w:eastAsia="en-US"/>
+            </w:rPr>
+          </w:pPr>
+          <w:hyperlink w:anchor="_Toc352743515" w:history="1">
+            <w:r>
+              <w:rPr>
+                <w:rStyle w:val="Hyperlink"/>
+                <w:noProof/>
+              </w:rPr>
+              <w:t>Handle Upload Request</w:t>
+            </w:r>
+            <w:r>
+              <w:rPr>
+                <w:noProof/>
+                <w:webHidden/>
+              </w:rPr>
+              <w:tab/>
+            </w:r>
+            <w:r>
+              <w:rPr>
+                <w:noProof/>
+                <w:webHidden/>
+              </w:rPr>
+              <w:fldChar w:fldCharType="begin"/>
+            </w:r>
+            <w:r>
+              <w:rPr>
+                <w:noProof/>
+                <w:webHidden/>
+              </w:rPr>
+              <w:instrText xml:space="preserve"> PAGEREF _Toc352743515 \h </w:instrText>
+            </w:r>
+            <w:r>
+              <w:rPr>
+                <w:noProof/>
+                <w:webHidden/>
+              </w:rPr>
+            </w:r>
+            <w:r>
+              <w:rPr>
+                <w:noProof/>
+                <w:webHidden/>
+              </w:rPr>
+              <w:fldChar w:fldCharType="separate"/>
+            </w:r>
+            <w:r>
+              <w:rPr>
+                <w:noProof/>
+                <w:webHidden/>
+              </w:rPr>
+              <w:t>16</w:t>
+            </w:r>
+            <w:r>
+              <w:rPr>
+                <w:noProof/>
+                <w:webHidden/>
+              </w:rPr>
+              <w:fldChar w:fldCharType="end"/>
+            </w:r>
+          </w:hyperlink>
+        </w:p>
+        <w:p>
+          <w:pPr>
+            <w:pStyle w:val="TOC3"/>
+            <w:tabs>
+              <w:tab w:val="right" w:leader="dot" w:pos="9350"/>
+            </w:tabs>
+            <w:rPr>
+              <w:noProof/>
+              <w:sz w:val="22"/>
+              <w:lang w:eastAsia="en-US"/>
+            </w:rPr>
+          </w:pPr>
+          <w:hyperlink w:anchor="_Toc352743516" w:history="1">
+            <w:r>
+              <w:rPr>
+                <w:rStyle w:val="Hyperlink"/>
+                <w:noProof/>
+              </w:rPr>
+              <w:t>Handle Upload Requests Pseudocode</w:t>
+            </w:r>
+            <w:r>
+              <w:rPr>
+                <w:noProof/>
+                <w:webHidden/>
+              </w:rPr>
+              <w:tab/>
+            </w:r>
+            <w:r>
+              <w:rPr>
+                <w:noProof/>
+                <w:webHidden/>
+              </w:rPr>
+              <w:fldChar w:fldCharType="begin"/>
+            </w:r>
+            <w:r>
+              <w:rPr>
+                <w:noProof/>
+                <w:webHidden/>
+              </w:rPr>
+              <w:instrText xml:space="preserve"> PAGEREF _Toc352743516 \h </w:instrText>
+            </w:r>
+            <w:r>
+              <w:rPr>
+                <w:noProof/>
+                <w:webHidden/>
+              </w:rPr>
+            </w:r>
+            <w:r>
+              <w:rPr>
+                <w:noProof/>
+                <w:webHidden/>
+              </w:rPr>
+              <w:fldChar w:fldCharType="separate"/>
+            </w:r>
+            <w:r>
+              <w:rPr>
+                <w:noProof/>
+                <w:webHidden/>
+              </w:rPr>
+              <w:t>17</w:t>
+            </w:r>
+            <w:r>
+              <w:rPr>
+                <w:noProof/>
+                <w:webHidden/>
+              </w:rPr>
+              <w:fldChar w:fldCharType="end"/>
+            </w:r>
+          </w:hyperlink>
+        </w:p>
+        <w:p>
+          <w:pPr>
+            <w:pStyle w:val="TOC3"/>
+            <w:tabs>
+              <w:tab w:val="right" w:leader="dot" w:pos="9350"/>
+            </w:tabs>
+            <w:rPr>
+              <w:noProof/>
+              <w:sz w:val="22"/>
+              <w:lang w:eastAsia="en-US"/>
+            </w:rPr>
+          </w:pPr>
+          <w:hyperlink w:anchor="_Toc352743517" w:history="1">
+            <w:r>
+              <w:rPr>
+                <w:rStyle w:val="Hyperlink"/>
+                <w:noProof/>
+              </w:rPr>
+              <w:t>Handle Download Request</w:t>
+            </w:r>
+            <w:r>
+              <w:rPr>
+                <w:noProof/>
+                <w:webHidden/>
+              </w:rPr>
+              <w:tab/>
+            </w:r>
+            <w:r>
+              <w:rPr>
+                <w:noProof/>
+                <w:webHidden/>
+              </w:rPr>
+              <w:fldChar w:fldCharType="begin"/>
+            </w:r>
+            <w:r>
+              <w:rPr>
+                <w:noProof/>
+                <w:webHidden/>
+              </w:rPr>
+              <w:instrText xml:space="preserve"> PAGEREF _Toc352743517 \h </w:instrText>
+            </w:r>
+            <w:r>
+              <w:rPr>
+                <w:noProof/>
+                <w:webHidden/>
+              </w:rPr>
+            </w:r>
+            <w:r>
+              <w:rPr>
+                <w:noProof/>
+                <w:webHidden/>
+              </w:rPr>
+              <w:fldChar w:fldCharType="separate"/>
+            </w:r>
+            <w:r>
+              <w:rPr>
+                <w:noProof/>
+                <w:webHidden/>
+              </w:rPr>
+              <w:t>18</w:t>
+            </w:r>
+            <w:r>
+              <w:rPr>
+                <w:noProof/>
+                <w:webHidden/>
+              </w:rPr>
+              <w:fldChar w:fldCharType="end"/>
+            </w:r>
+          </w:hyperlink>
+        </w:p>
+        <w:p>
+          <w:pPr>
+            <w:pStyle w:val="TOC3"/>
+            <w:tabs>
+              <w:tab w:val="right" w:leader="dot" w:pos="9350"/>
+            </w:tabs>
+            <w:rPr>
+              <w:noProof/>
+              <w:sz w:val="22"/>
+              <w:lang w:eastAsia="en-US"/>
+            </w:rPr>
+          </w:pPr>
+          <w:hyperlink w:anchor="_Toc352743518" w:history="1">
+            <w:r>
+              <w:rPr>
+                <w:rStyle w:val="Hyperlink"/>
+                <w:noProof/>
+              </w:rPr>
+              <w:t>Handle Stream Request</w:t>
+            </w:r>
+            <w:r>
+              <w:rPr>
+                <w:noProof/>
+                <w:webHidden/>
+              </w:rPr>
+              <w:tab/>
+            </w:r>
+            <w:r>
+              <w:rPr>
+                <w:noProof/>
+                <w:webHidden/>
+              </w:rPr>
+              <w:fldChar w:fldCharType="begin"/>
+            </w:r>
+            <w:r>
+              <w:rPr>
+                <w:noProof/>
+                <w:webHidden/>
+              </w:rPr>
+              <w:instrText xml:space="preserve"> PAGEREF _Toc352743518 \h </w:instrText>
+            </w:r>
+            <w:r>
+              <w:rPr>
+                <w:noProof/>
+                <w:webHidden/>
+              </w:rPr>
+            </w:r>
+            <w:r>
+              <w:rPr>
+                <w:noProof/>
+                <w:webHidden/>
+              </w:rPr>
+              <w:fldChar w:fldCharType="separate"/>
+            </w:r>
+            <w:r>
+              <w:rPr>
+                <w:noProof/>
+                <w:webHidden/>
+              </w:rPr>
+              <w:t>19</w:t>
+            </w:r>
+            <w:r>
+              <w:rPr>
+                <w:noProof/>
+                <w:webHidden/>
+              </w:rPr>
+              <w:fldChar w:fldCharType="end"/>
+            </w:r>
+          </w:hyperlink>
+        </w:p>
+        <w:p>
+          <w:pPr>
+            <w:pStyle w:val="TOC3"/>
+            <w:tabs>
+              <w:tab w:val="right" w:leader="dot" w:pos="9350"/>
+            </w:tabs>
+            <w:rPr>
+              <w:noProof/>
+              <w:sz w:val="22"/>
+              <w:lang w:eastAsia="en-US"/>
+            </w:rPr>
+          </w:pPr>
+          <w:hyperlink w:anchor="_Toc352743519" w:history="1">
+            <w:r>
+              <w:rPr>
+                <w:rStyle w:val="Hyperlink"/>
+                <w:noProof/>
+              </w:rPr>
+              <w:t>Handle 2-way Microphone Chat Request</w:t>
+            </w:r>
+            <w:r>
+              <w:rPr>
+                <w:noProof/>
+                <w:webHidden/>
+              </w:rPr>
+              <w:tab/>
+            </w:r>
+            <w:r>
+              <w:rPr>
+                <w:noProof/>
+                <w:webHidden/>
+              </w:rPr>
+              <w:fldChar w:fldCharType="begin"/>
+            </w:r>
+            <w:r>
+              <w:rPr>
+                <w:noProof/>
+                <w:webHidden/>
+              </w:rPr>
+              <w:instrText xml:space="preserve"> PAGEREF _Toc352743519 \h </w:instrText>
+            </w:r>
+            <w:r>
+              <w:rPr>
+                <w:noProof/>
+                <w:webHidden/>
+              </w:rPr>
+            </w:r>
+            <w:r>
+              <w:rPr>
+                <w:noProof/>
+                <w:webHidden/>
+              </w:rPr>
+              <w:fldChar w:fldCharType="separate"/>
+            </w:r>
+            <w:r>
+              <w:rPr>
+                <w:noProof/>
+                <w:webHidden/>
+              </w:rPr>
+              <w:t>20</w:t>
+            </w:r>
+            <w:r>
+              <w:rPr>
+                <w:noProof/>
+                <w:webHidden/>
+              </w:rPr>
+              <w:fldChar w:fldCharType="end"/>
+            </w:r>
+          </w:hyperlink>
+        </w:p>
+        <w:p>
+          <w:pPr>
+            <w:pStyle w:val="TOC3"/>
+            <w:tabs>
+              <w:tab w:val="right" w:leader="dot" w:pos="9350"/>
+            </w:tabs>
+            <w:rPr>
+              <w:noProof/>
+              <w:sz w:val="22"/>
+              <w:lang w:eastAsia="en-US"/>
+            </w:rPr>
+          </w:pPr>
+          <w:hyperlink w:anchor="_Toc352743520" w:history="1">
+            <w:r>
+              <w:rPr>
+                <w:rStyle w:val="Hyperlink"/>
+                <w:noProof/>
+              </w:rPr>
+              <w:t xml:space="preserve">Handle </w:t>
+            </w:r>
+            <w:r>
+              <w:rPr>
+                <w:rStyle w:val="Hyperlink"/>
+                <w:noProof/>
+                <w:lang w:eastAsia="ja-JP"/>
+              </w:rPr>
+              <w:t>List</w:t>
+            </w:r>
+            <w:r>
+              <w:rPr>
+                <w:rStyle w:val="Hyperlink"/>
+                <w:noProof/>
+              </w:rPr>
+              <w:t xml:space="preserve"> Requests Pseudocode</w:t>
+            </w:r>
+            <w:r>
+              <w:rPr>
+                <w:noProof/>
+                <w:webHidden/>
+              </w:rPr>
+              <w:tab/>
+            </w:r>
+            <w:r>
+              <w:rPr>
+                <w:noProof/>
+                <w:webHidden/>
+              </w:rPr>
+              <w:fldChar w:fldCharType="begin"/>
+            </w:r>
+            <w:r>
+              <w:rPr>
+                <w:noProof/>
+                <w:webHidden/>
+              </w:rPr>
+              <w:instrText xml:space="preserve"> PAGEREF _Toc352743520 \h </w:instrText>
+            </w:r>
+            <w:r>
+              <w:rPr>
+                <w:noProof/>
+                <w:webHidden/>
+              </w:rPr>
+            </w:r>
+            <w:r>
+              <w:rPr>
+                <w:noProof/>
+                <w:webHidden/>
+              </w:rPr>
+              <w:fldChar w:fldCharType="separate"/>
+            </w:r>
+            <w:r>
+              <w:rPr>
+                <w:noProof/>
+                <w:webHidden/>
+              </w:rPr>
+              <w:t>21</w:t>
             </w:r>
             <w:r>
               <w:rPr>
@@ -2256,13 +3136,13 @@
               <w:lang w:eastAsia="en-US"/>
             </w:rPr>
           </w:pPr>
-          <w:hyperlink w:anchor="_Toc352703925" w:history="1">
+          <w:hyperlink w:anchor="_Toc352743521" w:history="1">
             <w:r>
               <w:rPr>
                 <w:rStyle w:val="Hyperlink"/>
                 <w:noProof/>
               </w:rPr>
-              <w:t>Server</w:t>
+              <w:t>Testing and Verification</w:t>
             </w:r>
             <w:r>
               <w:rPr>
@@ -2283,7 +3163,7 @@
                 <w:noProof/>
                 <w:webHidden/>
               </w:rPr>
-              <w:instrText xml:space="preserve"> PAGEREF _Toc352703925 \h </w:instrText>
+              <w:instrText xml:space="preserve"> PAGEREF _Toc352743521 \h </w:instrText>
             </w:r>
             <w:r>
               <w:rPr>
@@ -2303,7 +3183,77 @@
                 <w:noProof/>
                 <w:webHidden/>
               </w:rPr>
-              <w:t>14</w:t>
+              <w:t>22</w:t>
+            </w:r>
+            <w:r>
+              <w:rPr>
+                <w:noProof/>
+                <w:webHidden/>
+              </w:rPr>
+              <w:fldChar w:fldCharType="end"/>
+            </w:r>
+          </w:hyperlink>
+        </w:p>
+        <w:p>
+          <w:pPr>
+            <w:pStyle w:val="TOC1"/>
+            <w:tabs>
+              <w:tab w:val="right" w:leader="dot" w:pos="9350"/>
+            </w:tabs>
+            <w:rPr>
+              <w:noProof/>
+              <w:sz w:val="22"/>
+              <w:lang w:eastAsia="en-US"/>
+            </w:rPr>
+          </w:pPr>
+          <w:hyperlink w:anchor="_Toc352743522" w:history="1">
+            <w:r>
+              <w:rPr>
+                <w:rStyle w:val="Hyperlink"/>
+                <w:noProof/>
+              </w:rPr>
+              <w:t>User Manual</w:t>
+            </w:r>
+            <w:r>
+              <w:rPr>
+                <w:noProof/>
+                <w:webHidden/>
+              </w:rPr>
+              <w:tab/>
+            </w:r>
+            <w:r>
+              <w:rPr>
+                <w:noProof/>
+                <w:webHidden/>
+              </w:rPr>
+              <w:fldChar w:fldCharType="begin"/>
+            </w:r>
+            <w:r>
+              <w:rPr>
+                <w:noProof/>
+                <w:webHidden/>
+              </w:rPr>
+              <w:instrText xml:space="preserve"> PAGEREF _Toc352743522 \h </w:instrText>
+            </w:r>
+            <w:r>
+              <w:rPr>
+                <w:noProof/>
+                <w:webHidden/>
+              </w:rPr>
+            </w:r>
+            <w:r>
+              <w:rPr>
+                <w:noProof/>
+                <w:webHidden/>
+              </w:rPr>
+              <w:fldChar w:fldCharType="separate"/>
+            </w:r>
+            <w:r>
+              <w:rPr>
+                <w:noProof/>
+                <w:webHidden/>
+              </w:rPr>
+              <w:t>24</w:t>
             </w:r>
             <w:r>
               <w:rPr>
@@ -2326,13 +3276,13 @@
               <w:lang w:eastAsia="en-US"/>
             </w:rPr>
           </w:pPr>
-          <w:hyperlink w:anchor="_Toc352703926" w:history="1">
+          <w:hyperlink w:anchor="_Toc352743523" w:history="1">
             <w:r>
               <w:rPr>
                 <w:rStyle w:val="Hyperlink"/>
                 <w:noProof/>
               </w:rPr>
-              <w:t>State Transition Diagrams</w:t>
+              <w:t>Server</w:t>
             </w:r>
             <w:r>
               <w:rPr>
@@ -2353,7 +3303,7 @@
                 <w:noProof/>
                 <w:webHidden/>
               </w:rPr>
-              <w:instrText xml:space="preserve"> PAGEREF _Toc352703926 \h </w:instrText>
+              <w:instrText xml:space="preserve"> PAGEREF _Toc352743523 \h </w:instrText>
             </w:r>
             <w:r>
               <w:rPr>
@@ -2373,847 +3323,7 @@
                 <w:noProof/>
                 <w:webHidden/>
               </w:rPr>
-              <w:t>14</w:t>
-            </w:r>
-            <w:r>
-              <w:rPr>
-                <w:noProof/>
-                <w:webHidden/>
-              </w:rPr>
-              <w:fldChar w:fldCharType="end"/>
-            </w:r>
-          </w:hyperlink>
-        </w:p>
-        <w:p>
-          <w:pPr>
-            <w:pStyle w:val="TOC3"/>
-            <w:tabs>
-              <w:tab w:val="right" w:leader="dot" w:pos="9350"/>
-            </w:tabs>
-            <w:rPr>
-              <w:noProof/>
-              <w:sz w:val="22"/>
-              <w:lang w:eastAsia="en-US"/>
-            </w:rPr>
-          </w:pPr>
-          <w:hyperlink w:anchor="_Toc352703927" w:history="1">
-            <w:r>
-              <w:rPr>
-                <w:rStyle w:val="Hyperlink"/>
-                <w:noProof/>
-              </w:rPr>
-              <w:t>Overview</w:t>
-            </w:r>
-            <w:r>
-              <w:rPr>
-                <w:noProof/>
-                <w:webHidden/>
-              </w:rPr>
-              <w:tab/>
-            </w:r>
-            <w:r>
-              <w:rPr>
-                <w:noProof/>
-                <w:webHidden/>
-              </w:rPr>
-              <w:fldChar w:fldCharType="begin"/>
-            </w:r>
-            <w:r>
-              <w:rPr>
-                <w:noProof/>
-                <w:webHidden/>
-              </w:rPr>
-              <w:instrText xml:space="preserve"> PAGEREF _Toc352703927 \h </w:instrText>
-            </w:r>
-            <w:r>
-              <w:rPr>
-                <w:noProof/>
-                <w:webHidden/>
-              </w:rPr>
-            </w:r>
-            <w:r>
-              <w:rPr>
-                <w:noProof/>
-                <w:webHidden/>
-              </w:rPr>
-              <w:fldChar w:fldCharType="separate"/>
-            </w:r>
-            <w:r>
-              <w:rPr>
-                <w:noProof/>
-                <w:webHidden/>
-              </w:rPr>
-              <w:t>14</w:t>
-            </w:r>
-            <w:r>
-              <w:rPr>
-                <w:noProof/>
-                <w:webHidden/>
-              </w:rPr>
-              <w:fldChar w:fldCharType="end"/>
-            </w:r>
-          </w:hyperlink>
-        </w:p>
-        <w:p>
-          <w:pPr>
-            <w:pStyle w:val="TOC3"/>
-            <w:tabs>
-              <w:tab w:val="right" w:leader="dot" w:pos="9350"/>
-            </w:tabs>
-            <w:rPr>
-              <w:noProof/>
-              <w:sz w:val="22"/>
-              <w:lang w:eastAsia="en-US"/>
-            </w:rPr>
-          </w:pPr>
-          <w:hyperlink w:anchor="_Toc352703928" w:history="1">
-            <w:r>
-              <w:rPr>
-                <w:rStyle w:val="Hyperlink"/>
-                <w:noProof/>
-              </w:rPr>
-              <w:t>Overall Server Pseudocode</w:t>
-            </w:r>
-            <w:r>
-              <w:rPr>
-                <w:noProof/>
-                <w:webHidden/>
-              </w:rPr>
-              <w:tab/>
-            </w:r>
-            <w:r>
-              <w:rPr>
-                <w:noProof/>
-                <w:webHidden/>
-              </w:rPr>
-              <w:fldChar w:fldCharType="begin"/>
-            </w:r>
-            <w:r>
-              <w:rPr>
-                <w:noProof/>
-                <w:webHidden/>
-              </w:rPr>
-              <w:instrText xml:space="preserve"> PAGEREF _Toc352703928 \h </w:instrText>
-            </w:r>
-            <w:r>
-              <w:rPr>
-                <w:noProof/>
-                <w:webHidden/>
-              </w:rPr>
-            </w:r>
-            <w:r>
-              <w:rPr>
-                <w:noProof/>
-                <w:webHidden/>
-              </w:rPr>
-              <w:fldChar w:fldCharType="separate"/>
-            </w:r>
-            <w:r>
-              <w:rPr>
-                <w:noProof/>
-                <w:webHidden/>
-              </w:rPr>
-              <w:t>15</w:t>
-            </w:r>
-            <w:r>
-              <w:rPr>
-                <w:noProof/>
-                <w:webHidden/>
-              </w:rPr>
-              <w:fldChar w:fldCharType="end"/>
-            </w:r>
-          </w:hyperlink>
-        </w:p>
-        <w:p>
-          <w:pPr>
-            <w:pStyle w:val="TOC3"/>
-            <w:tabs>
-              <w:tab w:val="right" w:leader="dot" w:pos="9350"/>
-            </w:tabs>
-            <w:rPr>
-              <w:noProof/>
-              <w:sz w:val="22"/>
-              <w:lang w:eastAsia="en-US"/>
-            </w:rPr>
-          </w:pPr>
-          <w:hyperlink w:anchor="_Toc352703929" w:history="1">
-            <w:r>
-              <w:rPr>
-                <w:rStyle w:val="Hyperlink"/>
-                <w:noProof/>
-              </w:rPr>
-              <w:t>TCPListen:</w:t>
-            </w:r>
-            <w:r>
-              <w:rPr>
-                <w:noProof/>
-                <w:webHidden/>
-              </w:rPr>
-              <w:tab/>
-            </w:r>
-            <w:r>
-              <w:rPr>
-                <w:noProof/>
-                <w:webHidden/>
-              </w:rPr>
-              <w:fldChar w:fldCharType="begin"/>
-            </w:r>
-            <w:r>
-              <w:rPr>
-                <w:noProof/>
-                <w:webHidden/>
-              </w:rPr>
-              <w:instrText xml:space="preserve"> PAGEREF _Toc352703929 \h </w:instrText>
-            </w:r>
-            <w:r>
-              <w:rPr>
-                <w:noProof/>
-                <w:webHidden/>
-              </w:rPr>
-            </w:r>
-            <w:r>
-              <w:rPr>
-                <w:noProof/>
-                <w:webHidden/>
-              </w:rPr>
-              <w:fldChar w:fldCharType="separate"/>
-            </w:r>
-            <w:r>
-              <w:rPr>
-                <w:noProof/>
-                <w:webHidden/>
-              </w:rPr>
-              <w:t>15</w:t>
-            </w:r>
-            <w:r>
-              <w:rPr>
-                <w:noProof/>
-                <w:webHidden/>
-              </w:rPr>
-              <w:fldChar w:fldCharType="end"/>
-            </w:r>
-          </w:hyperlink>
-        </w:p>
-        <w:p>
-          <w:pPr>
-            <w:pStyle w:val="TOC3"/>
-            <w:tabs>
-              <w:tab w:val="right" w:leader="dot" w:pos="9350"/>
-            </w:tabs>
-            <w:rPr>
-              <w:noProof/>
-              <w:sz w:val="22"/>
-              <w:lang w:eastAsia="en-US"/>
-            </w:rPr>
-          </w:pPr>
-          <w:hyperlink w:anchor="_Toc352703930" w:history="1">
-            <w:r>
-              <w:rPr>
-                <w:rStyle w:val="Hyperlink"/>
-                <w:noProof/>
-              </w:rPr>
-              <w:t>ListenForClientRequests:</w:t>
-            </w:r>
-            <w:r>
-              <w:rPr>
-                <w:noProof/>
-                <w:webHidden/>
-              </w:rPr>
-              <w:tab/>
-            </w:r>
-            <w:r>
-              <w:rPr>
-                <w:noProof/>
-                <w:webHidden/>
-              </w:rPr>
-              <w:fldChar w:fldCharType="begin"/>
-            </w:r>
-            <w:r>
-              <w:rPr>
-                <w:noProof/>
-                <w:webHidden/>
-              </w:rPr>
-              <w:instrText xml:space="preserve"> PAGEREF _Toc352703930 \h </w:instrText>
-            </w:r>
-            <w:r>
-              <w:rPr>
-                <w:noProof/>
-                <w:webHidden/>
-              </w:rPr>
-            </w:r>
-            <w:r>
-              <w:rPr>
-                <w:noProof/>
-                <w:webHidden/>
-              </w:rPr>
-              <w:fldChar w:fldCharType="separate"/>
-            </w:r>
-            <w:r>
-              <w:rPr>
-                <w:noProof/>
-                <w:webHidden/>
-              </w:rPr>
-              <w:t>15</w:t>
-            </w:r>
-            <w:r>
-              <w:rPr>
-                <w:noProof/>
-                <w:webHidden/>
-              </w:rPr>
-              <w:fldChar w:fldCharType="end"/>
-            </w:r>
-          </w:hyperlink>
-        </w:p>
-        <w:p>
-          <w:pPr>
-            <w:pStyle w:val="TOC3"/>
-            <w:tabs>
-              <w:tab w:val="right" w:leader="dot" w:pos="9350"/>
-            </w:tabs>
-            <w:rPr>
-              <w:noProof/>
-              <w:sz w:val="22"/>
-              <w:lang w:eastAsia="en-US"/>
-            </w:rPr>
-          </w:pPr>
-          <w:hyperlink w:anchor="_Toc352703931" w:history="1">
-            <w:r>
-              <w:rPr>
-                <w:rStyle w:val="Hyperlink"/>
-                <w:noProof/>
-              </w:rPr>
-              <w:t>Handle Upload Request</w:t>
-            </w:r>
-            <w:r>
-              <w:rPr>
-                <w:noProof/>
-                <w:webHidden/>
-              </w:rPr>
-              <w:tab/>
-            </w:r>
-            <w:r>
-              <w:rPr>
-                <w:noProof/>
-                <w:webHidden/>
-              </w:rPr>
-              <w:fldChar w:fldCharType="begin"/>
-            </w:r>
-            <w:r>
-              <w:rPr>
-                <w:noProof/>
-                <w:webHidden/>
-              </w:rPr>
-              <w:instrText xml:space="preserve"> PAGEREF _Toc352703931 \h </w:instrText>
-            </w:r>
-            <w:r>
-              <w:rPr>
-                <w:noProof/>
-                <w:webHidden/>
-              </w:rPr>
-            </w:r>
-            <w:r>
-              <w:rPr>
-                <w:noProof/>
-                <w:webHidden/>
-              </w:rPr>
-              <w:fldChar w:fldCharType="separate"/>
-            </w:r>
-            <w:r>
-              <w:rPr>
-                <w:noProof/>
-                <w:webHidden/>
-              </w:rPr>
-              <w:t>17</w:t>
-            </w:r>
-            <w:r>
-              <w:rPr>
-                <w:noProof/>
-                <w:webHidden/>
-              </w:rPr>
-              <w:fldChar w:fldCharType="end"/>
-            </w:r>
-          </w:hyperlink>
-        </w:p>
-        <w:p>
-          <w:pPr>
-            <w:pStyle w:val="TOC3"/>
-            <w:tabs>
-              <w:tab w:val="right" w:leader="dot" w:pos="9350"/>
-            </w:tabs>
-            <w:rPr>
-              <w:noProof/>
-              <w:sz w:val="22"/>
-              <w:lang w:eastAsia="en-US"/>
-            </w:rPr>
-          </w:pPr>
-          <w:hyperlink w:anchor="_Toc352703932" w:history="1">
-            <w:r>
-              <w:rPr>
-                <w:rStyle w:val="Hyperlink"/>
-                <w:noProof/>
-              </w:rPr>
-              <w:t>Handle Upload Requests Pseudocode</w:t>
-            </w:r>
-            <w:r>
-              <w:rPr>
-                <w:noProof/>
-                <w:webHidden/>
-              </w:rPr>
-              <w:tab/>
-            </w:r>
-            <w:r>
-              <w:rPr>
-                <w:noProof/>
-                <w:webHidden/>
-              </w:rPr>
-              <w:fldChar w:fldCharType="begin"/>
-            </w:r>
-            <w:r>
-              <w:rPr>
-                <w:noProof/>
-                <w:webHidden/>
-              </w:rPr>
-              <w:instrText xml:space="preserve"> PAGEREF _Toc352703932 \h </w:instrText>
-            </w:r>
-            <w:r>
-              <w:rPr>
-                <w:noProof/>
-                <w:webHidden/>
-              </w:rPr>
-            </w:r>
-            <w:r>
-              <w:rPr>
-                <w:noProof/>
-                <w:webHidden/>
-              </w:rPr>
-              <w:fldChar w:fldCharType="separate"/>
-            </w:r>
-            <w:r>
-              <w:rPr>
-                <w:noProof/>
-                <w:webHidden/>
-              </w:rPr>
-              <w:t>18</w:t>
-            </w:r>
-            <w:r>
-              <w:rPr>
-                <w:noProof/>
-                <w:webHidden/>
-              </w:rPr>
-              <w:fldChar w:fldCharType="end"/>
-            </w:r>
-          </w:hyperlink>
-        </w:p>
-        <w:p>
-          <w:pPr>
-            <w:pStyle w:val="TOC3"/>
-            <w:tabs>
-              <w:tab w:val="right" w:leader="dot" w:pos="9350"/>
-            </w:tabs>
-            <w:rPr>
-              <w:noProof/>
-              <w:sz w:val="22"/>
-              <w:lang w:eastAsia="en-US"/>
-            </w:rPr>
-          </w:pPr>
-          <w:hyperlink w:anchor="_Toc352703933" w:history="1">
-            <w:r>
-              <w:rPr>
-                <w:rStyle w:val="Hyperlink"/>
-                <w:noProof/>
-              </w:rPr>
-              <w:t>Handle Download Request</w:t>
-            </w:r>
-            <w:r>
-              <w:rPr>
-                <w:noProof/>
-                <w:webHidden/>
-              </w:rPr>
-              <w:tab/>
-            </w:r>
-            <w:r>
-              <w:rPr>
-                <w:noProof/>
-                <w:webHidden/>
-              </w:rPr>
-              <w:fldChar w:fldCharType="begin"/>
-            </w:r>
-            <w:r>
-              <w:rPr>
-                <w:noProof/>
-                <w:webHidden/>
-              </w:rPr>
-              <w:instrText xml:space="preserve"> PAGEREF _Toc352703933 \h </w:instrText>
-            </w:r>
-            <w:r>
-              <w:rPr>
-                <w:noProof/>
-                <w:webHidden/>
-              </w:rPr>
-            </w:r>
-            <w:r>
-              <w:rPr>
-                <w:noProof/>
-                <w:webHidden/>
-              </w:rPr>
-              <w:fldChar w:fldCharType="separate"/>
-            </w:r>
-            <w:r>
-              <w:rPr>
-                <w:noProof/>
-                <w:webHidden/>
-              </w:rPr>
-              <w:t>19</w:t>
-            </w:r>
-            <w:r>
-              <w:rPr>
-                <w:noProof/>
-                <w:webHidden/>
-              </w:rPr>
-              <w:fldChar w:fldCharType="end"/>
-            </w:r>
-          </w:hyperlink>
-        </w:p>
-        <w:p>
-          <w:pPr>
-            <w:pStyle w:val="TOC3"/>
-            <w:tabs>
-              <w:tab w:val="right" w:leader="dot" w:pos="9350"/>
-            </w:tabs>
-            <w:rPr>
-              <w:noProof/>
-              <w:sz w:val="22"/>
-              <w:lang w:eastAsia="en-US"/>
-            </w:rPr>
-          </w:pPr>
-          <w:hyperlink w:anchor="_Toc352703934" w:history="1">
-            <w:r>
-              <w:rPr>
-                <w:rStyle w:val="Hyperlink"/>
-                <w:noProof/>
-              </w:rPr>
-              <w:t>Handle Stream Request</w:t>
-            </w:r>
-            <w:r>
-              <w:rPr>
-                <w:noProof/>
-                <w:webHidden/>
-              </w:rPr>
-              <w:tab/>
-            </w:r>
-            <w:r>
-              <w:rPr>
-                <w:noProof/>
-                <w:webHidden/>
-              </w:rPr>
-              <w:fldChar w:fldCharType="begin"/>
-            </w:r>
-            <w:r>
-              <w:rPr>
-                <w:noProof/>
-                <w:webHidden/>
-              </w:rPr>
-              <w:instrText xml:space="preserve"> PAGEREF _Toc352703934 \h </w:instrText>
-            </w:r>
-            <w:r>
-              <w:rPr>
-                <w:noProof/>
-                <w:webHidden/>
-              </w:rPr>
-            </w:r>
-            <w:r>
-              <w:rPr>
-                <w:noProof/>
-                <w:webHidden/>
-              </w:rPr>
-              <w:fldChar w:fldCharType="separate"/>
-            </w:r>
-            <w:r>
-              <w:rPr>
-                <w:noProof/>
-                <w:webHidden/>
-              </w:rPr>
-              <w:t>20</w:t>
-            </w:r>
-            <w:r>
-              <w:rPr>
-                <w:noProof/>
-                <w:webHidden/>
-              </w:rPr>
-              <w:fldChar w:fldCharType="end"/>
-            </w:r>
-          </w:hyperlink>
-        </w:p>
-        <w:p>
-          <w:pPr>
-            <w:pStyle w:val="TOC3"/>
-            <w:tabs>
-              <w:tab w:val="right" w:leader="dot" w:pos="9350"/>
-            </w:tabs>
-            <w:rPr>
-              <w:noProof/>
-              <w:sz w:val="22"/>
-              <w:lang w:eastAsia="en-US"/>
-            </w:rPr>
-          </w:pPr>
-          <w:hyperlink w:anchor="_Toc352703935" w:history="1">
-            <w:r>
-              <w:rPr>
-                <w:rStyle w:val="Hyperlink"/>
-                <w:noProof/>
-              </w:rPr>
-              <w:t>Handle 2-way Microphone Chat Request</w:t>
-            </w:r>
-            <w:r>
-              <w:rPr>
-                <w:noProof/>
-                <w:webHidden/>
-              </w:rPr>
-              <w:tab/>
-            </w:r>
-            <w:r>
-              <w:rPr>
-                <w:noProof/>
-                <w:webHidden/>
-              </w:rPr>
-              <w:fldChar w:fldCharType="begin"/>
-            </w:r>
-            <w:r>
-              <w:rPr>
-                <w:noProof/>
-                <w:webHidden/>
-              </w:rPr>
-              <w:instrText xml:space="preserve"> PAGEREF _Toc352703935 \h </w:instrText>
-            </w:r>
-            <w:r>
-              <w:rPr>
-                <w:noProof/>
-                <w:webHidden/>
-              </w:rPr>
-            </w:r>
-            <w:r>
-              <w:rPr>
-                <w:noProof/>
-                <w:webHidden/>
-              </w:rPr>
-              <w:fldChar w:fldCharType="separate"/>
-            </w:r>
-            <w:r>
-              <w:rPr>
-                <w:noProof/>
-                <w:webHidden/>
-              </w:rPr>
-              <w:t>21</w:t>
-            </w:r>
-            <w:r>
-              <w:rPr>
-                <w:noProof/>
-                <w:webHidden/>
-              </w:rPr>
-              <w:fldChar w:fldCharType="end"/>
-            </w:r>
-          </w:hyperlink>
-        </w:p>
-        <w:p>
-          <w:pPr>
-            <w:pStyle w:val="TOC3"/>
-            <w:tabs>
-              <w:tab w:val="right" w:leader="dot" w:pos="9350"/>
-            </w:tabs>
-            <w:rPr>
-              <w:noProof/>
-              <w:sz w:val="22"/>
-              <w:lang w:eastAsia="en-US"/>
-            </w:rPr>
-          </w:pPr>
-          <w:hyperlink w:anchor="_Toc352703936" w:history="1">
-            <w:r>
-              <w:rPr>
-                <w:rStyle w:val="Hyperlink"/>
-                <w:noProof/>
-              </w:rPr>
-              <w:t>UI</w:t>
-            </w:r>
-            <w:r>
-              <w:rPr>
-                <w:noProof/>
-                <w:webHidden/>
-              </w:rPr>
-              <w:tab/>
-            </w:r>
-            <w:r>
-              <w:rPr>
-                <w:noProof/>
-                <w:webHidden/>
-              </w:rPr>
-              <w:fldChar w:fldCharType="begin"/>
-            </w:r>
-            <w:r>
-              <w:rPr>
-                <w:noProof/>
-                <w:webHidden/>
-              </w:rPr>
-              <w:instrText xml:space="preserve"> PAGEREF _Toc352703936 \h </w:instrText>
-            </w:r>
-            <w:r>
-              <w:rPr>
-                <w:noProof/>
-                <w:webHidden/>
-              </w:rPr>
-            </w:r>
-            <w:r>
-              <w:rPr>
-                <w:noProof/>
-                <w:webHidden/>
-              </w:rPr>
-              <w:fldChar w:fldCharType="separate"/>
-            </w:r>
-            <w:r>
-              <w:rPr>
-                <w:noProof/>
-                <w:webHidden/>
-              </w:rPr>
-              <w:t>22</w:t>
-            </w:r>
-            <w:r>
-              <w:rPr>
-                <w:noProof/>
-                <w:webHidden/>
-              </w:rPr>
-              <w:fldChar w:fldCharType="end"/>
-            </w:r>
-          </w:hyperlink>
-        </w:p>
-        <w:p>
-          <w:pPr>
-            <w:pStyle w:val="TOC1"/>
-            <w:tabs>
-              <w:tab w:val="right" w:leader="dot" w:pos="9350"/>
-            </w:tabs>
-            <w:rPr>
-              <w:noProof/>
-              <w:sz w:val="22"/>
-              <w:lang w:eastAsia="en-US"/>
-            </w:rPr>
-          </w:pPr>
-          <w:hyperlink w:anchor="_Toc352703937" w:history="1">
-            <w:r>
-              <w:rPr>
-                <w:rStyle w:val="Hyperlink"/>
-                <w:noProof/>
-              </w:rPr>
-              <w:t>Testing and Verification</w:t>
-            </w:r>
-            <w:r>
-              <w:rPr>
-                <w:noProof/>
-                <w:webHidden/>
-              </w:rPr>
-              <w:tab/>
-            </w:r>
-            <w:r>
-              <w:rPr>
-                <w:noProof/>
-                <w:webHidden/>
-              </w:rPr>
-              <w:fldChar w:fldCharType="begin"/>
-            </w:r>
-            <w:r>
-              <w:rPr>
-                <w:noProof/>
-                <w:webHidden/>
-              </w:rPr>
-              <w:instrText xml:space="preserve"> PAGEREF _Toc352703937 \h </w:instrText>
-            </w:r>
-            <w:r>
-              <w:rPr>
-                <w:noProof/>
-                <w:webHidden/>
-              </w:rPr>
-            </w:r>
-            <w:r>
-              <w:rPr>
-                <w:noProof/>
-                <w:webHidden/>
-              </w:rPr>
-              <w:fldChar w:fldCharType="separate"/>
-            </w:r>
-            <w:r>
-              <w:rPr>
-                <w:noProof/>
-                <w:webHidden/>
-              </w:rPr>
-              <w:t>23</w:t>
-            </w:r>
-            <w:r>
-              <w:rPr>
-                <w:noProof/>
-                <w:webHidden/>
-              </w:rPr>
-              <w:fldChar w:fldCharType="end"/>
-            </w:r>
-          </w:hyperlink>
-        </w:p>
-        <w:p>
-          <w:pPr>
-            <w:pStyle w:val="TOC1"/>
-            <w:tabs>
-              <w:tab w:val="right" w:leader="dot" w:pos="9350"/>
-            </w:tabs>
-            <w:rPr>
-              <w:noProof/>
-              <w:sz w:val="22"/>
-              <w:lang w:eastAsia="en-US"/>
-            </w:rPr>
-          </w:pPr>
-          <w:hyperlink w:anchor="_Toc352703938" w:history="1">
-            <w:r>
-              <w:rPr>
-                <w:rStyle w:val="Hyperlink"/>
-                <w:noProof/>
-              </w:rPr>
-              <w:t>User Manual</w:t>
-            </w:r>
-            <w:r>
-              <w:rPr>
-                <w:noProof/>
-                <w:webHidden/>
-              </w:rPr>
-              <w:tab/>
-            </w:r>
-            <w:r>
-              <w:rPr>
-                <w:noProof/>
-                <w:webHidden/>
-              </w:rPr>
-              <w:fldChar w:fldCharType="begin"/>
-            </w:r>
-            <w:r>
-              <w:rPr>
-                <w:noProof/>
-                <w:webHidden/>
-              </w:rPr>
-              <w:instrText xml:space="preserve"> PAGEREF _Toc352703938 \h </w:instrText>
-            </w:r>
-            <w:r>
-              <w:rPr>
-                <w:noProof/>
-                <w:webHidden/>
-              </w:rPr>
-            </w:r>
-            <w:r>
-              <w:rPr>
-                <w:noProof/>
-                <w:webHidden/>
-              </w:rPr>
-              <w:fldChar w:fldCharType="separate"/>
-            </w:r>
-            <w:r>
-              <w:rPr>
-                <w:noProof/>
-                <w:webHidden/>
-              </w:rPr>
-              <w:t>25</w:t>
+              <w:t>24</w:t>
             </w:r>
             <w:r>
               <w:rPr>
@@ -3236,13 +3346,13 @@
               <w:lang w:eastAsia="en-US"/>
             </w:rPr>
           </w:pPr>
-          <w:hyperlink w:anchor="_Toc352703939" w:history="1">
+          <w:hyperlink w:anchor="_Toc352743524" w:history="1">
             <w:r>
               <w:rPr>
                 <w:rStyle w:val="Hyperlink"/>
                 <w:noProof/>
               </w:rPr>
-              <w:t>Server</w:t>
+              <w:t>Client</w:t>
             </w:r>
             <w:r>
               <w:rPr>
@@ -3263,7 +3373,7 @@
                 <w:noProof/>
                 <w:webHidden/>
               </w:rPr>
-              <w:instrText xml:space="preserve"> PAGEREF _Toc352703939 \h </w:instrText>
+              <w:instrText xml:space="preserve"> PAGEREF _Toc352743524 \h </w:instrText>
             </w:r>
             <w:r>
               <w:rPr>
@@ -3284,76 +3394,6 @@
                 <w:webHidden/>
               </w:rPr>
               <w:t>25</w:t>
-            </w:r>
-            <w:r>
-              <w:rPr>
-                <w:noProof/>
-                <w:webHidden/>
-              </w:rPr>
-              <w:fldChar w:fldCharType="end"/>
-            </w:r>
-          </w:hyperlink>
-        </w:p>
-        <w:p>
-          <w:pPr>
-            <w:pStyle w:val="TOC2"/>
-            <w:tabs>
-              <w:tab w:val="right" w:leader="dot" w:pos="9350"/>
-            </w:tabs>
-            <w:rPr>
-              <w:noProof/>
-              <w:sz w:val="22"/>
-              <w:lang w:eastAsia="en-US"/>
-            </w:rPr>
-          </w:pPr>
-          <w:hyperlink w:anchor="_Toc352703940" w:history="1">
-            <w:r>
-              <w:rPr>
-                <w:rStyle w:val="Hyperlink"/>
-                <w:noProof/>
-              </w:rPr>
-              <w:t>Client</w:t>
-            </w:r>
-            <w:r>
-              <w:rPr>
-                <w:noProof/>
-                <w:webHidden/>
-              </w:rPr>
-              <w:tab/>
-            </w:r>
-            <w:r>
-              <w:rPr>
-                <w:noProof/>
-                <w:webHidden/>
-              </w:rPr>
-              <w:fldChar w:fldCharType="begin"/>
-            </w:r>
-            <w:r>
-              <w:rPr>
-                <w:noProof/>
-                <w:webHidden/>
-              </w:rPr>
-              <w:instrText xml:space="preserve"> PAGEREF _Toc352703940 \h </w:instrText>
-            </w:r>
-            <w:r>
-              <w:rPr>
-                <w:noProof/>
-                <w:webHidden/>
-              </w:rPr>
-            </w:r>
-            <w:r>
-              <w:rPr>
-                <w:noProof/>
-                <w:webHidden/>
-              </w:rPr>
-              <w:fldChar w:fldCharType="separate"/>
-            </w:r>
-            <w:r>
-              <w:rPr>
-                <w:noProof/>
-                <w:webHidden/>
-              </w:rPr>
-              <w:t>26</w:t>
             </w:r>
             <w:r>
               <w:rPr>
@@ -3381,52 +3421,29 @@
       <w:r>
         <w:br w:type="page"/>
       </w:r>
-      <w:bookmarkStart w:id="0" w:name="_Toc352703900"/>
-      <w:proofErr w:type="spellStart"/>
+      <w:bookmarkStart w:id="0" w:name="_Toc352743483"/>
       <w:r>
         <w:lastRenderedPageBreak/>
-        <w:t>Comm</w:t>
-      </w:r>
-      <w:proofErr w:type="spellEnd"/>
-      <w:r>
-        <w:t xml:space="preserve"> Audio Player Design</w:t>
+        <w:t>Comm Audio Player Design</w:t>
       </w:r>
       <w:bookmarkEnd w:id="0"/>
     </w:p>
     <w:p>
-      <w:proofErr w:type="spellStart"/>
-      <w:r>
-        <w:t>Comm</w:t>
-      </w:r>
-      <w:proofErr w:type="spellEnd"/>
-      <w:r>
-        <w:t xml:space="preserve"> Audio Player is a streaming audio player, capable of playing audio streams from a network server, establishing a 2-way microphone chat, downloading and uploading a song on the server and listening to a multicast channel. </w:t>
+      <w:r>
+        <w:t xml:space="preserve">Comm Audio Player is a streaming audio player, capable of playing audio streams from a network server, establishing a 2-way microphone chat, downloading and uploading a song on the server and listening to a multicast channel. </w:t>
       </w:r>
     </w:p>
     <w:p/>
     <w:p>
-      <w:proofErr w:type="spellStart"/>
-      <w:r>
-        <w:t>Comm</w:t>
-      </w:r>
-      <w:proofErr w:type="spellEnd"/>
-      <w:r>
-        <w:t xml:space="preserve"> Audio Player consists of a server and a client, and at startup, the user can choose to launch </w:t>
-      </w:r>
-      <w:proofErr w:type="spellStart"/>
-      <w:r>
-        <w:t>Comm</w:t>
-      </w:r>
-      <w:proofErr w:type="spellEnd"/>
-      <w:r>
-        <w:t xml:space="preserve"> Audio Player as one or the other. As a client, the user can specify whether they want to stream a song, upload or download a song from the server, start a 2-way microphone chat, or listen to a multicast channel. The server, assuming it is established before, is able to listen for new clients, while handling requests from multiple clients. </w:t>
+      <w:r>
+        <w:t xml:space="preserve">Comm Audio Player consists of a server and a client, and at startup, the user can choose to launch Comm Audio Player as one or the other. As a client, the user can specify whether they want to stream a song, upload or download a song from the server, start a 2-way microphone chat, or listen to a multicast channel. The server, assuming it is established before, is able to listen for new clients, while handling requests from multiple clients. </w:t>
       </w:r>
     </w:p>
     <w:p>
       <w:pPr>
         <w:pStyle w:val="Heading2"/>
       </w:pPr>
-      <w:bookmarkStart w:id="1" w:name="_Toc352703901"/>
+      <w:bookmarkStart w:id="1" w:name="_Toc352743484"/>
       <w:r>
         <w:t>Requests</w:t>
       </w:r>
@@ -3440,15 +3457,7 @@
     <w:p>
       <w:r>
         <w:tab/>
-        <w:t>[</w:t>
-      </w:r>
-      <w:proofErr w:type="gramStart"/>
-      <w:r>
-        <w:t>header</w:t>
-      </w:r>
-      <w:proofErr w:type="gramEnd"/>
-      <w:r>
-        <w:t xml:space="preserve"> | (optional: data) | \n]</w:t>
+        <w:t>[header | (optional: data) | \n]</w:t>
       </w:r>
     </w:p>
     <w:p>
@@ -3471,14 +3480,12 @@
           <w:numId w:val="3"/>
         </w:numPr>
       </w:pPr>
-      <w:proofErr w:type="gramStart"/>
       <w:r>
         <w:rPr>
           <w:i/>
         </w:rPr>
         <w:t>header</w:t>
       </w:r>
-      <w:proofErr w:type="gramEnd"/>
       <w:r>
         <w:t xml:space="preserve"> will be dependent on what type of the request the packet will be.</w:t>
       </w:r>
@@ -3491,7 +3498,6 @@
           <w:numId w:val="3"/>
         </w:numPr>
       </w:pPr>
-      <w:proofErr w:type="gramStart"/>
       <w:r>
         <w:rPr>
           <w:i/>
@@ -3502,14 +3508,7 @@
         <w:rPr>
           <w:i/>
         </w:rPr>
-        <w:t>ata</w:t>
-      </w:r>
-      <w:proofErr w:type="gramEnd"/>
-      <w:r>
-        <w:rPr>
-          <w:i/>
-        </w:rPr>
-        <w:t xml:space="preserve"> </w:t>
+        <w:t xml:space="preserve">ata </w:t>
       </w:r>
       <w:r>
         <w:t>is dependent on the type of request and may be optional on some requests.</w:t>
@@ -3524,15 +3523,7 @@
         </w:numPr>
       </w:pPr>
       <w:r>
-        <w:t xml:space="preserve">A sample of a typical request would be: “UL </w:t>
-      </w:r>
-      <w:proofErr w:type="spellStart"/>
-      <w:r>
-        <w:t>Behnam’s</w:t>
-      </w:r>
-      <w:proofErr w:type="spellEnd"/>
-      <w:r>
-        <w:t xml:space="preserve"> Party Mix.wav\n”</w:t>
+        <w:t>A sample of a typical request would be: “UL Behnam’s Party Mix.wav\n”</w:t>
       </w:r>
     </w:p>
     <w:p>
@@ -3544,35 +3535,22 @@
         </w:numPr>
       </w:pPr>
       <w:r>
-        <w:t>This is an upload request for the song ‘</w:t>
-      </w:r>
-      <w:proofErr w:type="spellStart"/>
-      <w:r>
-        <w:t>Behnam’s</w:t>
-      </w:r>
-      <w:proofErr w:type="spellEnd"/>
-      <w:r>
-        <w:t xml:space="preserve"> Party Mix.wav’</w:t>
+        <w:t>This is an upload request for the song ‘Behnam’s Party Mix.wav’</w:t>
       </w:r>
     </w:p>
     <w:p>
       <w:pPr>
         <w:pStyle w:val="Heading3"/>
       </w:pPr>
-      <w:bookmarkStart w:id="2" w:name="_Toc352703902"/>
+      <w:bookmarkStart w:id="2" w:name="_Toc352743485"/>
       <w:r>
         <w:t>Upload Request type</w:t>
       </w:r>
       <w:bookmarkEnd w:id="2"/>
     </w:p>
     <w:p>
-      <w:proofErr w:type="gramStart"/>
-      <w:r>
-        <w:t>[ header</w:t>
-      </w:r>
-      <w:proofErr w:type="gramEnd"/>
-      <w:r>
-        <w:t xml:space="preserve"> | filename  | \n]</w:t>
+      <w:r>
+        <w:t>[ header | filename  | \n]</w:t>
       </w:r>
     </w:p>
     <w:p>
@@ -3623,35 +3601,22 @@
         <w:t>filename</w:t>
       </w:r>
       <w:r>
-        <w:t xml:space="preserve"> will be an empty string. Reasons for an upload request to be rejected may include: client is currently downloading a file from the </w:t>
-      </w:r>
-      <w:proofErr w:type="gramStart"/>
-      <w:r>
-        <w:t>server,</w:t>
-      </w:r>
-      <w:proofErr w:type="gramEnd"/>
-      <w:r>
-        <w:t xml:space="preserve"> song list is not yet current.</w:t>
+        <w:t xml:space="preserve"> will be an empty string. Reasons for an upload request to be rejected may include: client is currently downloading a file from the server, song list is not yet current.</w:t>
       </w:r>
     </w:p>
     <w:p>
       <w:pPr>
         <w:pStyle w:val="Heading3"/>
       </w:pPr>
-      <w:bookmarkStart w:id="3" w:name="_Toc352703903"/>
+      <w:bookmarkStart w:id="3" w:name="_Toc352743486"/>
       <w:r>
         <w:t>Download Request type</w:t>
       </w:r>
       <w:bookmarkEnd w:id="3"/>
     </w:p>
     <w:p>
-      <w:proofErr w:type="gramStart"/>
-      <w:r>
-        <w:t>[ header</w:t>
-      </w:r>
-      <w:proofErr w:type="gramEnd"/>
-      <w:r>
-        <w:t xml:space="preserve"> | filename | \n]</w:t>
+      <w:r>
+        <w:t>[ header | filename | \n]</w:t>
       </w:r>
     </w:p>
     <w:p>
@@ -3696,15 +3661,7 @@
         <w:t>filename</w:t>
       </w:r>
       <w:r>
-        <w:t xml:space="preserve"> will be an empty string. Reasons for </w:t>
-      </w:r>
-      <w:proofErr w:type="gramStart"/>
-      <w:r>
-        <w:t>an</w:t>
-      </w:r>
-      <w:proofErr w:type="gramEnd"/>
-      <w:r>
-        <w:t xml:space="preserve"> download request to be rejected may include: client is currently downloading a file from the server, song list is not yet current.</w:t>
+        <w:t xml:space="preserve"> will be an empty string. Reasons for an download request to be rejected may include: client is currently downloading a file from the server, song list is not yet current.</w:t>
       </w:r>
     </w:p>
     <w:p/>
@@ -3712,7 +3669,7 @@
       <w:pPr>
         <w:pStyle w:val="Heading3"/>
       </w:pPr>
-      <w:bookmarkStart w:id="4" w:name="_Toc352703904"/>
+      <w:bookmarkStart w:id="4" w:name="_Toc352743487"/>
       <w:r>
         <w:lastRenderedPageBreak/>
         <w:t>Stream Request type</w:t>
@@ -3720,13 +3677,8 @@
       <w:bookmarkEnd w:id="4"/>
     </w:p>
     <w:p>
-      <w:proofErr w:type="gramStart"/>
-      <w:r>
-        <w:t>[ header</w:t>
-      </w:r>
-      <w:proofErr w:type="gramEnd"/>
-      <w:r>
-        <w:t xml:space="preserve"> | filename index | \n]</w:t>
+      <w:r>
+        <w:t>[ header | filename index | \n]</w:t>
       </w:r>
     </w:p>
     <w:p>
@@ -3781,20 +3733,15 @@
       <w:pPr>
         <w:pStyle w:val="Heading3"/>
       </w:pPr>
-      <w:bookmarkStart w:id="5" w:name="_Toc352703905"/>
+      <w:bookmarkStart w:id="5" w:name="_Toc352743488"/>
       <w:r>
         <w:t>2-Way Microphone Request type</w:t>
       </w:r>
       <w:bookmarkEnd w:id="5"/>
     </w:p>
     <w:p>
-      <w:proofErr w:type="gramStart"/>
-      <w:r>
-        <w:t>[ header</w:t>
-      </w:r>
-      <w:proofErr w:type="gramEnd"/>
-      <w:r>
-        <w:t xml:space="preserve"> | \n]</w:t>
+      <w:r>
+        <w:t>[ header | \n]</w:t>
       </w:r>
     </w:p>
     <w:p>
@@ -3816,6 +3763,7 @@
         <w:pStyle w:val="Heading3"/>
       </w:pPr>
       <w:bookmarkStart w:id="6" w:name="_Toc352703545"/>
+      <w:bookmarkStart w:id="7" w:name="_Toc352743489"/>
       <w:r>
         <w:rPr>
           <w:rFonts w:hint="eastAsia"/>
@@ -3824,15 +3772,11 @@
         <w:t>Multicast type</w:t>
       </w:r>
       <w:bookmarkEnd w:id="6"/>
-    </w:p>
-    <w:p>
-      <w:proofErr w:type="gramStart"/>
-      <w:r>
-        <w:t>[ header</w:t>
-      </w:r>
-      <w:proofErr w:type="gramEnd"/>
-      <w:r>
-        <w:t xml:space="preserve"> | \n]</w:t>
+      <w:bookmarkEnd w:id="7"/>
+    </w:p>
+    <w:p>
+      <w:r>
+        <w:t>[ header | \n]</w:t>
       </w:r>
     </w:p>
     <w:p>
@@ -3856,7 +3800,8 @@
           <w:lang w:eastAsia="ja-JP"/>
         </w:rPr>
       </w:pPr>
-      <w:bookmarkStart w:id="7" w:name="_Toc352703546"/>
+      <w:bookmarkStart w:id="8" w:name="_Toc352703546"/>
+      <w:bookmarkStart w:id="9" w:name="_Toc352743490"/>
       <w:r>
         <w:rPr>
           <w:rFonts w:hint="eastAsia"/>
@@ -3864,16 +3809,12 @@
         </w:rPr>
         <w:t>List type</w:t>
       </w:r>
-      <w:bookmarkEnd w:id="7"/>
-    </w:p>
-    <w:p>
-      <w:proofErr w:type="gramStart"/>
-      <w:r>
-        <w:t>[ header</w:t>
-      </w:r>
-      <w:proofErr w:type="gramEnd"/>
-      <w:r>
-        <w:t xml:space="preserve"> | \n]</w:t>
+      <w:bookmarkEnd w:id="8"/>
+      <w:bookmarkEnd w:id="9"/>
+    </w:p>
+    <w:p>
+      <w:r>
+        <w:t>[ header | \n]</w:t>
       </w:r>
     </w:p>
     <w:p>
@@ -3940,11 +3881,11 @@
       <w:pPr>
         <w:pStyle w:val="Heading2"/>
       </w:pPr>
-      <w:bookmarkStart w:id="8" w:name="_Toc352703906"/>
+      <w:bookmarkStart w:id="10" w:name="_Toc352743491"/>
       <w:r>
         <w:t>Technologies/Libraries used</w:t>
       </w:r>
-      <w:bookmarkEnd w:id="8"/>
+      <w:bookmarkEnd w:id="10"/>
     </w:p>
     <w:p>
       <w:pPr>
@@ -3954,13 +3895,8 @@
           <w:numId w:val="2"/>
         </w:numPr>
       </w:pPr>
-      <w:proofErr w:type="spellStart"/>
-      <w:r>
-        <w:t>libZPlay</w:t>
-      </w:r>
-      <w:proofErr w:type="spellEnd"/>
-      <w:r>
-        <w:t xml:space="preserve"> Win32 Audio Library</w:t>
+      <w:r>
+        <w:t>libZPlay Win32 Audio Library</w:t>
       </w:r>
     </w:p>
     <w:p>
@@ -4003,33 +3939,33 @@
       <w:pPr>
         <w:pStyle w:val="Heading1"/>
       </w:pPr>
-      <w:bookmarkStart w:id="9" w:name="_Toc352703907"/>
+      <w:bookmarkStart w:id="11" w:name="_Toc352743492"/>
       <w:r>
         <w:lastRenderedPageBreak/>
         <w:t>Client</w:t>
       </w:r>
-      <w:bookmarkEnd w:id="9"/>
+      <w:bookmarkEnd w:id="11"/>
     </w:p>
     <w:p>
       <w:pPr>
         <w:pStyle w:val="Heading2"/>
       </w:pPr>
-      <w:bookmarkStart w:id="10" w:name="_Toc352703908"/>
+      <w:bookmarkStart w:id="12" w:name="_Toc352743493"/>
       <w:r>
         <w:t>Overview</w:t>
       </w:r>
-      <w:bookmarkEnd w:id="10"/>
+      <w:bookmarkEnd w:id="12"/>
     </w:p>
     <w:p>
       <w:pPr>
         <w:pStyle w:val="Heading3"/>
         <w:ind w:firstLine="720"/>
       </w:pPr>
-      <w:bookmarkStart w:id="11" w:name="_Toc352703909"/>
+      <w:bookmarkStart w:id="13" w:name="_Toc352743494"/>
       <w:r>
         <w:t>Overall STD</w:t>
       </w:r>
-      <w:bookmarkEnd w:id="11"/>
+      <w:bookmarkEnd w:id="13"/>
     </w:p>
     <w:p>
       <w:pPr>
@@ -4057,9 +3993,9 @@
             <o:lock v:ext="edit" aspectratio="t"/>
           </v:shapetype>
           <v:shape id="_x0000_i1025" type="#_x0000_t75" style="width:375pt;height:515.25pt" o:ole="">
-            <v:imagedata r:id="rId8" o:title=""/>
+            <v:imagedata r:id="rId7" o:title=""/>
           </v:shape>
-          <o:OLEObject Type="Embed" ProgID="Visio.Drawing.11" ShapeID="_x0000_i1025" DrawAspect="Content" ObjectID="_1426455226" r:id="rId9"/>
+          <o:OLEObject Type="Embed" ProgID="Visio.Drawing.11" ShapeID="_x0000_i1025" DrawAspect="Content" ObjectID="_1426485334" r:id="rId8"/>
         </w:object>
       </w:r>
     </w:p>
@@ -4069,20 +4005,15 @@
         <w:pStyle w:val="Heading3"/>
         <w:ind w:firstLine="720"/>
       </w:pPr>
-      <w:bookmarkStart w:id="12" w:name="_Toc352703910"/>
+      <w:bookmarkStart w:id="14" w:name="_Toc352743495"/>
       <w:r>
         <w:lastRenderedPageBreak/>
-        <w:t xml:space="preserve">Overall </w:t>
-      </w:r>
-      <w:proofErr w:type="spellStart"/>
-      <w:r>
-        <w:t>P</w:t>
+        <w:t>Overall P</w:t>
       </w:r>
       <w:r>
         <w:t>seudocode</w:t>
       </w:r>
-      <w:bookmarkEnd w:id="12"/>
-      <w:proofErr w:type="spellEnd"/>
+      <w:bookmarkEnd w:id="14"/>
     </w:p>
     <w:p>
       <w:pPr>
@@ -4319,12 +4250,12 @@
       <w:pPr>
         <w:pStyle w:val="Heading2"/>
       </w:pPr>
-      <w:bookmarkStart w:id="13" w:name="_Toc352703911"/>
+      <w:bookmarkStart w:id="15" w:name="_Toc352743496"/>
       <w:r>
         <w:lastRenderedPageBreak/>
         <w:t>File Download/Upload</w:t>
       </w:r>
-      <w:bookmarkEnd w:id="13"/>
+      <w:bookmarkEnd w:id="15"/>
     </w:p>
     <w:p>
       <w:pPr>
@@ -4333,11 +4264,11 @@
       <w:r>
         <w:tab/>
       </w:r>
-      <w:bookmarkStart w:id="14" w:name="_Toc352703912"/>
+      <w:bookmarkStart w:id="16" w:name="_Toc352743497"/>
       <w:r>
         <w:t>Download/Upload STD</w:t>
       </w:r>
-      <w:bookmarkEnd w:id="14"/>
+      <w:bookmarkEnd w:id="16"/>
     </w:p>
     <w:p>
       <w:pPr>
@@ -4345,10 +4276,10 @@
       </w:pPr>
       <w:r>
         <w:object w:dxaOrig="10442" w:dyaOrig="12004">
-          <v:shape id="_x0000_i1032" type="#_x0000_t75" style="width:468pt;height:537.75pt" o:ole="">
-            <v:imagedata r:id="rId10" o:title=""/>
+          <v:shape id="_x0000_i1026" type="#_x0000_t75" style="width:468pt;height:537.75pt" o:ole="">
+            <v:imagedata r:id="rId9" o:title=""/>
           </v:shape>
-          <o:OLEObject Type="Embed" ProgID="Visio.Drawing.11" ShapeID="_x0000_i1032" DrawAspect="Content" ObjectID="_1426455227" r:id="rId11"/>
+          <o:OLEObject Type="Embed" ProgID="Visio.Drawing.11" ShapeID="_x0000_i1026" DrawAspect="Content" ObjectID="_1426485335" r:id="rId10"/>
         </w:object>
       </w:r>
     </w:p>
@@ -4358,20 +4289,15 @@
         <w:pStyle w:val="Heading3"/>
         <w:ind w:firstLine="720"/>
       </w:pPr>
-      <w:bookmarkStart w:id="15" w:name="_Toc352703913"/>
+      <w:bookmarkStart w:id="17" w:name="_Toc352743498"/>
       <w:r>
         <w:lastRenderedPageBreak/>
-        <w:t xml:space="preserve">Download </w:t>
-      </w:r>
-      <w:proofErr w:type="spellStart"/>
-      <w:r>
-        <w:t>P</w:t>
+        <w:t>Download P</w:t>
       </w:r>
       <w:r>
         <w:t>seudocode</w:t>
       </w:r>
-      <w:bookmarkEnd w:id="15"/>
-      <w:proofErr w:type="spellEnd"/>
+      <w:bookmarkEnd w:id="17"/>
     </w:p>
     <w:p>
       <w:pPr>
@@ -4516,19 +4442,14 @@
         <w:pStyle w:val="Heading3"/>
         <w:ind w:firstLine="720"/>
       </w:pPr>
-      <w:bookmarkStart w:id="16" w:name="_Toc352703914"/>
-      <w:r>
-        <w:t xml:space="preserve">Upload </w:t>
-      </w:r>
-      <w:proofErr w:type="spellStart"/>
-      <w:r>
-        <w:t>P</w:t>
+      <w:bookmarkStart w:id="18" w:name="_Toc352743499"/>
+      <w:r>
+        <w:t>Upload P</w:t>
       </w:r>
       <w:r>
         <w:t>seudocode</w:t>
       </w:r>
-      <w:bookmarkEnd w:id="16"/>
-      <w:proofErr w:type="spellEnd"/>
+      <w:bookmarkEnd w:id="18"/>
     </w:p>
     <w:p>
       <w:pPr>
@@ -4684,12 +4605,12 @@
       <w:pPr>
         <w:pStyle w:val="Heading2"/>
       </w:pPr>
-      <w:bookmarkStart w:id="17" w:name="_Toc352703915"/>
+      <w:bookmarkStart w:id="19" w:name="_Toc352743500"/>
       <w:r>
         <w:lastRenderedPageBreak/>
         <w:t>Streaming</w:t>
       </w:r>
-      <w:bookmarkEnd w:id="17"/>
+      <w:bookmarkEnd w:id="19"/>
     </w:p>
     <w:p>
       <w:pPr>
@@ -4698,11 +4619,11 @@
       <w:r>
         <w:tab/>
       </w:r>
-      <w:bookmarkStart w:id="18" w:name="_Toc352703916"/>
+      <w:bookmarkStart w:id="20" w:name="_Toc352743501"/>
       <w:r>
         <w:t>Streaming STD</w:t>
       </w:r>
-      <w:bookmarkEnd w:id="18"/>
+      <w:bookmarkEnd w:id="20"/>
     </w:p>
     <w:p>
       <w:pPr>
@@ -4710,10 +4631,10 @@
       </w:pPr>
       <w:r>
         <w:object w:dxaOrig="8282" w:dyaOrig="6042">
-          <v:shape id="_x0000_i1033" type="#_x0000_t75" style="width:414pt;height:302.25pt" o:ole="">
-            <v:imagedata r:id="rId12" o:title=""/>
+          <v:shape id="_x0000_i1027" type="#_x0000_t75" style="width:414pt;height:302.25pt" o:ole="">
+            <v:imagedata r:id="rId11" o:title=""/>
           </v:shape>
-          <o:OLEObject Type="Embed" ProgID="Visio.Drawing.11" ShapeID="_x0000_i1033" DrawAspect="Content" ObjectID="_1426455228" r:id="rId13"/>
+          <o:OLEObject Type="Embed" ProgID="Visio.Drawing.11" ShapeID="_x0000_i1027" DrawAspect="Content" ObjectID="_1426485336" r:id="rId12"/>
         </w:object>
       </w:r>
     </w:p>
@@ -4728,19 +4649,14 @@
         <w:pStyle w:val="Heading3"/>
         <w:ind w:firstLine="720"/>
       </w:pPr>
-      <w:bookmarkStart w:id="19" w:name="_Toc352703917"/>
-      <w:r>
-        <w:t xml:space="preserve">Streaming </w:t>
-      </w:r>
-      <w:proofErr w:type="spellStart"/>
-      <w:r>
-        <w:t>P</w:t>
+      <w:bookmarkStart w:id="21" w:name="_Toc352743502"/>
+      <w:r>
+        <w:t>Streaming P</w:t>
       </w:r>
       <w:r>
         <w:t>seudocode</w:t>
       </w:r>
-      <w:bookmarkEnd w:id="19"/>
-      <w:proofErr w:type="spellEnd"/>
+      <w:bookmarkEnd w:id="21"/>
     </w:p>
     <w:p>
       <w:pPr>
@@ -4880,12 +4796,12 @@
       <w:pPr>
         <w:pStyle w:val="Heading2"/>
       </w:pPr>
-      <w:bookmarkStart w:id="20" w:name="_Toc352703918"/>
+      <w:bookmarkStart w:id="22" w:name="_Toc352743503"/>
       <w:r>
         <w:lastRenderedPageBreak/>
         <w:t>2-way Microphone Chat</w:t>
       </w:r>
-      <w:bookmarkEnd w:id="20"/>
+      <w:bookmarkEnd w:id="22"/>
     </w:p>
     <w:p>
       <w:pPr>
@@ -4894,11 +4810,11 @@
       <w:r>
         <w:tab/>
       </w:r>
-      <w:bookmarkStart w:id="21" w:name="_Toc352703919"/>
+      <w:bookmarkStart w:id="23" w:name="_Toc352743504"/>
       <w:r>
         <w:t>2-way microphone STD</w:t>
       </w:r>
-      <w:bookmarkEnd w:id="21"/>
+      <w:bookmarkEnd w:id="23"/>
     </w:p>
     <w:p>
       <w:pPr>
@@ -4911,10 +4827,10 @@
       </w:pPr>
       <w:r>
         <w:object w:dxaOrig="6859" w:dyaOrig="6237">
-          <v:shape id="_x0000_i1034" type="#_x0000_t75" style="width:342.75pt;height:312pt" o:ole="">
-            <v:imagedata r:id="rId14" o:title=""/>
+          <v:shape id="_x0000_i1028" type="#_x0000_t75" style="width:342.75pt;height:312pt" o:ole="">
+            <v:imagedata r:id="rId13" o:title=""/>
           </v:shape>
-          <o:OLEObject Type="Embed" ProgID="Visio.Drawing.11" ShapeID="_x0000_i1034" DrawAspect="Content" ObjectID="_1426455229" r:id="rId15"/>
+          <o:OLEObject Type="Embed" ProgID="Visio.Drawing.11" ShapeID="_x0000_i1028" DrawAspect="Content" ObjectID="_1426485337" r:id="rId14"/>
         </w:object>
       </w:r>
     </w:p>
@@ -4925,19 +4841,14 @@
       <w:r>
         <w:tab/>
       </w:r>
-      <w:bookmarkStart w:id="22" w:name="_Toc352703920"/>
-      <w:r>
-        <w:t xml:space="preserve">2-way microphone </w:t>
-      </w:r>
-      <w:proofErr w:type="spellStart"/>
-      <w:r>
-        <w:t>P</w:t>
+      <w:bookmarkStart w:id="24" w:name="_Toc352743505"/>
+      <w:r>
+        <w:t>2-way microphone P</w:t>
       </w:r>
       <w:r>
         <w:t>seudocode</w:t>
       </w:r>
-      <w:bookmarkEnd w:id="22"/>
-      <w:proofErr w:type="spellEnd"/>
+      <w:bookmarkEnd w:id="24"/>
     </w:p>
     <w:p>
       <w:pPr>
@@ -4991,12 +4902,12 @@
       <w:pPr>
         <w:pStyle w:val="Heading2"/>
       </w:pPr>
-      <w:bookmarkStart w:id="23" w:name="_Toc352703921"/>
+      <w:bookmarkStart w:id="25" w:name="_Toc352743506"/>
       <w:r>
         <w:lastRenderedPageBreak/>
         <w:t>Multicasting</w:t>
       </w:r>
-      <w:bookmarkEnd w:id="23"/>
+      <w:bookmarkEnd w:id="25"/>
     </w:p>
     <w:p>
       <w:pPr>
@@ -5005,11 +4916,11 @@
       <w:r>
         <w:tab/>
       </w:r>
-      <w:bookmarkStart w:id="24" w:name="_Toc352703922"/>
+      <w:bookmarkStart w:id="26" w:name="_Toc352743507"/>
       <w:r>
         <w:t>Multicast STD</w:t>
       </w:r>
-      <w:bookmarkEnd w:id="24"/>
+      <w:bookmarkEnd w:id="26"/>
     </w:p>
     <w:p>
       <w:pPr>
@@ -5017,14 +4928,14 @@
       </w:pPr>
       <w:r>
         <w:object w:dxaOrig="8846" w:dyaOrig="7189">
-          <v:shape id="_x0000_i1035" type="#_x0000_t75" style="width:442.5pt;height:359.25pt" o:ole="">
-            <v:imagedata r:id="rId16" o:title=""/>
+          <v:shape id="_x0000_i1029" type="#_x0000_t75" style="width:442.5pt;height:359.25pt" o:ole="">
+            <v:imagedata r:id="rId15" o:title=""/>
           </v:shape>
-          <o:OLEObject Type="Embed" ProgID="Visio.Drawing.11" ShapeID="_x0000_i1035" DrawAspect="Content" ObjectID="_1426455230" r:id="rId17"/>
+          <o:OLEObject Type="Embed" ProgID="Visio.Drawing.11" ShapeID="_x0000_i1029" DrawAspect="Content" ObjectID="_1426485338" r:id="rId16"/>
         </w:object>
       </w:r>
-      <w:bookmarkStart w:id="25" w:name="_GoBack"/>
-      <w:bookmarkEnd w:id="25"/>
+      <w:bookmarkStart w:id="27" w:name="_GoBack"/>
+      <w:bookmarkEnd w:id="27"/>
     </w:p>
     <w:p/>
     <w:p>
@@ -5034,19 +4945,14 @@
       <w:r>
         <w:tab/>
       </w:r>
-      <w:bookmarkStart w:id="26" w:name="_Toc352703923"/>
-      <w:r>
-        <w:t xml:space="preserve">Multicast </w:t>
-      </w:r>
-      <w:proofErr w:type="spellStart"/>
-      <w:r>
-        <w:t>P</w:t>
+      <w:bookmarkStart w:id="28" w:name="_Toc352743508"/>
+      <w:r>
+        <w:t>Multicast P</w:t>
       </w:r>
       <w:r>
         <w:t>seudocode</w:t>
       </w:r>
-      <w:bookmarkEnd w:id="26"/>
-      <w:proofErr w:type="spellEnd"/>
+      <w:bookmarkEnd w:id="28"/>
     </w:p>
     <w:p>
       <w:pPr>
@@ -5083,27 +4989,6 @@
       <w:r>
         <w:t>While receiving packets on the multicast channel, play the music data</w:t>
       </w:r>
-    </w:p>
-    <w:p>
-      <w:pPr>
-        <w:pStyle w:val="Heading3"/>
-      </w:pPr>
-      <w:bookmarkStart w:id="27" w:name="_Toc352703924"/>
-      <w:r>
-        <w:lastRenderedPageBreak/>
-        <w:t>UI</w:t>
-      </w:r>
-      <w:bookmarkEnd w:id="27"/>
-    </w:p>
-    <w:p>
-      <w:r>
-        <w:object w:dxaOrig="10290" w:dyaOrig="6834">
-          <v:shape id="_x0000_i1026" type="#_x0000_t75" style="width:467.25pt;height:311.25pt" o:ole="">
-            <v:imagedata r:id="rId18" o:title=""/>
-          </v:shape>
-          <o:OLEObject Type="Embed" ProgID="Visio.Drawing.11" ShapeID="_x0000_i1026" DrawAspect="Content" ObjectID="_1426455231" r:id="rId19"/>
-        </w:object>
-      </w:r>
       <w:r>
         <w:br w:type="page"/>
       </w:r>
@@ -5115,35 +5000,35 @@
           <w:rStyle w:val="Heading1Char"/>
         </w:rPr>
       </w:pPr>
-      <w:bookmarkStart w:id="28" w:name="_Toc352703925"/>
+      <w:bookmarkStart w:id="29" w:name="_Toc352743509"/>
       <w:r>
         <w:lastRenderedPageBreak/>
         <w:t>Server</w:t>
       </w:r>
-      <w:bookmarkEnd w:id="28"/>
+      <w:bookmarkEnd w:id="29"/>
     </w:p>
     <w:p>
       <w:pPr>
         <w:pStyle w:val="Heading2"/>
       </w:pPr>
-      <w:bookmarkStart w:id="29" w:name="_Toc352703926"/>
+      <w:bookmarkStart w:id="30" w:name="_Toc352743510"/>
       <w:r>
         <w:rPr>
           <w:rStyle w:val="Heading1Char"/>
         </w:rPr>
         <w:t>State Transition Diagrams</w:t>
       </w:r>
-      <w:bookmarkEnd w:id="29"/>
+      <w:bookmarkEnd w:id="30"/>
     </w:p>
     <w:p>
       <w:pPr>
         <w:pStyle w:val="Heading3"/>
       </w:pPr>
-      <w:bookmarkStart w:id="30" w:name="_Toc352703927"/>
+      <w:bookmarkStart w:id="31" w:name="_Toc352743511"/>
       <w:r>
         <w:t>Overview</w:t>
       </w:r>
-      <w:bookmarkEnd w:id="30"/>
+      <w:bookmarkEnd w:id="31"/>
     </w:p>
     <w:p>
       <w:pPr>
@@ -5151,10 +5036,10 @@
       </w:pPr>
       <w:r>
         <w:object w:dxaOrig="7473" w:dyaOrig="12787">
-          <v:shape id="_x0000_i1027" type="#_x0000_t75" style="width:312.75pt;height:536.25pt" o:ole="">
-            <v:imagedata r:id="rId20" o:title=""/>
+          <v:shape id="_x0000_i1030" type="#_x0000_t75" style="width:312.75pt;height:536.25pt" o:ole="">
+            <v:imagedata r:id="rId17" o:title=""/>
           </v:shape>
-          <o:OLEObject Type="Embed" ProgID="Visio.Drawing.11" ShapeID="_x0000_i1027" DrawAspect="Content" ObjectID="_1426455232" r:id="rId21"/>
+          <o:OLEObject Type="Embed" ProgID="Visio.Drawing.11" ShapeID="_x0000_i1030" DrawAspect="Content" ObjectID="_1426485339" r:id="rId18"/>
         </w:object>
       </w:r>
     </w:p>
@@ -5170,29 +5055,19 @@
       <w:pPr>
         <w:pStyle w:val="Heading3"/>
       </w:pPr>
-      <w:bookmarkStart w:id="31" w:name="_Toc352703928"/>
+      <w:bookmarkStart w:id="32" w:name="_Toc352743512"/>
       <w:r>
         <w:lastRenderedPageBreak/>
-        <w:t xml:space="preserve">Overall Server </w:t>
-      </w:r>
-      <w:proofErr w:type="spellStart"/>
-      <w:r>
-        <w:t>Pseudocode</w:t>
-      </w:r>
-      <w:bookmarkEnd w:id="31"/>
-      <w:proofErr w:type="spellEnd"/>
+        <w:t>Overall Server Pseudocode</w:t>
+      </w:r>
+      <w:bookmarkEnd w:id="32"/>
     </w:p>
     <w:p>
       <w:pPr>
         <w:pStyle w:val="Heading4"/>
       </w:pPr>
-      <w:proofErr w:type="spellStart"/>
-      <w:r>
-        <w:t>StartMulticast</w:t>
-      </w:r>
-      <w:proofErr w:type="spellEnd"/>
-      <w:r>
-        <w:t>:</w:t>
+      <w:r>
+        <w:t>StartMulticast:</w:t>
       </w:r>
     </w:p>
     <w:p>
@@ -5252,15 +5127,7 @@
         </w:numPr>
       </w:pPr>
       <w:r>
-        <w:t xml:space="preserve">Call </w:t>
-      </w:r>
-      <w:proofErr w:type="spellStart"/>
-      <w:r>
-        <w:t>BroadcastTeardown</w:t>
-      </w:r>
-      <w:proofErr w:type="spellEnd"/>
-      <w:r>
-        <w:t>()</w:t>
+        <w:t>Call BroadcastTeardown()</w:t>
       </w:r>
     </w:p>
     <w:p>
@@ -5279,13 +5146,8 @@
       <w:pPr>
         <w:pStyle w:val="Heading4"/>
       </w:pPr>
-      <w:proofErr w:type="spellStart"/>
-      <w:r>
-        <w:t>BroadcastTeardown</w:t>
-      </w:r>
-      <w:proofErr w:type="spellEnd"/>
-      <w:r>
-        <w:t>:</w:t>
+      <w:r>
+        <w:t>BroadcastTeardown:</w:t>
       </w:r>
     </w:p>
     <w:p>
@@ -5316,13 +5178,8 @@
       <w:pPr>
         <w:pStyle w:val="Heading4"/>
       </w:pPr>
-      <w:proofErr w:type="spellStart"/>
-      <w:r>
-        <w:t>BuildSongList</w:t>
-      </w:r>
-      <w:proofErr w:type="spellEnd"/>
-      <w:r>
-        <w:t>:</w:t>
+      <w:r>
+        <w:t>BuildSongList:</w:t>
       </w:r>
     </w:p>
     <w:p>
@@ -5353,16 +5210,11 @@
       <w:pPr>
         <w:pStyle w:val="Heading3"/>
       </w:pPr>
-      <w:bookmarkStart w:id="32" w:name="_Toc352703929"/>
-      <w:proofErr w:type="spellStart"/>
-      <w:r>
-        <w:t>TCPListen</w:t>
-      </w:r>
-      <w:proofErr w:type="spellEnd"/>
-      <w:r>
-        <w:t>:</w:t>
-      </w:r>
-      <w:bookmarkEnd w:id="32"/>
+      <w:bookmarkStart w:id="33" w:name="_Toc352743513"/>
+      <w:r>
+        <w:t>TCPListen:</w:t>
+      </w:r>
+      <w:bookmarkEnd w:id="33"/>
     </w:p>
     <w:p>
       <w:pPr>
@@ -5421,31 +5273,18 @@
         </w:numPr>
       </w:pPr>
       <w:r>
-        <w:t xml:space="preserve">Call </w:t>
-      </w:r>
-      <w:proofErr w:type="spellStart"/>
-      <w:r>
-        <w:t>ListenForClientRequests</w:t>
-      </w:r>
-      <w:proofErr w:type="spellEnd"/>
-      <w:r>
-        <w:t>()</w:t>
+        <w:t>Call ListenForClientRequests()</w:t>
       </w:r>
     </w:p>
     <w:p>
       <w:pPr>
         <w:pStyle w:val="Heading3"/>
       </w:pPr>
-      <w:bookmarkStart w:id="33" w:name="_Toc352703930"/>
-      <w:proofErr w:type="spellStart"/>
-      <w:r>
-        <w:t>ListenForClientRequests</w:t>
-      </w:r>
-      <w:proofErr w:type="spellEnd"/>
-      <w:r>
-        <w:t>:</w:t>
-      </w:r>
-      <w:bookmarkEnd w:id="33"/>
+      <w:bookmarkStart w:id="34" w:name="_Toc352743514"/>
+      <w:r>
+        <w:t>ListenForClientRequests:</w:t>
+      </w:r>
+      <w:bookmarkEnd w:id="34"/>
     </w:p>
     <w:p>
       <w:pPr>
@@ -5480,28 +5319,15 @@
         </w:numPr>
       </w:pPr>
       <w:r>
-        <w:t xml:space="preserve">Call </w:t>
-      </w:r>
-      <w:proofErr w:type="spellStart"/>
-      <w:r>
-        <w:t>DecodeRequest</w:t>
-      </w:r>
-      <w:proofErr w:type="spellEnd"/>
-      <w:r>
-        <w:t>()</w:t>
+        <w:t>Call DecodeRequest()</w:t>
       </w:r>
     </w:p>
     <w:p>
       <w:pPr>
         <w:pStyle w:val="Heading4"/>
       </w:pPr>
-      <w:proofErr w:type="spellStart"/>
-      <w:r>
-        <w:t>DecodeRequest</w:t>
-      </w:r>
-      <w:proofErr w:type="spellEnd"/>
-      <w:r>
-        <w:t>:</w:t>
+      <w:r>
+        <w:t>DecodeRequest:</w:t>
       </w:r>
     </w:p>
     <w:p>
@@ -5558,13 +5384,8 @@
         </w:numPr>
       </w:pPr>
       <w:r>
-        <w:t xml:space="preserve">Start </w:t>
-      </w:r>
-      <w:proofErr w:type="spellStart"/>
-      <w:r>
-        <w:t>ReceiveMode</w:t>
-      </w:r>
-      <w:proofErr w:type="spellEnd"/>
+        <w:t>Start ReceiveMode</w:t>
+      </w:r>
     </w:p>
     <w:p>
       <w:pPr>
@@ -5976,7 +5797,7 @@
       <w:pPr>
         <w:pStyle w:val="Heading3"/>
       </w:pPr>
-      <w:bookmarkStart w:id="34" w:name="_Toc352703931"/>
+      <w:bookmarkStart w:id="35" w:name="_Toc352743515"/>
       <w:r>
         <w:lastRenderedPageBreak/>
         <w:t xml:space="preserve">Handle </w:t>
@@ -5984,7 +5805,7 @@
       <w:r>
         <w:t>Upload Request</w:t>
       </w:r>
-      <w:bookmarkEnd w:id="34"/>
+      <w:bookmarkEnd w:id="35"/>
     </w:p>
     <w:p>
       <w:pPr>
@@ -5992,10 +5813,10 @@
       </w:pPr>
       <w:r>
         <w:object w:dxaOrig="6304" w:dyaOrig="10581">
-          <v:shape id="_x0000_i1028" type="#_x0000_t75" style="width:315pt;height:529.5pt" o:ole="">
-            <v:imagedata r:id="rId22" o:title=""/>
+          <v:shape id="_x0000_i1031" type="#_x0000_t75" style="width:315pt;height:529.5pt" o:ole="">
+            <v:imagedata r:id="rId19" o:title=""/>
           </v:shape>
-          <o:OLEObject Type="Embed" ProgID="Visio.Drawing.11" ShapeID="_x0000_i1028" DrawAspect="Content" ObjectID="_1426455233" r:id="rId23"/>
+          <o:OLEObject Type="Embed" ProgID="Visio.Drawing.11" ShapeID="_x0000_i1031" DrawAspect="Content" ObjectID="_1426485340" r:id="rId20"/>
         </w:object>
       </w:r>
     </w:p>
@@ -6017,17 +5838,12 @@
       <w:pPr>
         <w:pStyle w:val="Heading3"/>
       </w:pPr>
-      <w:bookmarkStart w:id="35" w:name="_Toc352703932"/>
+      <w:bookmarkStart w:id="36" w:name="_Toc352743516"/>
       <w:r>
         <w:lastRenderedPageBreak/>
-        <w:t xml:space="preserve">Handle Upload Requests </w:t>
-      </w:r>
-      <w:proofErr w:type="spellStart"/>
-      <w:r>
-        <w:t>Pseudocode</w:t>
-      </w:r>
-      <w:bookmarkEnd w:id="35"/>
-      <w:proofErr w:type="spellEnd"/>
+        <w:t>Handle Upload Requests Pseudocode</w:t>
+      </w:r>
+      <w:bookmarkEnd w:id="36"/>
     </w:p>
     <w:p>
       <w:pPr>
@@ -6082,31 +5898,7 @@
         <w:t>Note:</w:t>
       </w:r>
       <w:r>
-        <w:t xml:space="preserve"> </w:t>
-      </w:r>
-      <w:proofErr w:type="spellStart"/>
-      <w:r>
-        <w:t>Pseudocode</w:t>
-      </w:r>
-      <w:proofErr w:type="spellEnd"/>
-      <w:r>
-        <w:t xml:space="preserve"> for the rest of handling upload requests are in </w:t>
-      </w:r>
-      <w:proofErr w:type="spellStart"/>
-      <w:r>
-        <w:t>DecodeRequest</w:t>
-      </w:r>
-      <w:proofErr w:type="spellEnd"/>
-      <w:r>
-        <w:t xml:space="preserve"> </w:t>
-      </w:r>
-      <w:proofErr w:type="spellStart"/>
-      <w:r>
-        <w:t>pseudocode</w:t>
-      </w:r>
-      <w:proofErr w:type="spellEnd"/>
-      <w:r>
-        <w:t xml:space="preserve"> stated in the Server Overview. States are drawn here for clarity.</w:t>
+        <w:t xml:space="preserve"> Pseudocode for the rest of handling upload requests are in DecodeRequest pseudocode stated in the Server Overview. States are drawn here for clarity.</w:t>
       </w:r>
     </w:p>
     <w:p>
@@ -6121,12 +5913,12 @@
       <w:pPr>
         <w:pStyle w:val="Heading3"/>
       </w:pPr>
-      <w:bookmarkStart w:id="36" w:name="_Toc352703933"/>
+      <w:bookmarkStart w:id="37" w:name="_Toc352743517"/>
       <w:r>
         <w:lastRenderedPageBreak/>
         <w:t>Handle Download Request</w:t>
       </w:r>
-      <w:bookmarkEnd w:id="36"/>
+      <w:bookmarkEnd w:id="37"/>
     </w:p>
     <w:p>
       <w:pPr>
@@ -6134,10 +5926,10 @@
       </w:pPr>
       <w:r>
         <w:object w:dxaOrig="7516" w:dyaOrig="7774">
-          <v:shape id="_x0000_i1029" type="#_x0000_t75" style="width:377.25pt;height:388.5pt" o:ole="">
-            <v:imagedata r:id="rId24" o:title=""/>
+          <v:shape id="_x0000_i1032" type="#_x0000_t75" style="width:377.25pt;height:388.5pt" o:ole="">
+            <v:imagedata r:id="rId21" o:title=""/>
           </v:shape>
-          <o:OLEObject Type="Embed" ProgID="Visio.Drawing.11" ShapeID="_x0000_i1029" DrawAspect="Content" ObjectID="_1426455234" r:id="rId25"/>
+          <o:OLEObject Type="Embed" ProgID="Visio.Drawing.11" ShapeID="_x0000_i1032" DrawAspect="Content" ObjectID="_1426485341" r:id="rId22"/>
         </w:object>
       </w:r>
     </w:p>
@@ -6149,31 +5941,7 @@
         <w:t>Note:</w:t>
       </w:r>
       <w:r>
-        <w:t xml:space="preserve"> </w:t>
-      </w:r>
-      <w:proofErr w:type="spellStart"/>
-      <w:r>
-        <w:t>Pseudocode</w:t>
-      </w:r>
-      <w:proofErr w:type="spellEnd"/>
-      <w:r>
-        <w:t xml:space="preserve"> for handling download requests are in </w:t>
-      </w:r>
-      <w:proofErr w:type="spellStart"/>
-      <w:r>
-        <w:t>DecodeRequest</w:t>
-      </w:r>
-      <w:proofErr w:type="spellEnd"/>
-      <w:r>
-        <w:t xml:space="preserve"> </w:t>
-      </w:r>
-      <w:proofErr w:type="spellStart"/>
-      <w:r>
-        <w:t>pseudocode</w:t>
-      </w:r>
-      <w:proofErr w:type="spellEnd"/>
-      <w:r>
-        <w:t xml:space="preserve"> stated in the Server Overview. States are drawn here for clarity.</w:t>
+        <w:t xml:space="preserve"> Pseudocode for handling download requests are in DecodeRequest pseudocode stated in the Server Overview. States are drawn here for clarity.</w:t>
       </w:r>
     </w:p>
     <w:p/>
@@ -6181,12 +5949,12 @@
       <w:pPr>
         <w:pStyle w:val="Heading3"/>
       </w:pPr>
-      <w:bookmarkStart w:id="37" w:name="_Toc352703934"/>
+      <w:bookmarkStart w:id="38" w:name="_Toc352743518"/>
       <w:r>
         <w:lastRenderedPageBreak/>
         <w:t>Handle Stream Request</w:t>
       </w:r>
-      <w:bookmarkEnd w:id="37"/>
+      <w:bookmarkEnd w:id="38"/>
     </w:p>
     <w:p>
       <w:pPr>
@@ -6194,10 +5962,10 @@
       </w:pPr>
       <w:r>
         <w:object w:dxaOrig="7763" w:dyaOrig="5682">
-          <v:shape id="_x0000_i1030" type="#_x0000_t75" style="width:387.75pt;height:283.5pt" o:ole="">
-            <v:imagedata r:id="rId26" o:title=""/>
+          <v:shape id="_x0000_i1033" type="#_x0000_t75" style="width:387.75pt;height:283.5pt" o:ole="">
+            <v:imagedata r:id="rId23" o:title=""/>
           </v:shape>
-          <o:OLEObject Type="Embed" ProgID="Visio.Drawing.11" ShapeID="_x0000_i1030" DrawAspect="Content" ObjectID="_1426455235" r:id="rId27"/>
+          <o:OLEObject Type="Embed" ProgID="Visio.Drawing.11" ShapeID="_x0000_i1033" DrawAspect="Content" ObjectID="_1426485342" r:id="rId24"/>
         </w:object>
       </w:r>
     </w:p>
@@ -6209,43 +5977,19 @@
         <w:t>Note:</w:t>
       </w:r>
       <w:r>
-        <w:t xml:space="preserve"> </w:t>
-      </w:r>
-      <w:proofErr w:type="spellStart"/>
-      <w:r>
-        <w:t>Pseudocode</w:t>
-      </w:r>
-      <w:proofErr w:type="spellEnd"/>
-      <w:r>
-        <w:t xml:space="preserve"> for handling stream requests are in </w:t>
-      </w:r>
-      <w:proofErr w:type="spellStart"/>
-      <w:r>
-        <w:t>DecodeRequest</w:t>
-      </w:r>
-      <w:proofErr w:type="spellEnd"/>
-      <w:r>
-        <w:t xml:space="preserve"> </w:t>
-      </w:r>
-      <w:proofErr w:type="spellStart"/>
-      <w:r>
-        <w:t>pseudocode</w:t>
-      </w:r>
-      <w:proofErr w:type="spellEnd"/>
-      <w:r>
-        <w:t xml:space="preserve"> stated in the Server Overview. States are drawn here for clarity.</w:t>
+        <w:t xml:space="preserve"> Pseudocode for handling stream requests are in DecodeRequest pseudocode stated in the Server Overview. States are drawn here for clarity.</w:t>
       </w:r>
     </w:p>
     <w:p>
       <w:pPr>
         <w:pStyle w:val="Heading3"/>
       </w:pPr>
-      <w:bookmarkStart w:id="38" w:name="_Toc352703935"/>
+      <w:bookmarkStart w:id="39" w:name="_Toc352743519"/>
       <w:r>
         <w:lastRenderedPageBreak/>
         <w:t>Handle 2-way Microphone Chat Request</w:t>
       </w:r>
-      <w:bookmarkEnd w:id="38"/>
+      <w:bookmarkEnd w:id="39"/>
     </w:p>
     <w:p>
       <w:pPr>
@@ -6253,10 +5997,10 @@
       </w:pPr>
       <w:r>
         <w:object w:dxaOrig="8516" w:dyaOrig="11442">
-          <v:shape id="_x0000_i1031" type="#_x0000_t75" style="width:426pt;height:571.5pt" o:ole="">
-            <v:imagedata r:id="rId28" o:title=""/>
+          <v:shape id="_x0000_i1034" type="#_x0000_t75" style="width:426pt;height:571.5pt" o:ole="">
+            <v:imagedata r:id="rId25" o:title=""/>
           </v:shape>
-          <o:OLEObject Type="Embed" ProgID="Visio.Drawing.11" ShapeID="_x0000_i1031" DrawAspect="Content" ObjectID="_1426455236" r:id="rId29"/>
+          <o:OLEObject Type="Embed" ProgID="Visio.Drawing.11" ShapeID="_x0000_i1034" DrawAspect="Content" ObjectID="_1426485343" r:id="rId26"/>
         </w:object>
       </w:r>
     </w:p>
@@ -6268,31 +6012,7 @@
         <w:t>Note:</w:t>
       </w:r>
       <w:r>
-        <w:t xml:space="preserve"> </w:t>
-      </w:r>
-      <w:proofErr w:type="spellStart"/>
-      <w:r>
-        <w:t>Pseudocode</w:t>
-      </w:r>
-      <w:proofErr w:type="spellEnd"/>
-      <w:r>
-        <w:t xml:space="preserve"> for handling 2-way microphone requests are in </w:t>
-      </w:r>
-      <w:proofErr w:type="spellStart"/>
-      <w:r>
-        <w:t>DecodeRequest</w:t>
-      </w:r>
-      <w:proofErr w:type="spellEnd"/>
-      <w:r>
-        <w:t xml:space="preserve"> </w:t>
-      </w:r>
-      <w:proofErr w:type="spellStart"/>
-      <w:r>
-        <w:t>pseudocode</w:t>
-      </w:r>
-      <w:proofErr w:type="spellEnd"/>
-      <w:r>
-        <w:t xml:space="preserve"> stated in the Server Overview. States are drawn here for clarity.</w:t>
+        <w:t xml:space="preserve"> Pseudocode for handling 2-way microphone requests are in DecodeRequest pseudocode stated in the Server Overview. States are drawn here for clarity.</w:t>
       </w:r>
     </w:p>
     <w:p/>
@@ -6300,6 +6020,7 @@
       <w:pPr>
         <w:pStyle w:val="Heading3"/>
       </w:pPr>
+      <w:bookmarkStart w:id="40" w:name="_Toc352743520"/>
       <w:r>
         <w:lastRenderedPageBreak/>
         <w:t xml:space="preserve">Handle </w:t>
@@ -6312,13 +6033,9 @@
         <w:t>List</w:t>
       </w:r>
       <w:r>
-        <w:t xml:space="preserve"> Requests </w:t>
-      </w:r>
-      <w:proofErr w:type="spellStart"/>
-      <w:r>
-        <w:t>Pseudocode</w:t>
-      </w:r>
-      <w:proofErr w:type="spellEnd"/>
+        <w:t xml:space="preserve"> Requests Pseudocode</w:t>
+      </w:r>
+      <w:bookmarkEnd w:id="40"/>
     </w:p>
     <w:p>
       <w:pPr>
@@ -6388,7 +6105,6 @@
           <w:szCs w:val="28"/>
         </w:rPr>
       </w:pPr>
-      <w:bookmarkStart w:id="39" w:name="_Toc352703937"/>
       <w:r>
         <w:br w:type="page"/>
       </w:r>
@@ -6397,11 +6113,12 @@
       <w:pPr>
         <w:pStyle w:val="Heading1"/>
       </w:pPr>
+      <w:bookmarkStart w:id="41" w:name="_Toc352743521"/>
       <w:r>
         <w:lastRenderedPageBreak/>
         <w:t>Testing and Verification</w:t>
       </w:r>
-      <w:bookmarkEnd w:id="39"/>
+      <w:bookmarkEnd w:id="41"/>
     </w:p>
     <w:p/>
     <w:p/>
@@ -6429,7 +6146,7 @@
           <w:left w:w="10" w:type="dxa"/>
           <w:right w:w="10" w:type="dxa"/>
         </w:tblCellMar>
-        <w:tblLook w:val="04A0" w:firstRow="1" w:lastRow="0" w:firstColumn="1" w:lastColumn="0" w:noHBand="0" w:noVBand="1"/>
+        <w:tblLook w:val="04A0"/>
       </w:tblPr>
       <w:tblGrid>
         <w:gridCol w:w="3120"/>
@@ -6534,15 +6251,7 @@
           </w:tcPr>
           <w:p>
             <w:r>
-              <w:t xml:space="preserve">File transfers from client to </w:t>
-            </w:r>
-            <w:proofErr w:type="gramStart"/>
-            <w:r>
-              <w:t>server,</w:t>
-            </w:r>
-            <w:proofErr w:type="gramEnd"/>
-            <w:r>
-              <w:t xml:space="preserve"> file is present in appropriate directory with proper name.  File plays without issues.</w:t>
+              <w:t>File transfers from client to server, file is present in appropriate directory with proper name.  File plays without issues.</w:t>
             </w:r>
           </w:p>
         </w:tc>
@@ -6560,10 +6269,10 @@
             <w:r>
               <w:rPr>
                 <w:noProof/>
-                <w:lang w:val="en-CA" w:eastAsia="en-CA"/>
+                <w:lang w:eastAsia="en-US"/>
               </w:rPr>
               <w:drawing>
-                <wp:inline distT="0" distB="0" distL="0" distR="0" wp14:anchorId="1108CF9D" wp14:editId="1A11639F">
+                <wp:inline distT="0" distB="0" distL="0" distR="0">
                   <wp:extent cx="2286000" cy="742950"/>
                   <wp:effectExtent l="0" t="0" r="0" b="0"/>
                   <wp:docPr id="6" name="image03.png"/>
@@ -6576,7 +6285,7 @@
                           <pic:cNvPicPr preferRelativeResize="0"/>
                         </pic:nvPicPr>
                         <pic:blipFill>
-                          <a:blip r:embed="rId30"/>
+                          <a:blip r:embed="rId27" cstate="print"/>
                           <a:stretch>
                             <a:fillRect/>
                           </a:stretch>
@@ -6647,10 +6356,10 @@
             <w:r>
               <w:rPr>
                 <w:noProof/>
-                <w:lang w:val="en-CA" w:eastAsia="en-CA"/>
+                <w:lang w:eastAsia="en-US"/>
               </w:rPr>
               <w:drawing>
-                <wp:inline distT="0" distB="0" distL="0" distR="0" wp14:anchorId="28279D56" wp14:editId="12CBA62A">
+                <wp:inline distT="0" distB="0" distL="0" distR="0">
                   <wp:extent cx="3743325" cy="809625"/>
                   <wp:effectExtent l="0" t="0" r="0" b="0"/>
                   <wp:docPr id="8" name="image00.png"/>
@@ -6663,7 +6372,7 @@
                           <pic:cNvPicPr preferRelativeResize="0"/>
                         </pic:nvPicPr>
                         <pic:blipFill>
-                          <a:blip r:embed="rId31"/>
+                          <a:blip r:embed="rId28" cstate="print"/>
                           <a:stretch>
                             <a:fillRect/>
                           </a:stretch>
@@ -6775,15 +6484,7 @@
           </w:tcPr>
           <w:p>
             <w:r>
-              <w:t xml:space="preserve">File transfers from server to </w:t>
-            </w:r>
-            <w:proofErr w:type="gramStart"/>
-            <w:r>
-              <w:t>client,</w:t>
-            </w:r>
-            <w:proofErr w:type="gramEnd"/>
-            <w:r>
-              <w:t xml:space="preserve"> file is present in appropriate directory with proper name.</w:t>
+              <w:t>File transfers from server to client, file is present in appropriate directory with proper name.</w:t>
             </w:r>
           </w:p>
         </w:tc>
@@ -6801,10 +6502,10 @@
             <w:r>
               <w:rPr>
                 <w:noProof/>
-                <w:lang w:val="en-CA" w:eastAsia="en-CA"/>
+                <w:lang w:eastAsia="en-US"/>
               </w:rPr>
               <w:drawing>
-                <wp:inline distT="0" distB="0" distL="0" distR="0" wp14:anchorId="29B25C65" wp14:editId="3A8F5EF1">
+                <wp:inline distT="0" distB="0" distL="0" distR="0">
                   <wp:extent cx="2295525" cy="704850"/>
                   <wp:effectExtent l="0" t="0" r="0" b="0"/>
                   <wp:docPr id="2" name="image02.png"/>
@@ -6817,7 +6518,7 @@
                           <pic:cNvPicPr preferRelativeResize="0"/>
                         </pic:nvPicPr>
                         <pic:blipFill>
-                          <a:blip r:embed="rId32"/>
+                          <a:blip r:embed="rId29" cstate="print"/>
                           <a:stretch>
                             <a:fillRect/>
                           </a:stretch>
@@ -6893,10 +6594,10 @@
             <w:r>
               <w:rPr>
                 <w:noProof/>
-                <w:lang w:val="en-CA" w:eastAsia="en-CA"/>
+                <w:lang w:eastAsia="en-US"/>
               </w:rPr>
               <w:drawing>
-                <wp:inline distT="0" distB="0" distL="0" distR="0" wp14:anchorId="293A0BA2" wp14:editId="32DD15A7">
+                <wp:inline distT="0" distB="0" distL="0" distR="0">
                   <wp:extent cx="1666875" cy="1819275"/>
                   <wp:effectExtent l="0" t="0" r="0" b="0"/>
                   <wp:docPr id="3" name="image04.png"/>
@@ -6909,7 +6610,7 @@
                           <pic:cNvPicPr preferRelativeResize="0"/>
                         </pic:nvPicPr>
                         <pic:blipFill>
-                          <a:blip r:embed="rId33"/>
+                          <a:blip r:embed="rId30" cstate="print"/>
                           <a:stretch>
                             <a:fillRect/>
                           </a:stretch>
@@ -7148,10 +6849,10 @@
             <w:r>
               <w:rPr>
                 <w:noProof/>
-                <w:lang w:val="en-CA" w:eastAsia="en-CA"/>
+                <w:lang w:eastAsia="en-US"/>
               </w:rPr>
               <w:drawing>
-                <wp:inline distT="0" distB="0" distL="0" distR="0" wp14:anchorId="66946C4D" wp14:editId="670BAE7F">
+                <wp:inline distT="0" distB="0" distL="0" distR="0">
                   <wp:extent cx="2847975" cy="1438275"/>
                   <wp:effectExtent l="0" t="0" r="0" b="0"/>
                   <wp:docPr id="1" name="image06.png"/>
@@ -7164,7 +6865,7 @@
                           <pic:cNvPicPr preferRelativeResize="0"/>
                         </pic:nvPicPr>
                         <pic:blipFill>
-                          <a:blip r:embed="rId34"/>
+                          <a:blip r:embed="rId31" cstate="print"/>
                           <a:stretch>
                             <a:fillRect/>
                           </a:stretch>
@@ -7220,12 +6921,12 @@
       <w:pPr>
         <w:pStyle w:val="Heading1"/>
       </w:pPr>
-      <w:bookmarkStart w:id="40" w:name="_Toc352703938"/>
+      <w:bookmarkStart w:id="42" w:name="_Toc352743522"/>
       <w:r>
         <w:lastRenderedPageBreak/>
         <w:t>User Manual</w:t>
       </w:r>
-      <w:bookmarkEnd w:id="40"/>
+      <w:bookmarkEnd w:id="42"/>
     </w:p>
     <w:p/>
     <w:p>
@@ -7236,15 +6937,7 @@
         <w:t>System requirements:</w:t>
       </w:r>
       <w:r>
-        <w:t xml:space="preserve"> Windows XP SP2 or later, libzplay.dll binary, </w:t>
-      </w:r>
-      <w:proofErr w:type="spellStart"/>
-      <w:r>
-        <w:t>FuzzyPlayer</w:t>
-      </w:r>
-      <w:proofErr w:type="spellEnd"/>
-      <w:r>
-        <w:t xml:space="preserve"> server (fuzzyserver.exe) and client (fuzzyclient.exe) binaries, TCP/IP connectivity, sound card, speakers and a microphone</w:t>
+        <w:t xml:space="preserve"> Windows XP SP2 or later, libzplay.dll binary, FuzzyPlayer server (fuzzyserver.exe) and client (fuzzyclient.exe) binaries, TCP/IP connectivity, sound card, speakers and a microphone</w:t>
       </w:r>
     </w:p>
     <w:p/>
@@ -7252,11 +6945,11 @@
       <w:pPr>
         <w:pStyle w:val="Heading2"/>
       </w:pPr>
-      <w:bookmarkStart w:id="41" w:name="_Toc352703939"/>
+      <w:bookmarkStart w:id="43" w:name="_Toc352743523"/>
       <w:r>
         <w:t>Server</w:t>
       </w:r>
-      <w:bookmarkEnd w:id="41"/>
+      <w:bookmarkEnd w:id="43"/>
     </w:p>
     <w:p/>
     <w:p>
@@ -7302,10 +6995,10 @@
       <w:r>
         <w:rPr>
           <w:noProof/>
-          <w:lang w:val="en-CA" w:eastAsia="en-CA"/>
+          <w:lang w:eastAsia="en-US"/>
         </w:rPr>
         <w:drawing>
-          <wp:inline distT="0" distB="0" distL="0" distR="0" wp14:anchorId="2061576E" wp14:editId="5163D7FF">
+          <wp:inline distT="0" distB="0" distL="0" distR="0">
             <wp:extent cx="4772025" cy="2409825"/>
             <wp:effectExtent l="0" t="0" r="0" b="0"/>
             <wp:docPr id="9" name="image05.png"/>
@@ -7318,7 +7011,7 @@
                     <pic:cNvPicPr preferRelativeResize="0"/>
                   </pic:nvPicPr>
                   <pic:blipFill>
-                    <a:blip r:embed="rId35"/>
+                    <a:blip r:embed="rId32" cstate="print"/>
                     <a:stretch>
                       <a:fillRect/>
                     </a:stretch>
@@ -7393,15 +7086,7 @@
         <w:t>Music</w:t>
       </w:r>
       <w:r>
-        <w:t xml:space="preserve">” subdirectory in order until all have been played. Like a radio station, clients can “tune in” to the </w:t>
-      </w:r>
-      <w:proofErr w:type="spellStart"/>
-      <w:r>
-        <w:t>FuzzyServer</w:t>
-      </w:r>
-      <w:proofErr w:type="spellEnd"/>
-      <w:r>
-        <w:t xml:space="preserve"> multicast at and time while it is casting.</w:t>
+        <w:t>” subdirectory in order until all have been played. Like a radio station, clients can “tune in” to the FuzzyServer multicast at and time while it is casting.</w:t>
       </w:r>
     </w:p>
     <w:p>
@@ -7426,25 +7111,17 @@
       <w:pPr>
         <w:pStyle w:val="Heading2"/>
       </w:pPr>
-      <w:bookmarkStart w:id="42" w:name="_Toc352703940"/>
+      <w:bookmarkStart w:id="44" w:name="_Toc352743524"/>
       <w:r>
         <w:lastRenderedPageBreak/>
         <w:t>Client</w:t>
       </w:r>
-      <w:bookmarkEnd w:id="42"/>
+      <w:bookmarkEnd w:id="44"/>
     </w:p>
     <w:p/>
     <w:p>
       <w:r>
-        <w:t xml:space="preserve">The </w:t>
-      </w:r>
-      <w:proofErr w:type="spellStart"/>
-      <w:r>
-        <w:t>FuzzyPlayer</w:t>
-      </w:r>
-      <w:proofErr w:type="spellEnd"/>
-      <w:r>
-        <w:t xml:space="preserve"> Client is used to connect to a central server that hosts music files, chat sessions and multicast sessions. The libzplay.dll must be in the same directory as your fuzzyclient.exe executable. Before starting the client, ensure that your microphone and speakers are not muted and plugged in.  Ensure the server is running and be sure to know its IP.</w:t>
+        <w:t>The FuzzyPlayer Client is used to connect to a central server that hosts music files, chat sessions and multicast sessions. The libzplay.dll must be in the same directory as your fuzzyclient.exe executable. Before starting the client, ensure that your microphone and speakers are not muted and plugged in.  Ensure the server is running and be sure to know its IP.</w:t>
       </w:r>
     </w:p>
     <w:p/>
@@ -7453,10 +7130,10 @@
       <w:r>
         <w:rPr>
           <w:noProof/>
-          <w:lang w:val="en-CA" w:eastAsia="en-CA"/>
+          <w:lang w:eastAsia="en-US"/>
         </w:rPr>
         <w:drawing>
-          <wp:inline distT="0" distB="0" distL="0" distR="0" wp14:anchorId="7E6244F3" wp14:editId="1AFC0D06">
+          <wp:inline distT="0" distB="0" distL="0" distR="0">
             <wp:extent cx="5772150" cy="4314825"/>
             <wp:effectExtent l="0" t="0" r="0" b="0"/>
             <wp:docPr id="7" name="image08.png"/>
@@ -7469,7 +7146,7 @@
                     <pic:cNvPicPr preferRelativeResize="0"/>
                   </pic:nvPicPr>
                   <pic:blipFill>
-                    <a:blip r:embed="rId36"/>
+                    <a:blip r:embed="rId33" cstate="print"/>
                     <a:stretch>
                       <a:fillRect/>
                     </a:stretch>
@@ -7497,21 +7174,7 @@
         <w:rPr>
           <w:u w:val="single"/>
         </w:rPr>
-        <w:t xml:space="preserve">To connect to the </w:t>
-      </w:r>
-      <w:proofErr w:type="spellStart"/>
-      <w:r>
-        <w:rPr>
-          <w:u w:val="single"/>
-        </w:rPr>
-        <w:t>FuzzyServer</w:t>
-      </w:r>
-      <w:proofErr w:type="spellEnd"/>
-      <w:r>
-        <w:rPr>
-          <w:u w:val="single"/>
-        </w:rPr>
-        <w:t>:</w:t>
+        <w:t>To connect to the FuzzyServer:</w:t>
       </w:r>
     </w:p>
     <w:p>
@@ -7524,15 +7187,7 @@
         <w:ind w:hanging="359"/>
       </w:pPr>
       <w:r>
-        <w:t xml:space="preserve">Type in the IP of the computer that is running </w:t>
-      </w:r>
-      <w:proofErr w:type="spellStart"/>
-      <w:r>
-        <w:t>FuzzyServer</w:t>
-      </w:r>
-      <w:proofErr w:type="spellEnd"/>
-      <w:r>
-        <w:t xml:space="preserve"> into the Hostname box</w:t>
+        <w:t>Type in the IP of the computer that is running FuzzyServer into the Hostname box</w:t>
       </w:r>
     </w:p>
     <w:p>
@@ -7545,15 +7200,7 @@
         <w:ind w:hanging="359"/>
       </w:pPr>
       <w:r>
-        <w:t xml:space="preserve">Type in the port of the </w:t>
-      </w:r>
-      <w:proofErr w:type="spellStart"/>
-      <w:r>
-        <w:t>FuzzyServer</w:t>
-      </w:r>
-      <w:proofErr w:type="spellEnd"/>
-      <w:r>
-        <w:t xml:space="preserve"> (default: 5555)</w:t>
+        <w:t>Type in the port of the FuzzyServer (default: 5555)</w:t>
       </w:r>
     </w:p>
     <w:p>
@@ -7612,13 +7259,8 @@
         <w:ind w:hanging="359"/>
       </w:pPr>
       <w:r>
-        <w:t xml:space="preserve">Connect to the </w:t>
-      </w:r>
-      <w:proofErr w:type="spellStart"/>
-      <w:r>
-        <w:t>FuzzyServer</w:t>
-      </w:r>
-      <w:proofErr w:type="spellEnd"/>
+        <w:t>Connect to the FuzzyServer</w:t>
+      </w:r>
     </w:p>
     <w:p>
       <w:pPr>
@@ -7635,10 +7277,10 @@
       <w:r>
         <w:rPr>
           <w:noProof/>
-          <w:lang w:val="en-CA" w:eastAsia="en-CA"/>
+          <w:lang w:eastAsia="en-US"/>
         </w:rPr>
         <w:drawing>
-          <wp:inline distT="0" distB="0" distL="0" distR="0" wp14:anchorId="2052E9EF" wp14:editId="27E539C9">
+          <wp:inline distT="0" distB="0" distL="0" distR="0">
             <wp:extent cx="3743325" cy="809625"/>
             <wp:effectExtent l="0" t="0" r="0" b="0"/>
             <wp:docPr id="5" name="image01.png"/>
@@ -7651,7 +7293,7 @@
                     <pic:cNvPicPr preferRelativeResize="0"/>
                   </pic:nvPicPr>
                   <pic:blipFill>
-                    <a:blip r:embed="rId31"/>
+                    <a:blip r:embed="rId28" cstate="print"/>
                     <a:stretch>
                       <a:fillRect/>
                     </a:stretch>
@@ -7731,13 +7373,8 @@
         <w:ind w:hanging="359"/>
       </w:pPr>
       <w:r>
-        <w:t xml:space="preserve">Connect to the </w:t>
-      </w:r>
-      <w:proofErr w:type="spellStart"/>
-      <w:r>
-        <w:t>FuzzyServer</w:t>
-      </w:r>
-      <w:proofErr w:type="spellEnd"/>
+        <w:t>Connect to the FuzzyServer</w:t>
+      </w:r>
     </w:p>
     <w:p>
       <w:pPr>
@@ -7811,13 +7448,8 @@
         <w:ind w:hanging="359"/>
       </w:pPr>
       <w:r>
-        <w:t xml:space="preserve">Connect to the </w:t>
-      </w:r>
-      <w:proofErr w:type="spellStart"/>
-      <w:r>
-        <w:t>FuzzyServer</w:t>
-      </w:r>
-      <w:proofErr w:type="spellEnd"/>
+        <w:t>Connect to the FuzzyServer</w:t>
+      </w:r>
     </w:p>
     <w:p>
       <w:pPr>
@@ -7861,10 +7493,10 @@
       <w:r>
         <w:rPr>
           <w:noProof/>
-          <w:lang w:val="en-CA" w:eastAsia="en-CA"/>
+          <w:lang w:eastAsia="en-US"/>
         </w:rPr>
         <w:drawing>
-          <wp:inline distT="0" distB="0" distL="0" distR="0" wp14:anchorId="5FB54E8C" wp14:editId="49934812">
+          <wp:inline distT="0" distB="0" distL="0" distR="0">
             <wp:extent cx="5010150" cy="2952750"/>
             <wp:effectExtent l="0" t="0" r="0" b="0"/>
             <wp:docPr id="4" name="image07.png"/>
@@ -7877,7 +7509,7 @@
                     <pic:cNvPicPr preferRelativeResize="0"/>
                   </pic:nvPicPr>
                   <pic:blipFill>
-                    <a:blip r:embed="rId37"/>
+                    <a:blip r:embed="rId34" cstate="print"/>
                     <a:stretch>
                       <a:fillRect/>
                     </a:stretch>
@@ -7935,13 +7567,8 @@
         <w:ind w:hanging="359"/>
       </w:pPr>
       <w:r>
-        <w:t xml:space="preserve">Connect to the </w:t>
-      </w:r>
-      <w:proofErr w:type="spellStart"/>
-      <w:r>
-        <w:t>FuzzyServer</w:t>
-      </w:r>
-      <w:proofErr w:type="spellEnd"/>
+        <w:t>Connect to the FuzzyServer</w:t>
+      </w:r>
     </w:p>
     <w:p>
       <w:pPr>
@@ -7971,8 +7598,8 @@
     </w:p>
     <w:p/>
     <w:sectPr>
-      <w:headerReference w:type="default" r:id="rId38"/>
-      <w:footerReference w:type="default" r:id="rId39"/>
+      <w:headerReference w:type="default" r:id="rId35"/>
+      <w:footerReference w:type="default" r:id="rId36"/>
       <w:pgSz w:w="12240" w:h="15840"/>
       <w:pgMar w:top="1440" w:right="1440" w:bottom="1440" w:left="1440" w:header="720" w:footer="720" w:gutter="0"/>
       <w:cols w:space="720"/>
@@ -7984,7 +7611,7 @@
 </file>
 
 <file path=word/endnotes.xml><?xml version="1.0" encoding="utf-8"?>
-<w:endnotes xmlns:wpc="http://schemas.microsoft.com/office/word/2010/wordprocessingCanvas" xmlns:mc="http://schemas.openxmlformats.org/markup-compatibility/2006" xmlns:o="urn:schemas-microsoft-com:office:office" xmlns:r="http://schemas.openxmlformats.org/officeDocument/2006/relationships" xmlns:m="http://schemas.openxmlformats.org/officeDocument/2006/math" xmlns:v="urn:schemas-microsoft-com:vml" xmlns:wp14="http://schemas.microsoft.com/office/word/2010/wordprocessingDrawing" xmlns:wp="http://schemas.openxmlformats.org/drawingml/2006/wordprocessingDrawing" xmlns:w10="urn:schemas-microsoft-com:office:word" xmlns:w="http://schemas.openxmlformats.org/wordprocessingml/2006/main" xmlns:w14="http://schemas.microsoft.com/office/word/2010/wordml" xmlns:wpg="http://schemas.microsoft.com/office/word/2010/wordprocessingGroup" xmlns:wpi="http://schemas.microsoft.com/office/word/2010/wordprocessingInk" xmlns:wne="http://schemas.microsoft.com/office/word/2006/wordml" xmlns:wps="http://schemas.microsoft.com/office/word/2010/wordprocessingShape" mc:Ignorable="w14 wp14">
+<w:endnotes xmlns:ve="http://schemas.openxmlformats.org/markup-compatibility/2006" xmlns:o="urn:schemas-microsoft-com:office:office" xmlns:r="http://schemas.openxmlformats.org/officeDocument/2006/relationships" xmlns:m="http://schemas.openxmlformats.org/officeDocument/2006/math" xmlns:v="urn:schemas-microsoft-com:vml" xmlns:wp="http://schemas.openxmlformats.org/drawingml/2006/wordprocessingDrawing" xmlns:w10="urn:schemas-microsoft-com:office:word" xmlns:w="http://schemas.openxmlformats.org/wordprocessingml/2006/main" xmlns:wne="http://schemas.microsoft.com/office/word/2006/wordml">
   <w:endnote w:type="separator" w:id="-1">
     <w:p>
       <w:r>
@@ -8003,7 +7630,7 @@
 </file>
 
 <file path=word/footer1.xml><?xml version="1.0" encoding="utf-8"?>
-<w:ftr xmlns:wpc="http://schemas.microsoft.com/office/word/2010/wordprocessingCanvas" xmlns:mc="http://schemas.openxmlformats.org/markup-compatibility/2006" xmlns:o="urn:schemas-microsoft-com:office:office" xmlns:r="http://schemas.openxmlformats.org/officeDocument/2006/relationships" xmlns:m="http://schemas.openxmlformats.org/officeDocument/2006/math" xmlns:v="urn:schemas-microsoft-com:vml" xmlns:wp14="http://schemas.microsoft.com/office/word/2010/wordprocessingDrawing" xmlns:wp="http://schemas.openxmlformats.org/drawingml/2006/wordprocessingDrawing" xmlns:w10="urn:schemas-microsoft-com:office:word" xmlns:w="http://schemas.openxmlformats.org/wordprocessingml/2006/main" xmlns:w14="http://schemas.microsoft.com/office/word/2010/wordml" xmlns:wpg="http://schemas.microsoft.com/office/word/2010/wordprocessingGroup" xmlns:wpi="http://schemas.microsoft.com/office/word/2010/wordprocessingInk" xmlns:wne="http://schemas.microsoft.com/office/word/2006/wordml" xmlns:wps="http://schemas.microsoft.com/office/word/2010/wordprocessingShape" mc:Ignorable="w14 wp14">
+<w:ftr xmlns:ve="http://schemas.openxmlformats.org/markup-compatibility/2006" xmlns:o="urn:schemas-microsoft-com:office:office" xmlns:r="http://schemas.openxmlformats.org/officeDocument/2006/relationships" xmlns:m="http://schemas.openxmlformats.org/officeDocument/2006/math" xmlns:v="urn:schemas-microsoft-com:vml" xmlns:wp="http://schemas.openxmlformats.org/drawingml/2006/wordprocessingDrawing" xmlns:w10="urn:schemas-microsoft-com:office:word" xmlns:w="http://schemas.openxmlformats.org/wordprocessingml/2006/main" xmlns:wne="http://schemas.microsoft.com/office/word/2006/wordml">
   <w:sdt>
     <w:sdtPr>
       <w:rPr>
@@ -8015,7 +7642,6 @@
         <w:docPartUnique/>
       </w:docPartObj>
     </w:sdtPr>
-    <w:sdtEndPr/>
     <w:sdtContent>
       <w:p>
         <w:pPr>
@@ -8048,7 +7674,7 @@
             <w:rFonts w:cstheme="minorHAnsi"/>
             <w:noProof/>
           </w:rPr>
-          <w:t>15</w:t>
+          <w:t>3</w:t>
         </w:r>
         <w:r>
           <w:rPr>
@@ -8069,7 +7695,7 @@
 </file>
 
 <file path=word/footnotes.xml><?xml version="1.0" encoding="utf-8"?>
-<w:footnotes xmlns:wpc="http://schemas.microsoft.com/office/word/2010/wordprocessingCanvas" xmlns:mc="http://schemas.openxmlformats.org/markup-compatibility/2006" xmlns:o="urn:schemas-microsoft-com:office:office" xmlns:r="http://schemas.openxmlformats.org/officeDocument/2006/relationships" xmlns:m="http://schemas.openxmlformats.org/officeDocument/2006/math" xmlns:v="urn:schemas-microsoft-com:vml" xmlns:wp14="http://schemas.microsoft.com/office/word/2010/wordprocessingDrawing" xmlns:wp="http://schemas.openxmlformats.org/drawingml/2006/wordprocessingDrawing" xmlns:w10="urn:schemas-microsoft-com:office:word" xmlns:w="http://schemas.openxmlformats.org/wordprocessingml/2006/main" xmlns:w14="http://schemas.microsoft.com/office/word/2010/wordml" xmlns:wpg="http://schemas.microsoft.com/office/word/2010/wordprocessingGroup" xmlns:wpi="http://schemas.microsoft.com/office/word/2010/wordprocessingInk" xmlns:wne="http://schemas.microsoft.com/office/word/2006/wordml" xmlns:wps="http://schemas.microsoft.com/office/word/2010/wordprocessingShape" mc:Ignorable="w14 wp14">
+<w:footnotes xmlns:ve="http://schemas.openxmlformats.org/markup-compatibility/2006" xmlns:o="urn:schemas-microsoft-com:office:office" xmlns:r="http://schemas.openxmlformats.org/officeDocument/2006/relationships" xmlns:m="http://schemas.openxmlformats.org/officeDocument/2006/math" xmlns:v="urn:schemas-microsoft-com:vml" xmlns:wp="http://schemas.openxmlformats.org/drawingml/2006/wordprocessingDrawing" xmlns:w10="urn:schemas-microsoft-com:office:word" xmlns:w="http://schemas.openxmlformats.org/wordprocessingml/2006/main" xmlns:wne="http://schemas.microsoft.com/office/word/2006/wordml">
   <w:footnote w:type="separator" w:id="-1">
     <w:p>
       <w:r>
@@ -8088,7 +7714,7 @@
 </file>
 
 <file path=word/header1.xml><?xml version="1.0" encoding="utf-8"?>
-<w:hdr xmlns:wpc="http://schemas.microsoft.com/office/word/2010/wordprocessingCanvas" xmlns:mc="http://schemas.openxmlformats.org/markup-compatibility/2006" xmlns:o="urn:schemas-microsoft-com:office:office" xmlns:r="http://schemas.openxmlformats.org/officeDocument/2006/relationships" xmlns:m="http://schemas.openxmlformats.org/officeDocument/2006/math" xmlns:v="urn:schemas-microsoft-com:vml" xmlns:wp14="http://schemas.microsoft.com/office/word/2010/wordprocessingDrawing" xmlns:wp="http://schemas.openxmlformats.org/drawingml/2006/wordprocessingDrawing" xmlns:w10="urn:schemas-microsoft-com:office:word" xmlns:w="http://schemas.openxmlformats.org/wordprocessingml/2006/main" xmlns:w14="http://schemas.microsoft.com/office/word/2010/wordml" xmlns:wpg="http://schemas.microsoft.com/office/word/2010/wordprocessingGroup" xmlns:wpi="http://schemas.microsoft.com/office/word/2010/wordprocessingInk" xmlns:wne="http://schemas.microsoft.com/office/word/2006/wordml" xmlns:wps="http://schemas.microsoft.com/office/word/2010/wordprocessingShape" mc:Ignorable="w14 wp14">
+<w:hdr xmlns:ve="http://schemas.openxmlformats.org/markup-compatibility/2006" xmlns:o="urn:schemas-microsoft-com:office:office" xmlns:r="http://schemas.openxmlformats.org/officeDocument/2006/relationships" xmlns:m="http://schemas.openxmlformats.org/officeDocument/2006/math" xmlns:v="urn:schemas-microsoft-com:vml" xmlns:wp="http://schemas.openxmlformats.org/drawingml/2006/wordprocessingDrawing" xmlns:w10="urn:schemas-microsoft-com:office:word" xmlns:w="http://schemas.openxmlformats.org/wordprocessingml/2006/main" xmlns:wne="http://schemas.microsoft.com/office/word/2006/wordml">
   <w:p>
     <w:pPr>
       <w:pStyle w:val="Header"/>
@@ -8105,7 +7731,7 @@
 </file>
 
 <file path=word/numbering.xml><?xml version="1.0" encoding="utf-8"?>
-<w:numbering xmlns:wpc="http://schemas.microsoft.com/office/word/2010/wordprocessingCanvas" xmlns:mc="http://schemas.openxmlformats.org/markup-compatibility/2006" xmlns:o="urn:schemas-microsoft-com:office:office" xmlns:r="http://schemas.openxmlformats.org/officeDocument/2006/relationships" xmlns:m="http://schemas.openxmlformats.org/officeDocument/2006/math" xmlns:v="urn:schemas-microsoft-com:vml" xmlns:wp14="http://schemas.microsoft.com/office/word/2010/wordprocessingDrawing" xmlns:wp="http://schemas.openxmlformats.org/drawingml/2006/wordprocessingDrawing" xmlns:w10="urn:schemas-microsoft-com:office:word" xmlns:w="http://schemas.openxmlformats.org/wordprocessingml/2006/main" xmlns:w14="http://schemas.microsoft.com/office/word/2010/wordml" xmlns:wpg="http://schemas.microsoft.com/office/word/2010/wordprocessingGroup" xmlns:wpi="http://schemas.microsoft.com/office/word/2010/wordprocessingInk" xmlns:wne="http://schemas.microsoft.com/office/word/2006/wordml" xmlns:wps="http://schemas.microsoft.com/office/word/2010/wordprocessingShape" mc:Ignorable="w14 wp14">
+<w:numbering xmlns:ve="http://schemas.openxmlformats.org/markup-compatibility/2006" xmlns:o="urn:schemas-microsoft-com:office:office" xmlns:r="http://schemas.openxmlformats.org/officeDocument/2006/relationships" xmlns:m="http://schemas.openxmlformats.org/officeDocument/2006/math" xmlns:v="urn:schemas-microsoft-com:vml" xmlns:wp="http://schemas.openxmlformats.org/drawingml/2006/wordprocessingDrawing" xmlns:w10="urn:schemas-microsoft-com:office:word" xmlns:w="http://schemas.openxmlformats.org/wordprocessingml/2006/main" xmlns:wne="http://schemas.microsoft.com/office/word/2006/wordml">
   <w:abstractNum w:abstractNumId="0">
     <w:nsid w:val="1FF24D44"/>
     <w:multiLevelType w:val="hybridMultilevel"/>
@@ -9396,7 +9022,7 @@
 </file>
 
 <file path=word/styles.xml><?xml version="1.0" encoding="utf-8"?>
-<w:styles xmlns:mc="http://schemas.openxmlformats.org/markup-compatibility/2006" xmlns:r="http://schemas.openxmlformats.org/officeDocument/2006/relationships" xmlns:w="http://schemas.openxmlformats.org/wordprocessingml/2006/main" xmlns:w14="http://schemas.microsoft.com/office/word/2010/wordml" mc:Ignorable="w14">
+<w:styles xmlns:r="http://schemas.openxmlformats.org/officeDocument/2006/relationships" xmlns:w="http://schemas.openxmlformats.org/wordprocessingml/2006/main">
   <w:docDefaults>
     <w:rPrDefault>
       <w:rPr>
@@ -9667,6 +9293,7 @@
     <w:uiPriority w:val="99"/>
     <w:semiHidden/>
     <w:unhideWhenUsed/>
+    <w:qFormat/>
     <w:tblPr>
       <w:tblInd w:w="0" w:type="dxa"/>
       <w:tblCellMar>

</xml_diff>